<commit_message>
bo sung hinh anh ,danh sach san pham, ERD
</commit_message>
<xml_diff>
--- a/FileBaoCao_DuAn1.docx
+++ b/FileBaoCao_DuAn1.docx
@@ -1852,7 +1852,7 @@
     </w:p>
     <w:tbl>
       <w:tblPr>
-        <w:tblW w:w="12404" w:type="dxa"/>
+        <w:tblW w:w="12736" w:type="dxa"/>
         <w:jc w:val="center"/>
         <w:tblCellMar>
           <w:left w:w="0" w:type="dxa"/>
@@ -1861,22 +1861,22 @@
         <w:tblLook w:val="0420" w:firstRow="1" w:lastRow="0" w:firstColumn="0" w:lastColumn="0" w:noHBand="0" w:noVBand="1"/>
       </w:tblPr>
       <w:tblGrid>
-        <w:gridCol w:w="1793"/>
-        <w:gridCol w:w="2391"/>
-        <w:gridCol w:w="1644"/>
-        <w:gridCol w:w="1644"/>
-        <w:gridCol w:w="1644"/>
-        <w:gridCol w:w="1644"/>
-        <w:gridCol w:w="1644"/>
+        <w:gridCol w:w="1841"/>
+        <w:gridCol w:w="2455"/>
+        <w:gridCol w:w="1688"/>
+        <w:gridCol w:w="1688"/>
+        <w:gridCol w:w="1688"/>
+        <w:gridCol w:w="1688"/>
+        <w:gridCol w:w="1688"/>
       </w:tblGrid>
       <w:tr>
         <w:trPr>
-          <w:trHeight w:val="285"/>
+          <w:trHeight w:val="290"/>
           <w:jc w:val="center"/>
         </w:trPr>
         <w:tc>
           <w:tcPr>
-            <w:tcW w:w="1793" w:type="dxa"/>
+            <w:tcW w:w="1841" w:type="dxa"/>
             <w:tcBorders>
               <w:top w:val="single" w:sz="18" w:space="0" w:color="9D0000"/>
               <w:left w:val="single" w:sz="18" w:space="0" w:color="9D0000"/>
@@ -1908,7 +1908,7 @@
         </w:tc>
         <w:tc>
           <w:tcPr>
-            <w:tcW w:w="2391" w:type="dxa"/>
+            <w:tcW w:w="2455" w:type="dxa"/>
             <w:tcBorders>
               <w:top w:val="single" w:sz="18" w:space="0" w:color="9D0000"/>
               <w:left w:val="single" w:sz="8" w:space="0" w:color="60370F"/>
@@ -1940,7 +1940,7 @@
         </w:tc>
         <w:tc>
           <w:tcPr>
-            <w:tcW w:w="1644" w:type="dxa"/>
+            <w:tcW w:w="1688" w:type="dxa"/>
             <w:tcBorders>
               <w:top w:val="single" w:sz="18" w:space="0" w:color="9D0000"/>
               <w:left w:val="single" w:sz="8" w:space="0" w:color="60370F"/>
@@ -1972,7 +1972,7 @@
         </w:tc>
         <w:tc>
           <w:tcPr>
-            <w:tcW w:w="1644" w:type="dxa"/>
+            <w:tcW w:w="1688" w:type="dxa"/>
             <w:tcBorders>
               <w:top w:val="single" w:sz="18" w:space="0" w:color="9D0000"/>
               <w:left w:val="single" w:sz="8" w:space="0" w:color="60370F"/>
@@ -2004,7 +2004,7 @@
         </w:tc>
         <w:tc>
           <w:tcPr>
-            <w:tcW w:w="1644" w:type="dxa"/>
+            <w:tcW w:w="1688" w:type="dxa"/>
             <w:tcBorders>
               <w:top w:val="single" w:sz="18" w:space="0" w:color="9D0000"/>
               <w:left w:val="single" w:sz="8" w:space="0" w:color="60370F"/>
@@ -2036,7 +2036,7 @@
         </w:tc>
         <w:tc>
           <w:tcPr>
-            <w:tcW w:w="1644" w:type="dxa"/>
+            <w:tcW w:w="1688" w:type="dxa"/>
             <w:tcBorders>
               <w:top w:val="single" w:sz="18" w:space="0" w:color="9D0000"/>
               <w:left w:val="single" w:sz="8" w:space="0" w:color="60370F"/>
@@ -2068,7 +2068,7 @@
         </w:tc>
         <w:tc>
           <w:tcPr>
-            <w:tcW w:w="1644" w:type="dxa"/>
+            <w:tcW w:w="1688" w:type="dxa"/>
             <w:tcBorders>
               <w:top w:val="single" w:sz="18" w:space="0" w:color="9D0000"/>
               <w:left w:val="single" w:sz="8" w:space="0" w:color="60370F"/>
@@ -2097,12 +2097,12 @@
       </w:tr>
       <w:tr>
         <w:trPr>
-          <w:trHeight w:val="285"/>
+          <w:trHeight w:val="290"/>
           <w:jc w:val="center"/>
         </w:trPr>
         <w:tc>
           <w:tcPr>
-            <w:tcW w:w="1793" w:type="dxa"/>
+            <w:tcW w:w="1841" w:type="dxa"/>
             <w:vMerge w:val="restart"/>
             <w:tcBorders>
               <w:top w:val="single" w:sz="18" w:space="0" w:color="9D0000"/>
@@ -2135,7 +2135,7 @@
         </w:tc>
         <w:tc>
           <w:tcPr>
-            <w:tcW w:w="2391" w:type="dxa"/>
+            <w:tcW w:w="2455" w:type="dxa"/>
             <w:tcBorders>
               <w:top w:val="single" w:sz="18" w:space="0" w:color="9D0000"/>
               <w:left w:val="single" w:sz="8" w:space="0" w:color="60370F"/>
@@ -2163,7 +2163,7 @@
         </w:tc>
         <w:tc>
           <w:tcPr>
-            <w:tcW w:w="1644" w:type="dxa"/>
+            <w:tcW w:w="1688" w:type="dxa"/>
             <w:tcBorders>
               <w:top w:val="single" w:sz="18" w:space="0" w:color="9D0000"/>
               <w:left w:val="single" w:sz="8" w:space="0" w:color="60370F"/>
@@ -2188,7 +2188,7 @@
         </w:tc>
         <w:tc>
           <w:tcPr>
-            <w:tcW w:w="1644" w:type="dxa"/>
+            <w:tcW w:w="1688" w:type="dxa"/>
             <w:tcBorders>
               <w:top w:val="single" w:sz="18" w:space="0" w:color="9D0000"/>
               <w:left w:val="single" w:sz="8" w:space="0" w:color="60370F"/>
@@ -2213,7 +2213,7 @@
         </w:tc>
         <w:tc>
           <w:tcPr>
-            <w:tcW w:w="1644" w:type="dxa"/>
+            <w:tcW w:w="1688" w:type="dxa"/>
             <w:tcBorders>
               <w:top w:val="single" w:sz="18" w:space="0" w:color="9D0000"/>
               <w:left w:val="single" w:sz="8" w:space="0" w:color="60370F"/>
@@ -2238,7 +2238,7 @@
         </w:tc>
         <w:tc>
           <w:tcPr>
-            <w:tcW w:w="1644" w:type="dxa"/>
+            <w:tcW w:w="1688" w:type="dxa"/>
             <w:tcBorders>
               <w:top w:val="single" w:sz="18" w:space="0" w:color="9D0000"/>
               <w:left w:val="single" w:sz="8" w:space="0" w:color="60370F"/>
@@ -2263,7 +2263,7 @@
         </w:tc>
         <w:tc>
           <w:tcPr>
-            <w:tcW w:w="1644" w:type="dxa"/>
+            <w:tcW w:w="1688" w:type="dxa"/>
             <w:tcBorders>
               <w:top w:val="single" w:sz="18" w:space="0" w:color="9D0000"/>
               <w:left w:val="single" w:sz="8" w:space="0" w:color="60370F"/>
@@ -2280,12 +2280,12 @@
       </w:tr>
       <w:tr>
         <w:trPr>
-          <w:trHeight w:val="285"/>
+          <w:trHeight w:val="290"/>
           <w:jc w:val="center"/>
         </w:trPr>
         <w:tc>
           <w:tcPr>
-            <w:tcW w:w="1793" w:type="dxa"/>
+            <w:tcW w:w="1841" w:type="dxa"/>
             <w:vMerge/>
             <w:tcBorders>
               <w:top w:val="single" w:sz="18" w:space="0" w:color="9D0000"/>
@@ -2304,7 +2304,7 @@
         </w:tc>
         <w:tc>
           <w:tcPr>
-            <w:tcW w:w="2391" w:type="dxa"/>
+            <w:tcW w:w="2455" w:type="dxa"/>
             <w:tcBorders>
               <w:top w:val="single" w:sz="8" w:space="0" w:color="60370F"/>
               <w:left w:val="single" w:sz="8" w:space="0" w:color="60370F"/>
@@ -2332,7 +2332,7 @@
         </w:tc>
         <w:tc>
           <w:tcPr>
-            <w:tcW w:w="1644" w:type="dxa"/>
+            <w:tcW w:w="1688" w:type="dxa"/>
             <w:tcBorders>
               <w:top w:val="single" w:sz="8" w:space="0" w:color="60370F"/>
               <w:left w:val="single" w:sz="8" w:space="0" w:color="60370F"/>
@@ -2357,7 +2357,7 @@
         </w:tc>
         <w:tc>
           <w:tcPr>
-            <w:tcW w:w="1644" w:type="dxa"/>
+            <w:tcW w:w="1688" w:type="dxa"/>
             <w:tcBorders>
               <w:top w:val="single" w:sz="8" w:space="0" w:color="60370F"/>
               <w:left w:val="single" w:sz="8" w:space="0" w:color="60370F"/>
@@ -2382,7 +2382,7 @@
         </w:tc>
         <w:tc>
           <w:tcPr>
-            <w:tcW w:w="1644" w:type="dxa"/>
+            <w:tcW w:w="1688" w:type="dxa"/>
             <w:tcBorders>
               <w:top w:val="single" w:sz="8" w:space="0" w:color="60370F"/>
               <w:left w:val="single" w:sz="8" w:space="0" w:color="60370F"/>
@@ -2407,7 +2407,7 @@
         </w:tc>
         <w:tc>
           <w:tcPr>
-            <w:tcW w:w="1644" w:type="dxa"/>
+            <w:tcW w:w="1688" w:type="dxa"/>
             <w:tcBorders>
               <w:top w:val="single" w:sz="8" w:space="0" w:color="60370F"/>
               <w:left w:val="single" w:sz="8" w:space="0" w:color="60370F"/>
@@ -2432,7 +2432,7 @@
         </w:tc>
         <w:tc>
           <w:tcPr>
-            <w:tcW w:w="1644" w:type="dxa"/>
+            <w:tcW w:w="1688" w:type="dxa"/>
             <w:tcBorders>
               <w:top w:val="single" w:sz="8" w:space="0" w:color="60370F"/>
               <w:left w:val="single" w:sz="8" w:space="0" w:color="60370F"/>
@@ -2449,12 +2449,12 @@
       </w:tr>
       <w:tr>
         <w:trPr>
-          <w:trHeight w:val="285"/>
+          <w:trHeight w:val="290"/>
           <w:jc w:val="center"/>
         </w:trPr>
         <w:tc>
           <w:tcPr>
-            <w:tcW w:w="1793" w:type="dxa"/>
+            <w:tcW w:w="1841" w:type="dxa"/>
             <w:vMerge/>
             <w:tcBorders>
               <w:top w:val="single" w:sz="18" w:space="0" w:color="9D0000"/>
@@ -2473,7 +2473,7 @@
         </w:tc>
         <w:tc>
           <w:tcPr>
-            <w:tcW w:w="2391" w:type="dxa"/>
+            <w:tcW w:w="2455" w:type="dxa"/>
             <w:tcBorders>
               <w:top w:val="single" w:sz="8" w:space="0" w:color="60370F"/>
               <w:left w:val="single" w:sz="8" w:space="0" w:color="60370F"/>
@@ -2501,7 +2501,7 @@
         </w:tc>
         <w:tc>
           <w:tcPr>
-            <w:tcW w:w="1644" w:type="dxa"/>
+            <w:tcW w:w="1688" w:type="dxa"/>
             <w:tcBorders>
               <w:top w:val="single" w:sz="8" w:space="0" w:color="60370F"/>
               <w:left w:val="single" w:sz="8" w:space="0" w:color="60370F"/>
@@ -2526,7 +2526,7 @@
         </w:tc>
         <w:tc>
           <w:tcPr>
-            <w:tcW w:w="1644" w:type="dxa"/>
+            <w:tcW w:w="1688" w:type="dxa"/>
             <w:tcBorders>
               <w:top w:val="single" w:sz="8" w:space="0" w:color="60370F"/>
               <w:left w:val="single" w:sz="8" w:space="0" w:color="60370F"/>
@@ -2551,7 +2551,7 @@
         </w:tc>
         <w:tc>
           <w:tcPr>
-            <w:tcW w:w="1644" w:type="dxa"/>
+            <w:tcW w:w="1688" w:type="dxa"/>
             <w:tcBorders>
               <w:top w:val="single" w:sz="8" w:space="0" w:color="60370F"/>
               <w:left w:val="single" w:sz="8" w:space="0" w:color="60370F"/>
@@ -2576,7 +2576,7 @@
         </w:tc>
         <w:tc>
           <w:tcPr>
-            <w:tcW w:w="1644" w:type="dxa"/>
+            <w:tcW w:w="1688" w:type="dxa"/>
             <w:tcBorders>
               <w:top w:val="single" w:sz="8" w:space="0" w:color="60370F"/>
               <w:left w:val="single" w:sz="8" w:space="0" w:color="60370F"/>
@@ -2601,7 +2601,7 @@
         </w:tc>
         <w:tc>
           <w:tcPr>
-            <w:tcW w:w="1644" w:type="dxa"/>
+            <w:tcW w:w="1688" w:type="dxa"/>
             <w:tcBorders>
               <w:top w:val="single" w:sz="8" w:space="0" w:color="60370F"/>
               <w:left w:val="single" w:sz="8" w:space="0" w:color="60370F"/>
@@ -2618,12 +2618,12 @@
       </w:tr>
       <w:tr>
         <w:trPr>
-          <w:trHeight w:val="285"/>
+          <w:trHeight w:val="290"/>
           <w:jc w:val="center"/>
         </w:trPr>
         <w:tc>
           <w:tcPr>
-            <w:tcW w:w="1793" w:type="dxa"/>
+            <w:tcW w:w="1841" w:type="dxa"/>
             <w:vMerge w:val="restart"/>
             <w:tcBorders>
               <w:top w:val="single" w:sz="18" w:space="0" w:color="9D0000"/>
@@ -2656,7 +2656,7 @@
         </w:tc>
         <w:tc>
           <w:tcPr>
-            <w:tcW w:w="2391" w:type="dxa"/>
+            <w:tcW w:w="2455" w:type="dxa"/>
             <w:tcBorders>
               <w:top w:val="single" w:sz="18" w:space="0" w:color="9D0000"/>
               <w:left w:val="single" w:sz="8" w:space="0" w:color="60370F"/>
@@ -2684,7 +2684,7 @@
         </w:tc>
         <w:tc>
           <w:tcPr>
-            <w:tcW w:w="1644" w:type="dxa"/>
+            <w:tcW w:w="1688" w:type="dxa"/>
             <w:tcBorders>
               <w:top w:val="single" w:sz="18" w:space="0" w:color="9D0000"/>
               <w:left w:val="single" w:sz="8" w:space="0" w:color="60370F"/>
@@ -2709,7 +2709,7 @@
         </w:tc>
         <w:tc>
           <w:tcPr>
-            <w:tcW w:w="1644" w:type="dxa"/>
+            <w:tcW w:w="1688" w:type="dxa"/>
             <w:tcBorders>
               <w:top w:val="single" w:sz="18" w:space="0" w:color="9D0000"/>
               <w:left w:val="single" w:sz="8" w:space="0" w:color="60370F"/>
@@ -2734,7 +2734,7 @@
         </w:tc>
         <w:tc>
           <w:tcPr>
-            <w:tcW w:w="1644" w:type="dxa"/>
+            <w:tcW w:w="1688" w:type="dxa"/>
             <w:tcBorders>
               <w:top w:val="single" w:sz="18" w:space="0" w:color="9D0000"/>
               <w:left w:val="single" w:sz="8" w:space="0" w:color="60370F"/>
@@ -2759,7 +2759,7 @@
         </w:tc>
         <w:tc>
           <w:tcPr>
-            <w:tcW w:w="1644" w:type="dxa"/>
+            <w:tcW w:w="1688" w:type="dxa"/>
             <w:tcBorders>
               <w:top w:val="single" w:sz="18" w:space="0" w:color="9D0000"/>
               <w:left w:val="single" w:sz="8" w:space="0" w:color="60370F"/>
@@ -2784,7 +2784,7 @@
         </w:tc>
         <w:tc>
           <w:tcPr>
-            <w:tcW w:w="1644" w:type="dxa"/>
+            <w:tcW w:w="1688" w:type="dxa"/>
             <w:tcBorders>
               <w:top w:val="single" w:sz="18" w:space="0" w:color="9D0000"/>
               <w:left w:val="single" w:sz="8" w:space="0" w:color="60370F"/>
@@ -2802,12 +2802,12 @@
       </w:tr>
       <w:tr>
         <w:trPr>
-          <w:trHeight w:val="285"/>
+          <w:trHeight w:val="290"/>
           <w:jc w:val="center"/>
         </w:trPr>
         <w:tc>
           <w:tcPr>
-            <w:tcW w:w="1793" w:type="dxa"/>
+            <w:tcW w:w="1841" w:type="dxa"/>
             <w:vMerge/>
             <w:tcBorders>
               <w:top w:val="single" w:sz="18" w:space="0" w:color="9D0000"/>
@@ -2826,7 +2826,7 @@
         </w:tc>
         <w:tc>
           <w:tcPr>
-            <w:tcW w:w="2391" w:type="dxa"/>
+            <w:tcW w:w="2455" w:type="dxa"/>
             <w:tcBorders>
               <w:top w:val="single" w:sz="8" w:space="0" w:color="60370F"/>
               <w:left w:val="single" w:sz="8" w:space="0" w:color="60370F"/>
@@ -2854,7 +2854,7 @@
         </w:tc>
         <w:tc>
           <w:tcPr>
-            <w:tcW w:w="1644" w:type="dxa"/>
+            <w:tcW w:w="1688" w:type="dxa"/>
             <w:tcBorders>
               <w:top w:val="single" w:sz="8" w:space="0" w:color="60370F"/>
               <w:left w:val="single" w:sz="8" w:space="0" w:color="60370F"/>
@@ -2879,7 +2879,7 @@
         </w:tc>
         <w:tc>
           <w:tcPr>
-            <w:tcW w:w="1644" w:type="dxa"/>
+            <w:tcW w:w="1688" w:type="dxa"/>
             <w:tcBorders>
               <w:top w:val="single" w:sz="8" w:space="0" w:color="60370F"/>
               <w:left w:val="single" w:sz="8" w:space="0" w:color="60370F"/>
@@ -2904,7 +2904,7 @@
         </w:tc>
         <w:tc>
           <w:tcPr>
-            <w:tcW w:w="1644" w:type="dxa"/>
+            <w:tcW w:w="1688" w:type="dxa"/>
             <w:tcBorders>
               <w:top w:val="single" w:sz="8" w:space="0" w:color="60370F"/>
               <w:left w:val="single" w:sz="8" w:space="0" w:color="60370F"/>
@@ -2929,7 +2929,7 @@
         </w:tc>
         <w:tc>
           <w:tcPr>
-            <w:tcW w:w="1644" w:type="dxa"/>
+            <w:tcW w:w="1688" w:type="dxa"/>
             <w:tcBorders>
               <w:top w:val="single" w:sz="8" w:space="0" w:color="60370F"/>
               <w:left w:val="single" w:sz="8" w:space="0" w:color="60370F"/>
@@ -2954,7 +2954,7 @@
         </w:tc>
         <w:tc>
           <w:tcPr>
-            <w:tcW w:w="1644" w:type="dxa"/>
+            <w:tcW w:w="1688" w:type="dxa"/>
             <w:tcBorders>
               <w:top w:val="single" w:sz="8" w:space="0" w:color="60370F"/>
               <w:left w:val="single" w:sz="8" w:space="0" w:color="60370F"/>
@@ -2972,12 +2972,12 @@
       </w:tr>
       <w:tr>
         <w:trPr>
-          <w:trHeight w:val="285"/>
+          <w:trHeight w:val="290"/>
           <w:jc w:val="center"/>
         </w:trPr>
         <w:tc>
           <w:tcPr>
-            <w:tcW w:w="1793" w:type="dxa"/>
+            <w:tcW w:w="1841" w:type="dxa"/>
             <w:vMerge/>
             <w:tcBorders>
               <w:top w:val="single" w:sz="18" w:space="0" w:color="9D0000"/>
@@ -2996,7 +2996,7 @@
         </w:tc>
         <w:tc>
           <w:tcPr>
-            <w:tcW w:w="2391" w:type="dxa"/>
+            <w:tcW w:w="2455" w:type="dxa"/>
             <w:tcBorders>
               <w:top w:val="single" w:sz="8" w:space="0" w:color="60370F"/>
               <w:left w:val="single" w:sz="8" w:space="0" w:color="60370F"/>
@@ -3024,7 +3024,7 @@
         </w:tc>
         <w:tc>
           <w:tcPr>
-            <w:tcW w:w="1644" w:type="dxa"/>
+            <w:tcW w:w="1688" w:type="dxa"/>
             <w:tcBorders>
               <w:top w:val="single" w:sz="8" w:space="0" w:color="60370F"/>
               <w:left w:val="single" w:sz="8" w:space="0" w:color="60370F"/>
@@ -3049,7 +3049,7 @@
         </w:tc>
         <w:tc>
           <w:tcPr>
-            <w:tcW w:w="1644" w:type="dxa"/>
+            <w:tcW w:w="1688" w:type="dxa"/>
             <w:tcBorders>
               <w:top w:val="single" w:sz="8" w:space="0" w:color="60370F"/>
               <w:left w:val="single" w:sz="8" w:space="0" w:color="60370F"/>
@@ -3074,7 +3074,7 @@
         </w:tc>
         <w:tc>
           <w:tcPr>
-            <w:tcW w:w="1644" w:type="dxa"/>
+            <w:tcW w:w="1688" w:type="dxa"/>
             <w:tcBorders>
               <w:top w:val="single" w:sz="8" w:space="0" w:color="60370F"/>
               <w:left w:val="single" w:sz="8" w:space="0" w:color="60370F"/>
@@ -3099,7 +3099,7 @@
         </w:tc>
         <w:tc>
           <w:tcPr>
-            <w:tcW w:w="1644" w:type="dxa"/>
+            <w:tcW w:w="1688" w:type="dxa"/>
             <w:tcBorders>
               <w:top w:val="single" w:sz="8" w:space="0" w:color="60370F"/>
               <w:left w:val="single" w:sz="8" w:space="0" w:color="60370F"/>
@@ -3124,7 +3124,7 @@
         </w:tc>
         <w:tc>
           <w:tcPr>
-            <w:tcW w:w="1644" w:type="dxa"/>
+            <w:tcW w:w="1688" w:type="dxa"/>
             <w:tcBorders>
               <w:top w:val="single" w:sz="8" w:space="0" w:color="60370F"/>
               <w:left w:val="single" w:sz="8" w:space="0" w:color="60370F"/>
@@ -3142,12 +3142,12 @@
       </w:tr>
       <w:tr>
         <w:trPr>
-          <w:trHeight w:val="285"/>
+          <w:trHeight w:val="290"/>
           <w:jc w:val="center"/>
         </w:trPr>
         <w:tc>
           <w:tcPr>
-            <w:tcW w:w="1793" w:type="dxa"/>
+            <w:tcW w:w="1841" w:type="dxa"/>
             <w:tcBorders>
               <w:top w:val="single" w:sz="18" w:space="0" w:color="9D0000"/>
               <w:left w:val="single" w:sz="18" w:space="0" w:color="9D0000"/>
@@ -3179,7 +3179,7 @@
         </w:tc>
         <w:tc>
           <w:tcPr>
-            <w:tcW w:w="2391" w:type="dxa"/>
+            <w:tcW w:w="2455" w:type="dxa"/>
             <w:tcBorders>
               <w:top w:val="single" w:sz="18" w:space="0" w:color="9D0000"/>
               <w:left w:val="single" w:sz="8" w:space="0" w:color="60370F"/>
@@ -3207,7 +3207,7 @@
         </w:tc>
         <w:tc>
           <w:tcPr>
-            <w:tcW w:w="1644" w:type="dxa"/>
+            <w:tcW w:w="1688" w:type="dxa"/>
             <w:tcBorders>
               <w:top w:val="single" w:sz="18" w:space="0" w:color="9D0000"/>
               <w:left w:val="single" w:sz="8" w:space="0" w:color="60370F"/>
@@ -3232,7 +3232,7 @@
         </w:tc>
         <w:tc>
           <w:tcPr>
-            <w:tcW w:w="1644" w:type="dxa"/>
+            <w:tcW w:w="1688" w:type="dxa"/>
             <w:tcBorders>
               <w:top w:val="single" w:sz="18" w:space="0" w:color="9D0000"/>
               <w:left w:val="single" w:sz="8" w:space="0" w:color="60370F"/>
@@ -3260,7 +3260,7 @@
         </w:tc>
         <w:tc>
           <w:tcPr>
-            <w:tcW w:w="1644" w:type="dxa"/>
+            <w:tcW w:w="1688" w:type="dxa"/>
             <w:tcBorders>
               <w:top w:val="single" w:sz="18" w:space="0" w:color="9D0000"/>
               <w:left w:val="single" w:sz="8" w:space="0" w:color="60370F"/>
@@ -3285,7 +3285,7 @@
         </w:tc>
         <w:tc>
           <w:tcPr>
-            <w:tcW w:w="1644" w:type="dxa"/>
+            <w:tcW w:w="1688" w:type="dxa"/>
             <w:tcBorders>
               <w:top w:val="single" w:sz="18" w:space="0" w:color="9D0000"/>
               <w:left w:val="single" w:sz="8" w:space="0" w:color="60370F"/>
@@ -3310,7 +3310,7 @@
         </w:tc>
         <w:tc>
           <w:tcPr>
-            <w:tcW w:w="1644" w:type="dxa"/>
+            <w:tcW w:w="1688" w:type="dxa"/>
             <w:tcBorders>
               <w:top w:val="single" w:sz="18" w:space="0" w:color="9D0000"/>
               <w:left w:val="single" w:sz="8" w:space="0" w:color="60370F"/>
@@ -3327,12 +3327,12 @@
       </w:tr>
       <w:tr>
         <w:trPr>
-          <w:trHeight w:val="285"/>
+          <w:trHeight w:val="290"/>
           <w:jc w:val="center"/>
         </w:trPr>
         <w:tc>
           <w:tcPr>
-            <w:tcW w:w="1793" w:type="dxa"/>
+            <w:tcW w:w="1841" w:type="dxa"/>
             <w:vMerge w:val="restart"/>
             <w:tcBorders>
               <w:top w:val="single" w:sz="18" w:space="0" w:color="9D0000"/>
@@ -3377,7 +3377,7 @@
         </w:tc>
         <w:tc>
           <w:tcPr>
-            <w:tcW w:w="2391" w:type="dxa"/>
+            <w:tcW w:w="2455" w:type="dxa"/>
             <w:tcBorders>
               <w:top w:val="single" w:sz="18" w:space="0" w:color="9D0000"/>
               <w:left w:val="single" w:sz="8" w:space="0" w:color="60370F"/>
@@ -3405,7 +3405,7 @@
         </w:tc>
         <w:tc>
           <w:tcPr>
-            <w:tcW w:w="1644" w:type="dxa"/>
+            <w:tcW w:w="1688" w:type="dxa"/>
             <w:tcBorders>
               <w:top w:val="single" w:sz="18" w:space="0" w:color="9D0000"/>
               <w:left w:val="single" w:sz="8" w:space="0" w:color="9D0000"/>
@@ -3430,7 +3430,7 @@
         </w:tc>
         <w:tc>
           <w:tcPr>
-            <w:tcW w:w="1644" w:type="dxa"/>
+            <w:tcW w:w="1688" w:type="dxa"/>
             <w:tcBorders>
               <w:top w:val="single" w:sz="18" w:space="0" w:color="9D0000"/>
               <w:left w:val="single" w:sz="8" w:space="0" w:color="9D0000"/>
@@ -3455,7 +3455,7 @@
         </w:tc>
         <w:tc>
           <w:tcPr>
-            <w:tcW w:w="1644" w:type="dxa"/>
+            <w:tcW w:w="1688" w:type="dxa"/>
             <w:tcBorders>
               <w:top w:val="single" w:sz="18" w:space="0" w:color="9D0000"/>
               <w:left w:val="single" w:sz="8" w:space="0" w:color="9D0000"/>
@@ -3480,7 +3480,7 @@
         </w:tc>
         <w:tc>
           <w:tcPr>
-            <w:tcW w:w="1644" w:type="dxa"/>
+            <w:tcW w:w="1688" w:type="dxa"/>
             <w:tcBorders>
               <w:top w:val="single" w:sz="18" w:space="0" w:color="9D0000"/>
               <w:left w:val="single" w:sz="8" w:space="0" w:color="9D0000"/>
@@ -3505,7 +3505,7 @@
         </w:tc>
         <w:tc>
           <w:tcPr>
-            <w:tcW w:w="1644" w:type="dxa"/>
+            <w:tcW w:w="1688" w:type="dxa"/>
             <w:tcBorders>
               <w:top w:val="single" w:sz="18" w:space="0" w:color="9D0000"/>
               <w:left w:val="single" w:sz="8" w:space="0" w:color="9D0000"/>
@@ -3523,12 +3523,12 @@
       </w:tr>
       <w:tr>
         <w:trPr>
-          <w:trHeight w:val="285"/>
+          <w:trHeight w:val="290"/>
           <w:jc w:val="center"/>
         </w:trPr>
         <w:tc>
           <w:tcPr>
-            <w:tcW w:w="1793" w:type="dxa"/>
+            <w:tcW w:w="1841" w:type="dxa"/>
             <w:vMerge/>
             <w:tcBorders>
               <w:top w:val="single" w:sz="18" w:space="0" w:color="9D0000"/>
@@ -3547,7 +3547,7 @@
         </w:tc>
         <w:tc>
           <w:tcPr>
-            <w:tcW w:w="2391" w:type="dxa"/>
+            <w:tcW w:w="2455" w:type="dxa"/>
             <w:tcBorders>
               <w:top w:val="single" w:sz="8" w:space="0" w:color="9D0000"/>
               <w:left w:val="single" w:sz="8" w:space="0" w:color="60370F"/>
@@ -3575,7 +3575,7 @@
         </w:tc>
         <w:tc>
           <w:tcPr>
-            <w:tcW w:w="1644" w:type="dxa"/>
+            <w:tcW w:w="1688" w:type="dxa"/>
             <w:tcBorders>
               <w:top w:val="single" w:sz="8" w:space="0" w:color="9D0000"/>
               <w:left w:val="single" w:sz="8" w:space="0" w:color="9D0000"/>
@@ -3600,7 +3600,7 @@
         </w:tc>
         <w:tc>
           <w:tcPr>
-            <w:tcW w:w="1644" w:type="dxa"/>
+            <w:tcW w:w="1688" w:type="dxa"/>
             <w:tcBorders>
               <w:top w:val="single" w:sz="8" w:space="0" w:color="9D0000"/>
               <w:left w:val="single" w:sz="8" w:space="0" w:color="9D0000"/>
@@ -3625,7 +3625,7 @@
         </w:tc>
         <w:tc>
           <w:tcPr>
-            <w:tcW w:w="1644" w:type="dxa"/>
+            <w:tcW w:w="1688" w:type="dxa"/>
             <w:tcBorders>
               <w:top w:val="single" w:sz="8" w:space="0" w:color="9D0000"/>
               <w:left w:val="single" w:sz="8" w:space="0" w:color="9D0000"/>
@@ -3650,7 +3650,7 @@
         </w:tc>
         <w:tc>
           <w:tcPr>
-            <w:tcW w:w="1644" w:type="dxa"/>
+            <w:tcW w:w="1688" w:type="dxa"/>
             <w:tcBorders>
               <w:top w:val="single" w:sz="8" w:space="0" w:color="9D0000"/>
               <w:left w:val="single" w:sz="8" w:space="0" w:color="9D0000"/>
@@ -3675,7 +3675,7 @@
         </w:tc>
         <w:tc>
           <w:tcPr>
-            <w:tcW w:w="1644" w:type="dxa"/>
+            <w:tcW w:w="1688" w:type="dxa"/>
             <w:tcBorders>
               <w:top w:val="single" w:sz="8" w:space="0" w:color="9D0000"/>
               <w:left w:val="single" w:sz="8" w:space="0" w:color="9D0000"/>
@@ -3693,12 +3693,12 @@
       </w:tr>
       <w:tr>
         <w:trPr>
-          <w:trHeight w:val="285"/>
+          <w:trHeight w:val="290"/>
           <w:jc w:val="center"/>
         </w:trPr>
         <w:tc>
           <w:tcPr>
-            <w:tcW w:w="1793" w:type="dxa"/>
+            <w:tcW w:w="1841" w:type="dxa"/>
             <w:vMerge/>
             <w:tcBorders>
               <w:top w:val="single" w:sz="18" w:space="0" w:color="9D0000"/>
@@ -3717,7 +3717,7 @@
         </w:tc>
         <w:tc>
           <w:tcPr>
-            <w:tcW w:w="2391" w:type="dxa"/>
+            <w:tcW w:w="2455" w:type="dxa"/>
             <w:tcBorders>
               <w:top w:val="single" w:sz="8" w:space="0" w:color="9D0000"/>
               <w:left w:val="single" w:sz="8" w:space="0" w:color="60370F"/>
@@ -3745,7 +3745,7 @@
         </w:tc>
         <w:tc>
           <w:tcPr>
-            <w:tcW w:w="1644" w:type="dxa"/>
+            <w:tcW w:w="1688" w:type="dxa"/>
             <w:tcBorders>
               <w:top w:val="single" w:sz="8" w:space="0" w:color="9D0000"/>
               <w:left w:val="single" w:sz="8" w:space="0" w:color="9D0000"/>
@@ -3770,7 +3770,7 @@
         </w:tc>
         <w:tc>
           <w:tcPr>
-            <w:tcW w:w="1644" w:type="dxa"/>
+            <w:tcW w:w="1688" w:type="dxa"/>
             <w:tcBorders>
               <w:top w:val="single" w:sz="8" w:space="0" w:color="9D0000"/>
               <w:left w:val="single" w:sz="8" w:space="0" w:color="9D0000"/>
@@ -3795,7 +3795,7 @@
         </w:tc>
         <w:tc>
           <w:tcPr>
-            <w:tcW w:w="1644" w:type="dxa"/>
+            <w:tcW w:w="1688" w:type="dxa"/>
             <w:tcBorders>
               <w:top w:val="single" w:sz="8" w:space="0" w:color="9D0000"/>
               <w:left w:val="single" w:sz="8" w:space="0" w:color="9D0000"/>
@@ -3820,7 +3820,7 @@
         </w:tc>
         <w:tc>
           <w:tcPr>
-            <w:tcW w:w="1644" w:type="dxa"/>
+            <w:tcW w:w="1688" w:type="dxa"/>
             <w:tcBorders>
               <w:top w:val="single" w:sz="8" w:space="0" w:color="9D0000"/>
               <w:left w:val="single" w:sz="8" w:space="0" w:color="9D0000"/>
@@ -3845,7 +3845,7 @@
         </w:tc>
         <w:tc>
           <w:tcPr>
-            <w:tcW w:w="1644" w:type="dxa"/>
+            <w:tcW w:w="1688" w:type="dxa"/>
             <w:tcBorders>
               <w:top w:val="single" w:sz="8" w:space="0" w:color="9D0000"/>
               <w:left w:val="single" w:sz="8" w:space="0" w:color="9D0000"/>
@@ -3863,12 +3863,12 @@
       </w:tr>
       <w:tr>
         <w:trPr>
-          <w:trHeight w:val="285"/>
+          <w:trHeight w:val="290"/>
           <w:jc w:val="center"/>
         </w:trPr>
         <w:tc>
           <w:tcPr>
-            <w:tcW w:w="1793" w:type="dxa"/>
+            <w:tcW w:w="1841" w:type="dxa"/>
             <w:vMerge/>
             <w:tcBorders>
               <w:top w:val="single" w:sz="18" w:space="0" w:color="9D0000"/>
@@ -3887,7 +3887,7 @@
         </w:tc>
         <w:tc>
           <w:tcPr>
-            <w:tcW w:w="2391" w:type="dxa"/>
+            <w:tcW w:w="2455" w:type="dxa"/>
             <w:tcBorders>
               <w:top w:val="single" w:sz="8" w:space="0" w:color="9D0000"/>
               <w:left w:val="single" w:sz="8" w:space="0" w:color="60370F"/>
@@ -3915,7 +3915,7 @@
         </w:tc>
         <w:tc>
           <w:tcPr>
-            <w:tcW w:w="1644" w:type="dxa"/>
+            <w:tcW w:w="1688" w:type="dxa"/>
             <w:tcBorders>
               <w:top w:val="single" w:sz="8" w:space="0" w:color="9D0000"/>
               <w:left w:val="single" w:sz="8" w:space="0" w:color="9D0000"/>
@@ -3940,7 +3940,7 @@
         </w:tc>
         <w:tc>
           <w:tcPr>
-            <w:tcW w:w="1644" w:type="dxa"/>
+            <w:tcW w:w="1688" w:type="dxa"/>
             <w:tcBorders>
               <w:top w:val="single" w:sz="8" w:space="0" w:color="9D0000"/>
               <w:left w:val="single" w:sz="8" w:space="0" w:color="9D0000"/>
@@ -3965,7 +3965,7 @@
         </w:tc>
         <w:tc>
           <w:tcPr>
-            <w:tcW w:w="1644" w:type="dxa"/>
+            <w:tcW w:w="1688" w:type="dxa"/>
             <w:tcBorders>
               <w:top w:val="single" w:sz="8" w:space="0" w:color="9D0000"/>
               <w:left w:val="single" w:sz="8" w:space="0" w:color="9D0000"/>
@@ -3990,7 +3990,7 @@
         </w:tc>
         <w:tc>
           <w:tcPr>
-            <w:tcW w:w="1644" w:type="dxa"/>
+            <w:tcW w:w="1688" w:type="dxa"/>
             <w:tcBorders>
               <w:top w:val="single" w:sz="8" w:space="0" w:color="9D0000"/>
               <w:left w:val="single" w:sz="8" w:space="0" w:color="9D0000"/>
@@ -4015,7 +4015,7 @@
         </w:tc>
         <w:tc>
           <w:tcPr>
-            <w:tcW w:w="1644" w:type="dxa"/>
+            <w:tcW w:w="1688" w:type="dxa"/>
             <w:tcBorders>
               <w:top w:val="single" w:sz="8" w:space="0" w:color="9D0000"/>
               <w:left w:val="single" w:sz="8" w:space="0" w:color="9D0000"/>
@@ -4033,12 +4033,12 @@
       </w:tr>
       <w:tr>
         <w:trPr>
-          <w:trHeight w:val="285"/>
+          <w:trHeight w:val="290"/>
           <w:jc w:val="center"/>
         </w:trPr>
         <w:tc>
           <w:tcPr>
-            <w:tcW w:w="1793" w:type="dxa"/>
+            <w:tcW w:w="1841" w:type="dxa"/>
             <w:vMerge w:val="restart"/>
             <w:tcBorders>
               <w:top w:val="single" w:sz="18" w:space="0" w:color="833C0B" w:themeColor="accent2" w:themeShade="80"/>
@@ -4080,7 +4080,7 @@
         </w:tc>
         <w:tc>
           <w:tcPr>
-            <w:tcW w:w="2391" w:type="dxa"/>
+            <w:tcW w:w="2455" w:type="dxa"/>
             <w:tcBorders>
               <w:top w:val="single" w:sz="18" w:space="0" w:color="833C0B" w:themeColor="accent2" w:themeShade="80"/>
               <w:left w:val="single" w:sz="8" w:space="0" w:color="833C0B" w:themeColor="accent2" w:themeShade="80"/>
@@ -4107,7 +4107,7 @@
         </w:tc>
         <w:tc>
           <w:tcPr>
-            <w:tcW w:w="1644" w:type="dxa"/>
+            <w:tcW w:w="1688" w:type="dxa"/>
             <w:tcBorders>
               <w:top w:val="single" w:sz="18" w:space="0" w:color="833C0B" w:themeColor="accent2" w:themeShade="80"/>
               <w:left w:val="single" w:sz="8" w:space="0" w:color="833C0B" w:themeColor="accent2" w:themeShade="80"/>
@@ -4131,7 +4131,7 @@
         </w:tc>
         <w:tc>
           <w:tcPr>
-            <w:tcW w:w="1644" w:type="dxa"/>
+            <w:tcW w:w="1688" w:type="dxa"/>
             <w:tcBorders>
               <w:top w:val="single" w:sz="18" w:space="0" w:color="833C0B" w:themeColor="accent2" w:themeShade="80"/>
               <w:left w:val="single" w:sz="8" w:space="0" w:color="833C0B" w:themeColor="accent2" w:themeShade="80"/>
@@ -4155,7 +4155,7 @@
         </w:tc>
         <w:tc>
           <w:tcPr>
-            <w:tcW w:w="1644" w:type="dxa"/>
+            <w:tcW w:w="1688" w:type="dxa"/>
             <w:tcBorders>
               <w:top w:val="single" w:sz="18" w:space="0" w:color="833C0B" w:themeColor="accent2" w:themeShade="80"/>
               <w:left w:val="single" w:sz="8" w:space="0" w:color="833C0B" w:themeColor="accent2" w:themeShade="80"/>
@@ -4179,7 +4179,7 @@
         </w:tc>
         <w:tc>
           <w:tcPr>
-            <w:tcW w:w="1644" w:type="dxa"/>
+            <w:tcW w:w="1688" w:type="dxa"/>
             <w:tcBorders>
               <w:top w:val="single" w:sz="18" w:space="0" w:color="833C0B" w:themeColor="accent2" w:themeShade="80"/>
               <w:left w:val="single" w:sz="8" w:space="0" w:color="833C0B" w:themeColor="accent2" w:themeShade="80"/>
@@ -4203,7 +4203,7 @@
         </w:tc>
         <w:tc>
           <w:tcPr>
-            <w:tcW w:w="1644" w:type="dxa"/>
+            <w:tcW w:w="1688" w:type="dxa"/>
             <w:tcBorders>
               <w:top w:val="single" w:sz="18" w:space="0" w:color="833C0B" w:themeColor="accent2" w:themeShade="80"/>
               <w:left w:val="single" w:sz="8" w:space="0" w:color="833C0B" w:themeColor="accent2" w:themeShade="80"/>
@@ -4220,12 +4220,12 @@
       </w:tr>
       <w:tr>
         <w:trPr>
-          <w:trHeight w:val="285"/>
+          <w:trHeight w:val="290"/>
           <w:jc w:val="center"/>
         </w:trPr>
         <w:tc>
           <w:tcPr>
-            <w:tcW w:w="1793" w:type="dxa"/>
+            <w:tcW w:w="1841" w:type="dxa"/>
             <w:vMerge/>
             <w:tcBorders>
               <w:left w:val="single" w:sz="18" w:space="0" w:color="833C0B" w:themeColor="accent2" w:themeShade="80"/>
@@ -4245,7 +4245,7 @@
         </w:tc>
         <w:tc>
           <w:tcPr>
-            <w:tcW w:w="2391" w:type="dxa"/>
+            <w:tcW w:w="2455" w:type="dxa"/>
             <w:tcBorders>
               <w:top w:val="single" w:sz="8" w:space="0" w:color="833C0B" w:themeColor="accent2" w:themeShade="80"/>
               <w:left w:val="single" w:sz="8" w:space="0" w:color="833C0B" w:themeColor="accent2" w:themeShade="80"/>
@@ -4272,7 +4272,7 @@
         </w:tc>
         <w:tc>
           <w:tcPr>
-            <w:tcW w:w="1644" w:type="dxa"/>
+            <w:tcW w:w="1688" w:type="dxa"/>
             <w:tcBorders>
               <w:top w:val="single" w:sz="8" w:space="0" w:color="833C0B" w:themeColor="accent2" w:themeShade="80"/>
               <w:left w:val="single" w:sz="8" w:space="0" w:color="833C0B" w:themeColor="accent2" w:themeShade="80"/>
@@ -4296,7 +4296,7 @@
         </w:tc>
         <w:tc>
           <w:tcPr>
-            <w:tcW w:w="1644" w:type="dxa"/>
+            <w:tcW w:w="1688" w:type="dxa"/>
             <w:tcBorders>
               <w:top w:val="single" w:sz="8" w:space="0" w:color="833C0B" w:themeColor="accent2" w:themeShade="80"/>
               <w:left w:val="single" w:sz="8" w:space="0" w:color="833C0B" w:themeColor="accent2" w:themeShade="80"/>
@@ -4320,7 +4320,7 @@
         </w:tc>
         <w:tc>
           <w:tcPr>
-            <w:tcW w:w="1644" w:type="dxa"/>
+            <w:tcW w:w="1688" w:type="dxa"/>
             <w:tcBorders>
               <w:top w:val="single" w:sz="8" w:space="0" w:color="833C0B" w:themeColor="accent2" w:themeShade="80"/>
               <w:left w:val="single" w:sz="8" w:space="0" w:color="833C0B" w:themeColor="accent2" w:themeShade="80"/>
@@ -4344,7 +4344,7 @@
         </w:tc>
         <w:tc>
           <w:tcPr>
-            <w:tcW w:w="1644" w:type="dxa"/>
+            <w:tcW w:w="1688" w:type="dxa"/>
             <w:tcBorders>
               <w:top w:val="single" w:sz="8" w:space="0" w:color="833C0B" w:themeColor="accent2" w:themeShade="80"/>
               <w:left w:val="single" w:sz="8" w:space="0" w:color="833C0B" w:themeColor="accent2" w:themeShade="80"/>
@@ -4368,7 +4368,7 @@
         </w:tc>
         <w:tc>
           <w:tcPr>
-            <w:tcW w:w="1644" w:type="dxa"/>
+            <w:tcW w:w="1688" w:type="dxa"/>
             <w:tcBorders>
               <w:top w:val="single" w:sz="8" w:space="0" w:color="833C0B" w:themeColor="accent2" w:themeShade="80"/>
               <w:left w:val="single" w:sz="8" w:space="0" w:color="833C0B" w:themeColor="accent2" w:themeShade="80"/>
@@ -4382,17 +4382,15 @@
             </w:pPr>
           </w:p>
         </w:tc>
-        <w:bookmarkStart w:id="0" w:name="_GoBack"/>
-        <w:bookmarkEnd w:id="0"/>
       </w:tr>
       <w:tr>
         <w:trPr>
-          <w:trHeight w:val="285"/>
+          <w:trHeight w:val="290"/>
           <w:jc w:val="center"/>
         </w:trPr>
         <w:tc>
           <w:tcPr>
-            <w:tcW w:w="1793" w:type="dxa"/>
+            <w:tcW w:w="1841" w:type="dxa"/>
             <w:vMerge/>
             <w:tcBorders>
               <w:left w:val="single" w:sz="18" w:space="0" w:color="833C0B" w:themeColor="accent2" w:themeShade="80"/>
@@ -4412,7 +4410,7 @@
         </w:tc>
         <w:tc>
           <w:tcPr>
-            <w:tcW w:w="2391" w:type="dxa"/>
+            <w:tcW w:w="2455" w:type="dxa"/>
             <w:tcBorders>
               <w:top w:val="single" w:sz="8" w:space="0" w:color="833C0B" w:themeColor="accent2" w:themeShade="80"/>
               <w:left w:val="single" w:sz="8" w:space="0" w:color="833C0B" w:themeColor="accent2" w:themeShade="80"/>
@@ -4439,7 +4437,7 @@
         </w:tc>
         <w:tc>
           <w:tcPr>
-            <w:tcW w:w="1644" w:type="dxa"/>
+            <w:tcW w:w="1688" w:type="dxa"/>
             <w:tcBorders>
               <w:top w:val="single" w:sz="8" w:space="0" w:color="833C0B" w:themeColor="accent2" w:themeShade="80"/>
               <w:left w:val="single" w:sz="8" w:space="0" w:color="833C0B" w:themeColor="accent2" w:themeShade="80"/>
@@ -4463,7 +4461,7 @@
         </w:tc>
         <w:tc>
           <w:tcPr>
-            <w:tcW w:w="1644" w:type="dxa"/>
+            <w:tcW w:w="1688" w:type="dxa"/>
             <w:tcBorders>
               <w:top w:val="single" w:sz="8" w:space="0" w:color="833C0B" w:themeColor="accent2" w:themeShade="80"/>
               <w:left w:val="single" w:sz="8" w:space="0" w:color="833C0B" w:themeColor="accent2" w:themeShade="80"/>
@@ -4487,7 +4485,7 @@
         </w:tc>
         <w:tc>
           <w:tcPr>
-            <w:tcW w:w="1644" w:type="dxa"/>
+            <w:tcW w:w="1688" w:type="dxa"/>
             <w:tcBorders>
               <w:top w:val="single" w:sz="8" w:space="0" w:color="833C0B" w:themeColor="accent2" w:themeShade="80"/>
               <w:left w:val="single" w:sz="8" w:space="0" w:color="833C0B" w:themeColor="accent2" w:themeShade="80"/>
@@ -4511,7 +4509,7 @@
         </w:tc>
         <w:tc>
           <w:tcPr>
-            <w:tcW w:w="1644" w:type="dxa"/>
+            <w:tcW w:w="1688" w:type="dxa"/>
             <w:tcBorders>
               <w:top w:val="single" w:sz="8" w:space="0" w:color="833C0B" w:themeColor="accent2" w:themeShade="80"/>
               <w:left w:val="single" w:sz="8" w:space="0" w:color="833C0B" w:themeColor="accent2" w:themeShade="80"/>
@@ -4535,7 +4533,7 @@
         </w:tc>
         <w:tc>
           <w:tcPr>
-            <w:tcW w:w="1644" w:type="dxa"/>
+            <w:tcW w:w="1688" w:type="dxa"/>
             <w:tcBorders>
               <w:top w:val="single" w:sz="8" w:space="0" w:color="833C0B" w:themeColor="accent2" w:themeShade="80"/>
               <w:left w:val="single" w:sz="8" w:space="0" w:color="833C0B" w:themeColor="accent2" w:themeShade="80"/>
@@ -4552,12 +4550,12 @@
       </w:tr>
       <w:tr>
         <w:trPr>
-          <w:trHeight w:val="285"/>
+          <w:trHeight w:val="290"/>
           <w:jc w:val="center"/>
         </w:trPr>
         <w:tc>
           <w:tcPr>
-            <w:tcW w:w="1793" w:type="dxa"/>
+            <w:tcW w:w="1841" w:type="dxa"/>
             <w:vMerge w:val="restart"/>
             <w:tcBorders>
               <w:top w:val="single" w:sz="18" w:space="0" w:color="833C0B" w:themeColor="accent2" w:themeShade="80"/>
@@ -4599,7 +4597,7 @@
         </w:tc>
         <w:tc>
           <w:tcPr>
-            <w:tcW w:w="2391" w:type="dxa"/>
+            <w:tcW w:w="2455" w:type="dxa"/>
             <w:tcBorders>
               <w:top w:val="single" w:sz="18" w:space="0" w:color="833C0B" w:themeColor="accent2" w:themeShade="80"/>
               <w:left w:val="single" w:sz="8" w:space="0" w:color="833C0B" w:themeColor="accent2" w:themeShade="80"/>
@@ -4626,7 +4624,7 @@
         </w:tc>
         <w:tc>
           <w:tcPr>
-            <w:tcW w:w="1644" w:type="dxa"/>
+            <w:tcW w:w="1688" w:type="dxa"/>
             <w:tcBorders>
               <w:top w:val="single" w:sz="18" w:space="0" w:color="833C0B" w:themeColor="accent2" w:themeShade="80"/>
               <w:left w:val="single" w:sz="8" w:space="0" w:color="833C0B" w:themeColor="accent2" w:themeShade="80"/>
@@ -4650,7 +4648,7 @@
         </w:tc>
         <w:tc>
           <w:tcPr>
-            <w:tcW w:w="1644" w:type="dxa"/>
+            <w:tcW w:w="1688" w:type="dxa"/>
             <w:tcBorders>
               <w:top w:val="single" w:sz="18" w:space="0" w:color="833C0B" w:themeColor="accent2" w:themeShade="80"/>
               <w:left w:val="single" w:sz="8" w:space="0" w:color="833C0B" w:themeColor="accent2" w:themeShade="80"/>
@@ -4674,7 +4672,7 @@
         </w:tc>
         <w:tc>
           <w:tcPr>
-            <w:tcW w:w="1644" w:type="dxa"/>
+            <w:tcW w:w="1688" w:type="dxa"/>
             <w:tcBorders>
               <w:top w:val="single" w:sz="18" w:space="0" w:color="833C0B" w:themeColor="accent2" w:themeShade="80"/>
               <w:left w:val="single" w:sz="8" w:space="0" w:color="833C0B" w:themeColor="accent2" w:themeShade="80"/>
@@ -4698,7 +4696,7 @@
         </w:tc>
         <w:tc>
           <w:tcPr>
-            <w:tcW w:w="1644" w:type="dxa"/>
+            <w:tcW w:w="1688" w:type="dxa"/>
             <w:tcBorders>
               <w:top w:val="single" w:sz="18" w:space="0" w:color="833C0B" w:themeColor="accent2" w:themeShade="80"/>
               <w:left w:val="single" w:sz="8" w:space="0" w:color="833C0B" w:themeColor="accent2" w:themeShade="80"/>
@@ -4722,7 +4720,7 @@
         </w:tc>
         <w:tc>
           <w:tcPr>
-            <w:tcW w:w="1644" w:type="dxa"/>
+            <w:tcW w:w="1688" w:type="dxa"/>
             <w:tcBorders>
               <w:top w:val="single" w:sz="18" w:space="0" w:color="833C0B" w:themeColor="accent2" w:themeShade="80"/>
               <w:left w:val="single" w:sz="8" w:space="0" w:color="833C0B" w:themeColor="accent2" w:themeShade="80"/>
@@ -4740,12 +4738,12 @@
       </w:tr>
       <w:tr>
         <w:trPr>
-          <w:trHeight w:val="285"/>
+          <w:trHeight w:val="290"/>
           <w:jc w:val="center"/>
         </w:trPr>
         <w:tc>
           <w:tcPr>
-            <w:tcW w:w="1793" w:type="dxa"/>
+            <w:tcW w:w="1841" w:type="dxa"/>
             <w:vMerge/>
             <w:tcBorders>
               <w:top w:val="single" w:sz="8" w:space="0" w:color="833C0B" w:themeColor="accent2" w:themeShade="80"/>
@@ -4763,7 +4761,7 @@
         </w:tc>
         <w:tc>
           <w:tcPr>
-            <w:tcW w:w="2391" w:type="dxa"/>
+            <w:tcW w:w="2455" w:type="dxa"/>
             <w:tcBorders>
               <w:top w:val="single" w:sz="8" w:space="0" w:color="833C0B" w:themeColor="accent2" w:themeShade="80"/>
               <w:left w:val="single" w:sz="8" w:space="0" w:color="833C0B" w:themeColor="accent2" w:themeShade="80"/>
@@ -4790,7 +4788,7 @@
         </w:tc>
         <w:tc>
           <w:tcPr>
-            <w:tcW w:w="1644" w:type="dxa"/>
+            <w:tcW w:w="1688" w:type="dxa"/>
             <w:tcBorders>
               <w:top w:val="single" w:sz="8" w:space="0" w:color="833C0B" w:themeColor="accent2" w:themeShade="80"/>
               <w:left w:val="single" w:sz="8" w:space="0" w:color="833C0B" w:themeColor="accent2" w:themeShade="80"/>
@@ -4814,7 +4812,7 @@
         </w:tc>
         <w:tc>
           <w:tcPr>
-            <w:tcW w:w="1644" w:type="dxa"/>
+            <w:tcW w:w="1688" w:type="dxa"/>
             <w:tcBorders>
               <w:top w:val="single" w:sz="8" w:space="0" w:color="833C0B" w:themeColor="accent2" w:themeShade="80"/>
               <w:left w:val="single" w:sz="8" w:space="0" w:color="833C0B" w:themeColor="accent2" w:themeShade="80"/>
@@ -4838,7 +4836,7 @@
         </w:tc>
         <w:tc>
           <w:tcPr>
-            <w:tcW w:w="1644" w:type="dxa"/>
+            <w:tcW w:w="1688" w:type="dxa"/>
             <w:tcBorders>
               <w:top w:val="single" w:sz="8" w:space="0" w:color="833C0B" w:themeColor="accent2" w:themeShade="80"/>
               <w:left w:val="single" w:sz="8" w:space="0" w:color="833C0B" w:themeColor="accent2" w:themeShade="80"/>
@@ -4862,7 +4860,7 @@
         </w:tc>
         <w:tc>
           <w:tcPr>
-            <w:tcW w:w="1644" w:type="dxa"/>
+            <w:tcW w:w="1688" w:type="dxa"/>
             <w:tcBorders>
               <w:top w:val="single" w:sz="8" w:space="0" w:color="833C0B" w:themeColor="accent2" w:themeShade="80"/>
               <w:left w:val="single" w:sz="8" w:space="0" w:color="833C0B" w:themeColor="accent2" w:themeShade="80"/>
@@ -4886,7 +4884,7 @@
         </w:tc>
         <w:tc>
           <w:tcPr>
-            <w:tcW w:w="1644" w:type="dxa"/>
+            <w:tcW w:w="1688" w:type="dxa"/>
             <w:tcBorders>
               <w:top w:val="single" w:sz="8" w:space="0" w:color="833C0B" w:themeColor="accent2" w:themeShade="80"/>
               <w:left w:val="single" w:sz="8" w:space="0" w:color="833C0B" w:themeColor="accent2" w:themeShade="80"/>
@@ -4904,12 +4902,12 @@
       </w:tr>
       <w:tr>
         <w:trPr>
-          <w:trHeight w:val="285"/>
+          <w:trHeight w:val="290"/>
           <w:jc w:val="center"/>
         </w:trPr>
         <w:tc>
           <w:tcPr>
-            <w:tcW w:w="1793" w:type="dxa"/>
+            <w:tcW w:w="1841" w:type="dxa"/>
             <w:vMerge/>
             <w:tcBorders>
               <w:top w:val="single" w:sz="8" w:space="0" w:color="833C0B" w:themeColor="accent2" w:themeShade="80"/>
@@ -4927,7 +4925,7 @@
         </w:tc>
         <w:tc>
           <w:tcPr>
-            <w:tcW w:w="2391" w:type="dxa"/>
+            <w:tcW w:w="2455" w:type="dxa"/>
             <w:tcBorders>
               <w:top w:val="single" w:sz="8" w:space="0" w:color="833C0B" w:themeColor="accent2" w:themeShade="80"/>
               <w:left w:val="single" w:sz="8" w:space="0" w:color="833C0B" w:themeColor="accent2" w:themeShade="80"/>
@@ -4954,7 +4952,7 @@
         </w:tc>
         <w:tc>
           <w:tcPr>
-            <w:tcW w:w="1644" w:type="dxa"/>
+            <w:tcW w:w="1688" w:type="dxa"/>
             <w:tcBorders>
               <w:top w:val="single" w:sz="8" w:space="0" w:color="833C0B" w:themeColor="accent2" w:themeShade="80"/>
               <w:left w:val="single" w:sz="8" w:space="0" w:color="833C0B" w:themeColor="accent2" w:themeShade="80"/>
@@ -4978,7 +4976,7 @@
         </w:tc>
         <w:tc>
           <w:tcPr>
-            <w:tcW w:w="1644" w:type="dxa"/>
+            <w:tcW w:w="1688" w:type="dxa"/>
             <w:tcBorders>
               <w:top w:val="single" w:sz="8" w:space="0" w:color="833C0B" w:themeColor="accent2" w:themeShade="80"/>
               <w:left w:val="single" w:sz="8" w:space="0" w:color="833C0B" w:themeColor="accent2" w:themeShade="80"/>
@@ -5002,7 +5000,7 @@
         </w:tc>
         <w:tc>
           <w:tcPr>
-            <w:tcW w:w="1644" w:type="dxa"/>
+            <w:tcW w:w="1688" w:type="dxa"/>
             <w:tcBorders>
               <w:top w:val="single" w:sz="8" w:space="0" w:color="833C0B" w:themeColor="accent2" w:themeShade="80"/>
               <w:left w:val="single" w:sz="8" w:space="0" w:color="833C0B" w:themeColor="accent2" w:themeShade="80"/>
@@ -5026,7 +5024,7 @@
         </w:tc>
         <w:tc>
           <w:tcPr>
-            <w:tcW w:w="1644" w:type="dxa"/>
+            <w:tcW w:w="1688" w:type="dxa"/>
             <w:tcBorders>
               <w:top w:val="single" w:sz="8" w:space="0" w:color="833C0B" w:themeColor="accent2" w:themeShade="80"/>
               <w:left w:val="single" w:sz="8" w:space="0" w:color="833C0B" w:themeColor="accent2" w:themeShade="80"/>
@@ -5050,7 +5048,7 @@
         </w:tc>
         <w:tc>
           <w:tcPr>
-            <w:tcW w:w="1644" w:type="dxa"/>
+            <w:tcW w:w="1688" w:type="dxa"/>
             <w:tcBorders>
               <w:top w:val="single" w:sz="8" w:space="0" w:color="833C0B" w:themeColor="accent2" w:themeShade="80"/>
               <w:left w:val="single" w:sz="8" w:space="0" w:color="833C0B" w:themeColor="accent2" w:themeShade="80"/>
@@ -5068,12 +5066,12 @@
       </w:tr>
       <w:tr>
         <w:trPr>
-          <w:trHeight w:val="285"/>
+          <w:trHeight w:val="290"/>
           <w:jc w:val="center"/>
         </w:trPr>
         <w:tc>
           <w:tcPr>
-            <w:tcW w:w="1793" w:type="dxa"/>
+            <w:tcW w:w="1841" w:type="dxa"/>
             <w:vMerge w:val="restart"/>
             <w:tcBorders>
               <w:top w:val="single" w:sz="18" w:space="0" w:color="833C0B" w:themeColor="accent2" w:themeShade="80"/>
@@ -5110,7 +5108,7 @@
         </w:tc>
         <w:tc>
           <w:tcPr>
-            <w:tcW w:w="2391" w:type="dxa"/>
+            <w:tcW w:w="2455" w:type="dxa"/>
             <w:tcBorders>
               <w:top w:val="single" w:sz="18" w:space="0" w:color="833C0B" w:themeColor="accent2" w:themeShade="80"/>
               <w:left w:val="single" w:sz="8" w:space="0" w:color="833C0B" w:themeColor="accent2" w:themeShade="80"/>
@@ -5137,7 +5135,7 @@
         </w:tc>
         <w:tc>
           <w:tcPr>
-            <w:tcW w:w="1644" w:type="dxa"/>
+            <w:tcW w:w="1688" w:type="dxa"/>
             <w:tcBorders>
               <w:top w:val="single" w:sz="18" w:space="0" w:color="833C0B" w:themeColor="accent2" w:themeShade="80"/>
               <w:left w:val="single" w:sz="8" w:space="0" w:color="833C0B" w:themeColor="accent2" w:themeShade="80"/>
@@ -5164,7 +5162,7 @@
         </w:tc>
         <w:tc>
           <w:tcPr>
-            <w:tcW w:w="1644" w:type="dxa"/>
+            <w:tcW w:w="1688" w:type="dxa"/>
             <w:tcBorders>
               <w:top w:val="single" w:sz="18" w:space="0" w:color="833C0B" w:themeColor="accent2" w:themeShade="80"/>
               <w:left w:val="single" w:sz="8" w:space="0" w:color="833C0B" w:themeColor="accent2" w:themeShade="80"/>
@@ -5188,7 +5186,7 @@
         </w:tc>
         <w:tc>
           <w:tcPr>
-            <w:tcW w:w="1644" w:type="dxa"/>
+            <w:tcW w:w="1688" w:type="dxa"/>
             <w:tcBorders>
               <w:top w:val="single" w:sz="18" w:space="0" w:color="833C0B" w:themeColor="accent2" w:themeShade="80"/>
               <w:left w:val="single" w:sz="8" w:space="0" w:color="833C0B" w:themeColor="accent2" w:themeShade="80"/>
@@ -5212,7 +5210,7 @@
         </w:tc>
         <w:tc>
           <w:tcPr>
-            <w:tcW w:w="1644" w:type="dxa"/>
+            <w:tcW w:w="1688" w:type="dxa"/>
             <w:tcBorders>
               <w:top w:val="single" w:sz="18" w:space="0" w:color="833C0B" w:themeColor="accent2" w:themeShade="80"/>
               <w:left w:val="single" w:sz="8" w:space="0" w:color="833C0B" w:themeColor="accent2" w:themeShade="80"/>
@@ -5239,7 +5237,7 @@
         </w:tc>
         <w:tc>
           <w:tcPr>
-            <w:tcW w:w="1644" w:type="dxa"/>
+            <w:tcW w:w="1688" w:type="dxa"/>
             <w:tcBorders>
               <w:top w:val="single" w:sz="18" w:space="0" w:color="833C0B" w:themeColor="accent2" w:themeShade="80"/>
               <w:left w:val="single" w:sz="8" w:space="0" w:color="833C0B" w:themeColor="accent2" w:themeShade="80"/>
@@ -5251,18 +5249,181 @@
             <w:pPr>
               <w:jc w:val="center"/>
             </w:pPr>
+            <w:r>
+              <w:sym w:font="Wingdings 2" w:char="F050"/>
+            </w:r>
           </w:p>
         </w:tc>
       </w:tr>
       <w:tr>
         <w:trPr>
-          <w:trHeight w:val="285"/>
+          <w:trHeight w:val="290"/>
           <w:jc w:val="center"/>
         </w:trPr>
         <w:tc>
           <w:tcPr>
-            <w:tcW w:w="1793" w:type="dxa"/>
+            <w:tcW w:w="1841" w:type="dxa"/>
             <w:vMerge/>
+            <w:tcBorders>
+              <w:left w:val="single" w:sz="18" w:space="0" w:color="833C0B" w:themeColor="accent2" w:themeShade="80"/>
+              <w:right w:val="single" w:sz="8" w:space="0" w:color="833C0B" w:themeColor="accent2" w:themeShade="80"/>
+            </w:tcBorders>
+            <w:vAlign w:val="center"/>
+          </w:tcPr>
+          <w:p>
+            <w:pPr>
+              <w:jc w:val="center"/>
+            </w:pPr>
+          </w:p>
+        </w:tc>
+        <w:tc>
+          <w:tcPr>
+            <w:tcW w:w="2455" w:type="dxa"/>
+            <w:tcBorders>
+              <w:top w:val="single" w:sz="8" w:space="0" w:color="833C0B" w:themeColor="accent2" w:themeShade="80"/>
+              <w:left w:val="single" w:sz="8" w:space="0" w:color="833C0B" w:themeColor="accent2" w:themeShade="80"/>
+              <w:bottom w:val="single" w:sz="8" w:space="0" w:color="833C0B" w:themeColor="accent2" w:themeShade="80"/>
+              <w:right w:val="single" w:sz="8" w:space="0" w:color="833C0B" w:themeColor="accent2" w:themeShade="80"/>
+            </w:tcBorders>
+            <w:shd w:val="clear" w:color="auto" w:fill="auto"/>
+            <w:tcMar>
+              <w:top w:w="72" w:type="dxa"/>
+              <w:left w:w="144" w:type="dxa"/>
+              <w:bottom w:w="72" w:type="dxa"/>
+              <w:right w:w="144" w:type="dxa"/>
+            </w:tcMar>
+            <w:vAlign w:val="center"/>
+          </w:tcPr>
+          <w:p>
+            <w:pPr>
+              <w:jc w:val="center"/>
+            </w:pPr>
+            <w:r>
+              <w:t>Presentation</w:t>
+            </w:r>
+          </w:p>
+        </w:tc>
+        <w:tc>
+          <w:tcPr>
+            <w:tcW w:w="1688" w:type="dxa"/>
+            <w:tcBorders>
+              <w:top w:val="single" w:sz="8" w:space="0" w:color="833C0B" w:themeColor="accent2" w:themeShade="80"/>
+              <w:left w:val="single" w:sz="8" w:space="0" w:color="833C0B" w:themeColor="accent2" w:themeShade="80"/>
+              <w:bottom w:val="single" w:sz="8" w:space="0" w:color="833C0B" w:themeColor="accent2" w:themeShade="80"/>
+              <w:right w:val="single" w:sz="8" w:space="0" w:color="833C0B" w:themeColor="accent2" w:themeShade="80"/>
+            </w:tcBorders>
+            <w:shd w:val="clear" w:color="auto" w:fill="auto"/>
+            <w:tcMar>
+              <w:top w:w="72" w:type="dxa"/>
+              <w:left w:w="144" w:type="dxa"/>
+              <w:bottom w:w="72" w:type="dxa"/>
+              <w:right w:w="144" w:type="dxa"/>
+            </w:tcMar>
+            <w:vAlign w:val="center"/>
+          </w:tcPr>
+          <w:p>
+            <w:pPr>
+              <w:jc w:val="center"/>
+            </w:pPr>
+          </w:p>
+        </w:tc>
+        <w:tc>
+          <w:tcPr>
+            <w:tcW w:w="1688" w:type="dxa"/>
+            <w:tcBorders>
+              <w:top w:val="single" w:sz="8" w:space="0" w:color="833C0B" w:themeColor="accent2" w:themeShade="80"/>
+              <w:left w:val="single" w:sz="8" w:space="0" w:color="833C0B" w:themeColor="accent2" w:themeShade="80"/>
+              <w:bottom w:val="single" w:sz="8" w:space="0" w:color="833C0B" w:themeColor="accent2" w:themeShade="80"/>
+              <w:right w:val="single" w:sz="8" w:space="0" w:color="833C0B" w:themeColor="accent2" w:themeShade="80"/>
+            </w:tcBorders>
+            <w:shd w:val="clear" w:color="auto" w:fill="auto"/>
+            <w:tcMar>
+              <w:top w:w="72" w:type="dxa"/>
+              <w:left w:w="144" w:type="dxa"/>
+              <w:bottom w:w="72" w:type="dxa"/>
+              <w:right w:w="144" w:type="dxa"/>
+            </w:tcMar>
+            <w:vAlign w:val="center"/>
+          </w:tcPr>
+          <w:p>
+            <w:pPr>
+              <w:jc w:val="center"/>
+            </w:pPr>
+          </w:p>
+        </w:tc>
+        <w:tc>
+          <w:tcPr>
+            <w:tcW w:w="1688" w:type="dxa"/>
+            <w:tcBorders>
+              <w:top w:val="single" w:sz="8" w:space="0" w:color="833C0B" w:themeColor="accent2" w:themeShade="80"/>
+              <w:left w:val="single" w:sz="8" w:space="0" w:color="833C0B" w:themeColor="accent2" w:themeShade="80"/>
+              <w:bottom w:val="single" w:sz="8" w:space="0" w:color="833C0B" w:themeColor="accent2" w:themeShade="80"/>
+              <w:right w:val="single" w:sz="8" w:space="0" w:color="833C0B" w:themeColor="accent2" w:themeShade="80"/>
+            </w:tcBorders>
+            <w:shd w:val="clear" w:color="auto" w:fill="auto"/>
+            <w:tcMar>
+              <w:top w:w="72" w:type="dxa"/>
+              <w:left w:w="144" w:type="dxa"/>
+              <w:bottom w:w="72" w:type="dxa"/>
+              <w:right w:w="144" w:type="dxa"/>
+            </w:tcMar>
+            <w:vAlign w:val="center"/>
+          </w:tcPr>
+          <w:p>
+            <w:pPr>
+              <w:jc w:val="center"/>
+            </w:pPr>
+          </w:p>
+        </w:tc>
+        <w:tc>
+          <w:tcPr>
+            <w:tcW w:w="1688" w:type="dxa"/>
+            <w:tcBorders>
+              <w:top w:val="single" w:sz="8" w:space="0" w:color="833C0B" w:themeColor="accent2" w:themeShade="80"/>
+              <w:left w:val="single" w:sz="8" w:space="0" w:color="833C0B" w:themeColor="accent2" w:themeShade="80"/>
+              <w:bottom w:val="single" w:sz="8" w:space="0" w:color="833C0B" w:themeColor="accent2" w:themeShade="80"/>
+              <w:right w:val="single" w:sz="18" w:space="0" w:color="833C0B" w:themeColor="accent2" w:themeShade="80"/>
+            </w:tcBorders>
+            <w:shd w:val="clear" w:color="auto" w:fill="auto"/>
+            <w:tcMar>
+              <w:top w:w="72" w:type="dxa"/>
+              <w:left w:w="144" w:type="dxa"/>
+              <w:bottom w:w="72" w:type="dxa"/>
+              <w:right w:w="144" w:type="dxa"/>
+            </w:tcMar>
+            <w:vAlign w:val="center"/>
+          </w:tcPr>
+          <w:p>
+            <w:pPr>
+              <w:jc w:val="center"/>
+            </w:pPr>
+          </w:p>
+        </w:tc>
+        <w:tc>
+          <w:tcPr>
+            <w:tcW w:w="1688" w:type="dxa"/>
+            <w:tcBorders>
+              <w:top w:val="single" w:sz="8" w:space="0" w:color="833C0B" w:themeColor="accent2" w:themeShade="80"/>
+              <w:left w:val="single" w:sz="8" w:space="0" w:color="833C0B" w:themeColor="accent2" w:themeShade="80"/>
+              <w:bottom w:val="single" w:sz="8" w:space="0" w:color="833C0B" w:themeColor="accent2" w:themeShade="80"/>
+              <w:right w:val="single" w:sz="18" w:space="0" w:color="833C0B" w:themeColor="accent2" w:themeShade="80"/>
+            </w:tcBorders>
+          </w:tcPr>
+          <w:p>
+            <w:pPr>
+              <w:jc w:val="center"/>
+            </w:pPr>
+          </w:p>
+        </w:tc>
+      </w:tr>
+      <w:tr>
+        <w:trPr>
+          <w:trHeight w:val="290"/>
+          <w:jc w:val="center"/>
+        </w:trPr>
+        <w:tc>
+          <w:tcPr>
+            <w:tcW w:w="1841" w:type="dxa"/>
             <w:tcBorders>
               <w:left w:val="single" w:sz="18" w:space="0" w:color="833C0B" w:themeColor="accent2" w:themeShade="80"/>
               <w:bottom w:val="single" w:sz="18" w:space="0" w:color="833C0B" w:themeColor="accent2" w:themeShade="80"/>
@@ -5278,7 +5439,7 @@
         </w:tc>
         <w:tc>
           <w:tcPr>
-            <w:tcW w:w="2391" w:type="dxa"/>
+            <w:tcW w:w="2455" w:type="dxa"/>
             <w:tcBorders>
               <w:top w:val="single" w:sz="8" w:space="0" w:color="833C0B" w:themeColor="accent2" w:themeShade="80"/>
               <w:left w:val="single" w:sz="8" w:space="0" w:color="833C0B" w:themeColor="accent2" w:themeShade="80"/>
@@ -5299,13 +5460,13 @@
               <w:jc w:val="center"/>
             </w:pPr>
             <w:r>
-              <w:t>Presentation</w:t>
+              <w:t>Tham Khảo Thị Trường</w:t>
             </w:r>
           </w:p>
         </w:tc>
         <w:tc>
           <w:tcPr>
-            <w:tcW w:w="1644" w:type="dxa"/>
+            <w:tcW w:w="1688" w:type="dxa"/>
             <w:tcBorders>
               <w:top w:val="single" w:sz="8" w:space="0" w:color="833C0B" w:themeColor="accent2" w:themeShade="80"/>
               <w:left w:val="single" w:sz="8" w:space="0" w:color="833C0B" w:themeColor="accent2" w:themeShade="80"/>
@@ -5329,7 +5490,7 @@
         </w:tc>
         <w:tc>
           <w:tcPr>
-            <w:tcW w:w="1644" w:type="dxa"/>
+            <w:tcW w:w="1688" w:type="dxa"/>
             <w:tcBorders>
               <w:top w:val="single" w:sz="8" w:space="0" w:color="833C0B" w:themeColor="accent2" w:themeShade="80"/>
               <w:left w:val="single" w:sz="8" w:space="0" w:color="833C0B" w:themeColor="accent2" w:themeShade="80"/>
@@ -5353,7 +5514,7 @@
         </w:tc>
         <w:tc>
           <w:tcPr>
-            <w:tcW w:w="1644" w:type="dxa"/>
+            <w:tcW w:w="1688" w:type="dxa"/>
             <w:tcBorders>
               <w:top w:val="single" w:sz="8" w:space="0" w:color="833C0B" w:themeColor="accent2" w:themeShade="80"/>
               <w:left w:val="single" w:sz="8" w:space="0" w:color="833C0B" w:themeColor="accent2" w:themeShade="80"/>
@@ -5373,11 +5534,14 @@
             <w:pPr>
               <w:jc w:val="center"/>
             </w:pPr>
-          </w:p>
-        </w:tc>
-        <w:tc>
-          <w:tcPr>
-            <w:tcW w:w="1644" w:type="dxa"/>
+            <w:r>
+              <w:sym w:font="Wingdings 2" w:char="F050"/>
+            </w:r>
+          </w:p>
+        </w:tc>
+        <w:tc>
+          <w:tcPr>
+            <w:tcW w:w="1688" w:type="dxa"/>
             <w:tcBorders>
               <w:top w:val="single" w:sz="8" w:space="0" w:color="833C0B" w:themeColor="accent2" w:themeShade="80"/>
               <w:left w:val="single" w:sz="8" w:space="0" w:color="833C0B" w:themeColor="accent2" w:themeShade="80"/>
@@ -5401,7 +5565,7 @@
         </w:tc>
         <w:tc>
           <w:tcPr>
-            <w:tcW w:w="1644" w:type="dxa"/>
+            <w:tcW w:w="1688" w:type="dxa"/>
             <w:tcBorders>
               <w:top w:val="single" w:sz="8" w:space="0" w:color="833C0B" w:themeColor="accent2" w:themeShade="80"/>
               <w:left w:val="single" w:sz="8" w:space="0" w:color="833C0B" w:themeColor="accent2" w:themeShade="80"/>
@@ -5457,8 +5621,8 @@
           <w:szCs w:val="24"/>
         </w:rPr>
       </w:pPr>
-      <w:bookmarkStart w:id="1" w:name="_Toc39675399"/>
-      <w:bookmarkStart w:id="2" w:name="_Toc39675417"/>
+      <w:bookmarkStart w:id="0" w:name="_Toc39675399"/>
+      <w:bookmarkStart w:id="1" w:name="_Toc39675417"/>
       <w:r>
         <w:rPr>
           <w:b/>
@@ -5477,8 +5641,8 @@
         </w:rPr>
         <w:t>GIỚI THIỆU ĐỀ TÀI</w:t>
       </w:r>
+      <w:bookmarkEnd w:id="0"/>
       <w:bookmarkEnd w:id="1"/>
-      <w:bookmarkEnd w:id="2"/>
     </w:p>
     <w:p>
       <w:pPr>
@@ -5517,8 +5681,8 @@
         </w:rPr>
         <w:t>Việc quản lý các hóa đơn bán hàng , quản lý sản phẩm, quản lý nhân viên, quản lý khách hàng(thành viên) được chủ cửa hàng quản lý trên sổ sách bằng tay và các file Excel. Việc này gây khó khăn cho chủ cửa hàng, tốn thời gian ghi chép, và sai sót nhiều trong thống kê. Vì lí do trên chúng tôi mang đến một app mobile để khến cho việc quản lí của chủ cửa hàng một cách dễ dàng và minh bạch hơn.</w:t>
       </w:r>
-      <w:bookmarkStart w:id="3" w:name="_Toc39675400"/>
-      <w:bookmarkStart w:id="4" w:name="_Toc39675418"/>
+      <w:bookmarkStart w:id="2" w:name="_Toc39675400"/>
+      <w:bookmarkStart w:id="3" w:name="_Toc39675418"/>
     </w:p>
     <w:p>
       <w:pPr>
@@ -5545,8 +5709,8 @@
         </w:rPr>
         <w:t>2</w:t>
       </w:r>
+      <w:bookmarkEnd w:id="2"/>
       <w:bookmarkEnd w:id="3"/>
-      <w:bookmarkEnd w:id="4"/>
       <w:r>
         <w:rPr>
           <w:b/>
@@ -5570,8 +5734,8 @@
           <w:color w:val="000000" w:themeColor="text1"/>
         </w:rPr>
       </w:pPr>
-      <w:bookmarkStart w:id="5" w:name="_Toc39675401"/>
-      <w:bookmarkStart w:id="6" w:name="_Toc39675419"/>
+      <w:bookmarkStart w:id="4" w:name="_Toc39675401"/>
+      <w:bookmarkStart w:id="5" w:name="_Toc39675419"/>
       <w:r>
         <w:rPr>
           <w:b/>
@@ -5579,8 +5743,8 @@
         </w:rPr>
         <w:t>2.1 Yêu cầu chức năng nghiệp vụ:</w:t>
       </w:r>
+      <w:bookmarkEnd w:id="4"/>
       <w:bookmarkEnd w:id="5"/>
-      <w:bookmarkEnd w:id="6"/>
     </w:p>
     <w:p>
       <w:pPr>
@@ -5590,8 +5754,8 @@
           <w:color w:val="000000" w:themeColor="text1"/>
         </w:rPr>
       </w:pPr>
-      <w:bookmarkStart w:id="7" w:name="_Toc39675402"/>
-      <w:bookmarkStart w:id="8" w:name="_Toc39675420"/>
+      <w:bookmarkStart w:id="6" w:name="_Toc39675402"/>
+      <w:bookmarkStart w:id="7" w:name="_Toc39675420"/>
       <w:r>
         <w:rPr>
           <w:b/>
@@ -5613,8 +5777,8 @@
         </w:rPr>
         <w:t>dành cho khách hàng):</w:t>
       </w:r>
+      <w:bookmarkEnd w:id="6"/>
       <w:bookmarkEnd w:id="7"/>
-      <w:bookmarkEnd w:id="8"/>
     </w:p>
     <w:p>
       <w:pPr>
@@ -6005,8 +6169,8 @@
           <w:color w:val="000000" w:themeColor="text1"/>
         </w:rPr>
       </w:pPr>
-      <w:bookmarkStart w:id="9" w:name="_Toc39675403"/>
-      <w:bookmarkStart w:id="10" w:name="_Toc39675421"/>
+      <w:bookmarkStart w:id="8" w:name="_Toc39675403"/>
+      <w:bookmarkStart w:id="9" w:name="_Toc39675421"/>
       <w:r>
         <w:rPr>
           <w:b/>
@@ -6014,8 +6178,53 @@
         </w:rPr>
         <w:t>2.2 Yêu cầu công nghệ:</w:t>
       </w:r>
+      <w:bookmarkEnd w:id="8"/>
       <w:bookmarkEnd w:id="9"/>
+    </w:p>
+    <w:p>
+      <w:pPr>
+        <w:pStyle w:val="Heading4"/>
+        <w:rPr>
+          <w:color w:val="000000" w:themeColor="text1"/>
+        </w:rPr>
+      </w:pPr>
+      <w:bookmarkStart w:id="10" w:name="_Toc39675404"/>
+      <w:bookmarkStart w:id="11" w:name="_Toc39675422"/>
+      <w:r>
+        <w:rPr>
+          <w:color w:val="000000" w:themeColor="text1"/>
+        </w:rPr>
+        <w:t>2.2.1 Front end</w:t>
+      </w:r>
       <w:bookmarkEnd w:id="10"/>
+      <w:bookmarkEnd w:id="11"/>
+    </w:p>
+    <w:p>
+      <w:pPr>
+        <w:ind w:left="720" w:firstLine="720"/>
+      </w:pPr>
+      <w:r>
+        <w:t xml:space="preserve">- </w:t>
+      </w:r>
+      <w:r>
+        <w:t>Phát triển ứng dụng trên nền tảng Android</w:t>
+      </w:r>
+    </w:p>
+    <w:p>
+      <w:pPr>
+        <w:ind w:left="720" w:firstLine="720"/>
+      </w:pPr>
+      <w:r>
+        <w:t>- Công cụ phát triển: Android Studio</w:t>
+      </w:r>
+    </w:p>
+    <w:p>
+      <w:pPr>
+        <w:ind w:left="720" w:firstLine="720"/>
+      </w:pPr>
+      <w:r>
+        <w:t>- Ngôn ngữ: Java</w:t>
+      </w:r>
     </w:p>
     <w:p>
       <w:pPr>
@@ -6024,61 +6233,16 @@
           <w:color w:val="000000" w:themeColor="text1"/>
         </w:rPr>
       </w:pPr>
-      <w:bookmarkStart w:id="11" w:name="_Toc39675404"/>
-      <w:bookmarkStart w:id="12" w:name="_Toc39675422"/>
+      <w:bookmarkStart w:id="12" w:name="_Toc39675405"/>
+      <w:bookmarkStart w:id="13" w:name="_Toc39675423"/>
       <w:r>
         <w:rPr>
           <w:color w:val="000000" w:themeColor="text1"/>
         </w:rPr>
-        <w:t>2.2.1 Front end</w:t>
-      </w:r>
-      <w:bookmarkEnd w:id="11"/>
+        <w:t>2.2.2 Backend</w:t>
+      </w:r>
       <w:bookmarkEnd w:id="12"/>
-    </w:p>
-    <w:p>
-      <w:pPr>
-        <w:ind w:left="720" w:firstLine="720"/>
-      </w:pPr>
-      <w:r>
-        <w:t xml:space="preserve">- </w:t>
-      </w:r>
-      <w:r>
-        <w:t>Phát triển ứng dụng trên nền tảng Android</w:t>
-      </w:r>
-    </w:p>
-    <w:p>
-      <w:pPr>
-        <w:ind w:left="720" w:firstLine="720"/>
-      </w:pPr>
-      <w:r>
-        <w:t>- Công cụ phát triển: Android Studio</w:t>
-      </w:r>
-    </w:p>
-    <w:p>
-      <w:pPr>
-        <w:ind w:left="720" w:firstLine="720"/>
-      </w:pPr>
-      <w:r>
-        <w:t>- Ngôn ngữ: Java</w:t>
-      </w:r>
-    </w:p>
-    <w:p>
-      <w:pPr>
-        <w:pStyle w:val="Heading4"/>
-        <w:rPr>
-          <w:color w:val="000000" w:themeColor="text1"/>
-        </w:rPr>
-      </w:pPr>
-      <w:bookmarkStart w:id="13" w:name="_Toc39675405"/>
-      <w:bookmarkStart w:id="14" w:name="_Toc39675423"/>
-      <w:r>
-        <w:rPr>
-          <w:color w:val="000000" w:themeColor="text1"/>
-        </w:rPr>
-        <w:t>2.2.2 Backend</w:t>
-      </w:r>
       <w:bookmarkEnd w:id="13"/>
-      <w:bookmarkEnd w:id="14"/>
     </w:p>
     <w:p>
       <w:r>
@@ -6088,8 +6252,8 @@
         <w:tab/>
         <w:t>- Sử dụng Firebase Database</w:t>
       </w:r>
-      <w:bookmarkStart w:id="15" w:name="_Toc39675408"/>
-      <w:bookmarkStart w:id="16" w:name="_Toc39675426"/>
+      <w:bookmarkStart w:id="14" w:name="_Toc39675408"/>
+      <w:bookmarkStart w:id="15" w:name="_Toc39675426"/>
     </w:p>
     <w:p>
       <w:pPr>
@@ -6113,8 +6277,8 @@
         </w:rPr>
         <w:t>2.3 Sơ đồ Usecase:</w:t>
       </w:r>
+      <w:bookmarkEnd w:id="14"/>
       <w:bookmarkEnd w:id="15"/>
-      <w:bookmarkEnd w:id="16"/>
     </w:p>
     <w:p>
       <w:pPr>
@@ -6216,13 +6380,7 @@
         <w:rPr>
           <w:i/>
         </w:rPr>
-        <w:t>Hình 2.3.1</w:t>
-      </w:r>
-      <w:r>
-        <w:rPr>
-          <w:i/>
-        </w:rPr>
-        <w:t>. Sơ Đồ Use Case dành cho Khách hàng.</w:t>
+        <w:t>Hình 2.3.1. Sơ Đồ Use Case dành cho Khách hàng.</w:t>
       </w:r>
     </w:p>
     <w:p/>
@@ -6302,13 +6460,7 @@
         <w:rPr>
           <w:i/>
         </w:rPr>
-        <w:t>Hình 2.3.2</w:t>
-      </w:r>
-      <w:r>
-        <w:rPr>
-          <w:i/>
-        </w:rPr>
-        <w:t>. Sơ Đồ Use Case dành cho Chủ cửa hàng và Nhân Viên.</w:t>
+        <w:t>Hình 2.3.2. Sơ Đồ Use Case dành cho Chủ cửa hàng và Nhân Viên.</w:t>
       </w:r>
     </w:p>
     <w:p>
@@ -6650,82 +6802,30 @@
         </w:rPr>
         <w:t>Đăng xuất: Đăng xuất khỏi tài khoản đã đăng nhập. Xóa bỏ ghi nhớ đăng nhập.</w:t>
       </w:r>
-    </w:p>
-    <w:p>
-      <w:pPr>
-        <w:ind w:left="1080"/>
-      </w:pPr>
-    </w:p>
-    <w:p>
-      <w:pPr>
-        <w:ind w:left="1080"/>
-      </w:pPr>
-    </w:p>
-    <w:p>
-      <w:pPr>
-        <w:pStyle w:val="Heading3"/>
-        <w:rPr>
-          <w:b/>
-          <w:color w:val="000000" w:themeColor="text1"/>
-        </w:rPr>
-      </w:pPr>
-      <w:r>
-        <w:rPr>
-          <w:b/>
-          <w:color w:val="000000" w:themeColor="text1"/>
-        </w:rPr>
-        <w:t>2.4</w:t>
-      </w:r>
-      <w:r>
-        <w:rPr>
-          <w:b/>
-          <w:color w:val="000000" w:themeColor="text1"/>
-        </w:rPr>
-        <w:t xml:space="preserve"> Chi tiết các thực thể</w:t>
-      </w:r>
-    </w:p>
-    <w:p>
-      <w:pPr>
-        <w:pStyle w:val="Heading4"/>
-        <w:rPr>
-          <w:color w:val="000000" w:themeColor="text1"/>
-        </w:rPr>
-      </w:pPr>
-      <w:r>
-        <w:rPr>
-          <w:color w:val="000000" w:themeColor="text1"/>
-        </w:rPr>
-        <w:t>2</w:t>
-      </w:r>
-      <w:r>
-        <w:rPr>
-          <w:color w:val="000000" w:themeColor="text1"/>
-        </w:rPr>
-        <w:t>.4.1 Nhân Viên</w:t>
-      </w:r>
-      <w:r>
-        <w:rPr>
-          <w:color w:val="000000" w:themeColor="text1"/>
-        </w:rPr>
-        <w:t>:</w:t>
-      </w:r>
-    </w:p>
-    <w:p>
-      <w:pPr>
-        <w:jc w:val="center"/>
-        <w:rPr>
-          <w:i/>
-        </w:rPr>
-      </w:pPr>
-      <w:r>
-        <w:rPr>
-          <w:i/>
+      <w:bookmarkStart w:id="16" w:name="_GoBack"/>
+      <w:bookmarkEnd w:id="16"/>
+    </w:p>
+    <w:p>
+      <w:pPr>
+        <w:pStyle w:val="ListParagraph"/>
+        <w:ind w:left="1440"/>
+      </w:pPr>
+    </w:p>
+    <w:p>
+      <w:pPr>
+        <w:pStyle w:val="ListParagraph"/>
+        <w:ind w:left="1440"/>
+      </w:pPr>
+      <w:r>
+        <w:rPr>
+          <w:noProof/>
+          <w:lang w:val="en-US"/>
         </w:rPr>
         <w:drawing>
-          <wp:inline distT="0" distB="0" distL="0" distR="0" wp14:anchorId="3B521117" wp14:editId="0E866E3C">
-            <wp:extent cx="4511040" cy="3388337"/>
-            <wp:effectExtent l="0" t="0" r="3810" b="3175"/>
-            <wp:docPr id="1" name="Picture 1"/>
+          <wp:inline distT="0" distB="0" distL="0" distR="0">
+            <wp:extent cx="10413365" cy="3775929"/>
+            <wp:effectExtent l="0" t="0" r="6985" b="0"/>
+            <wp:docPr id="2" name="Picture 2"/>
             <wp:cNvGraphicFramePr>
               <a:graphicFrameLocks xmlns:a="http://schemas.openxmlformats.org/drawingml/2006/main" noChangeAspect="1"/>
             </wp:cNvGraphicFramePr>
@@ -6733,11 +6833,17 @@
               <a:graphicData uri="http://schemas.openxmlformats.org/drawingml/2006/picture">
                 <pic:pic xmlns:pic="http://schemas.openxmlformats.org/drawingml/2006/picture">
                   <pic:nvPicPr>
-                    <pic:cNvPr id="1" name=""/>
+                    <pic:cNvPr id="2" name="123336166_2455209798119507_5978036665940212449_n.png"/>
                     <pic:cNvPicPr/>
                   </pic:nvPicPr>
                   <pic:blipFill>
-                    <a:blip r:embed="rId11"/>
+                    <a:blip r:embed="rId11">
+                      <a:extLst>
+                        <a:ext uri="{28A0092B-C50C-407E-A947-70E740481C1C}">
+                          <a14:useLocalDpi xmlns:a14="http://schemas.microsoft.com/office/drawing/2010/main" val="0"/>
+                        </a:ext>
+                      </a:extLst>
+                    </a:blip>
                     <a:stretch>
                       <a:fillRect/>
                     </a:stretch>
@@ -6745,7 +6851,7 @@
                   <pic:spPr>
                     <a:xfrm>
                       <a:off x="0" y="0"/>
-                      <a:ext cx="4526022" cy="3399590"/>
+                      <a:ext cx="10425671" cy="3780391"/>
                     </a:xfrm>
                     <a:prstGeom prst="rect">
                       <a:avLst/>
@@ -6760,12 +6866,43 @@
     </w:p>
     <w:p>
       <w:pPr>
+        <w:jc w:val="center"/>
+        <w:rPr>
+          <w:i/>
+        </w:rPr>
+      </w:pPr>
+      <w:r>
+        <w:rPr>
+          <w:i/>
+        </w:rPr>
+        <w:t>Hình 2.3.1. Sơ Đồ Use Case dành cho Khách hàng.</w:t>
+      </w:r>
+    </w:p>
+    <w:p>
+      <w:pPr>
+        <w:ind w:left="1080"/>
+      </w:pPr>
+    </w:p>
+    <w:p>
+      <w:pPr>
+        <w:ind w:left="1080"/>
+      </w:pPr>
+    </w:p>
+    <w:p>
+      <w:pPr>
+        <w:pStyle w:val="Heading3"/>
         <w:rPr>
           <w:b/>
-          <w:sz w:val="24"/>
-          <w:szCs w:val="24"/>
-        </w:rPr>
-      </w:pPr>
+          <w:color w:val="000000" w:themeColor="text1"/>
+        </w:rPr>
+      </w:pPr>
+      <w:r>
+        <w:rPr>
+          <w:b/>
+          <w:color w:val="000000" w:themeColor="text1"/>
+        </w:rPr>
+        <w:t>2.4 Chi tiết các thực thể</w:t>
+      </w:r>
     </w:p>
     <w:p>
       <w:pPr>
@@ -6778,19 +6915,7 @@
         <w:rPr>
           <w:color w:val="000000" w:themeColor="text1"/>
         </w:rPr>
-        <w:t>2</w:t>
-      </w:r>
-      <w:r>
-        <w:rPr>
-          <w:color w:val="000000" w:themeColor="text1"/>
-        </w:rPr>
-        <w:t>.4.2 Khách Hàng</w:t>
-      </w:r>
-      <w:r>
-        <w:rPr>
-          <w:color w:val="000000" w:themeColor="text1"/>
-        </w:rPr>
-        <w:t>:</w:t>
+        <w:t>2.4.1 Nhân Viên:</w:t>
       </w:r>
     </w:p>
     <w:p>
@@ -6803,12 +6928,13 @@
       <w:r>
         <w:rPr>
           <w:i/>
+          <w:noProof/>
         </w:rPr>
         <w:drawing>
-          <wp:inline distT="0" distB="0" distL="0" distR="0" wp14:anchorId="43F8416F" wp14:editId="57107D11">
-            <wp:extent cx="5621489" cy="3055620"/>
-            <wp:effectExtent l="0" t="0" r="0" b="0"/>
-            <wp:docPr id="5" name="Picture 5"/>
+          <wp:inline distT="0" distB="0" distL="0" distR="0" wp14:anchorId="3B521117" wp14:editId="0E866E3C">
+            <wp:extent cx="4511040" cy="3388337"/>
+            <wp:effectExtent l="0" t="0" r="3810" b="3175"/>
+            <wp:docPr id="1" name="Picture 1"/>
             <wp:cNvGraphicFramePr>
               <a:graphicFrameLocks xmlns:a="http://schemas.openxmlformats.org/drawingml/2006/main" noChangeAspect="1"/>
             </wp:cNvGraphicFramePr>
@@ -6828,7 +6954,7 @@
                   <pic:spPr>
                     <a:xfrm>
                       <a:off x="0" y="0"/>
-                      <a:ext cx="5631950" cy="3061306"/>
+                      <a:ext cx="4526022" cy="3399590"/>
                     </a:xfrm>
                     <a:prstGeom prst="rect">
                       <a:avLst/>
@@ -6844,58 +6970,43 @@
     <w:p>
       <w:pPr>
         <w:rPr>
+          <w:b/>
+          <w:sz w:val="24"/>
+          <w:szCs w:val="24"/>
+        </w:rPr>
+      </w:pPr>
+    </w:p>
+    <w:p>
+      <w:pPr>
+        <w:pStyle w:val="Heading4"/>
+        <w:rPr>
+          <w:color w:val="000000" w:themeColor="text1"/>
+        </w:rPr>
+      </w:pPr>
+      <w:r>
+        <w:rPr>
+          <w:color w:val="000000" w:themeColor="text1"/>
+        </w:rPr>
+        <w:t>2.4.2 Khách Hàng:</w:t>
+      </w:r>
+    </w:p>
+    <w:p>
+      <w:pPr>
+        <w:jc w:val="center"/>
+        <w:rPr>
           <w:i/>
         </w:rPr>
       </w:pPr>
-    </w:p>
-    <w:p>
-      <w:pPr>
-        <w:pStyle w:val="Heading4"/>
-        <w:rPr>
-          <w:color w:val="000000" w:themeColor="text1"/>
-        </w:rPr>
-      </w:pPr>
-      <w:r>
-        <w:rPr>
-          <w:color w:val="000000" w:themeColor="text1"/>
-        </w:rPr>
-        <w:t>2</w:t>
-      </w:r>
-      <w:r>
-        <w:rPr>
-          <w:color w:val="000000" w:themeColor="text1"/>
-        </w:rPr>
-        <w:t>.4.3</w:t>
-      </w:r>
-      <w:r>
-        <w:rPr>
-          <w:color w:val="000000" w:themeColor="text1"/>
-        </w:rPr>
-        <w:t xml:space="preserve"> Loại Sản Phẩm</w:t>
-      </w:r>
-      <w:r>
-        <w:rPr>
-          <w:color w:val="000000" w:themeColor="text1"/>
-        </w:rPr>
-        <w:t>:</w:t>
-      </w:r>
-    </w:p>
-    <w:p>
-      <w:pPr>
-        <w:jc w:val="center"/>
+      <w:r>
         <w:rPr>
           <w:i/>
-        </w:rPr>
-      </w:pPr>
-      <w:r>
-        <w:rPr>
-          <w:i/>
+          <w:noProof/>
         </w:rPr>
         <w:drawing>
-          <wp:inline distT="0" distB="0" distL="0" distR="0" wp14:anchorId="3B26B160" wp14:editId="0E709543">
-            <wp:extent cx="3470192" cy="3108960"/>
+          <wp:inline distT="0" distB="0" distL="0" distR="0" wp14:anchorId="43F8416F" wp14:editId="57107D11">
+            <wp:extent cx="5621489" cy="3055620"/>
             <wp:effectExtent l="0" t="0" r="0" b="0"/>
-            <wp:docPr id="6" name="Picture 6"/>
+            <wp:docPr id="5" name="Picture 5"/>
             <wp:cNvGraphicFramePr>
               <a:graphicFrameLocks xmlns:a="http://schemas.openxmlformats.org/drawingml/2006/main" noChangeAspect="1"/>
             </wp:cNvGraphicFramePr>
@@ -6915,7 +7026,7 @@
                   <pic:spPr>
                     <a:xfrm>
                       <a:off x="0" y="0"/>
-                      <a:ext cx="3479737" cy="3117511"/>
+                      <a:ext cx="5631950" cy="3061306"/>
                     </a:xfrm>
                     <a:prstGeom prst="rect">
                       <a:avLst/>
@@ -6930,6 +7041,13 @@
     </w:p>
     <w:p>
       <w:pPr>
+        <w:rPr>
+          <w:i/>
+        </w:rPr>
+      </w:pPr>
+    </w:p>
+    <w:p>
+      <w:pPr>
         <w:pStyle w:val="Heading4"/>
         <w:rPr>
           <w:color w:val="000000" w:themeColor="text1"/>
@@ -6945,13 +7063,13 @@
         <w:rPr>
           <w:color w:val="000000" w:themeColor="text1"/>
         </w:rPr>
-        <w:t>.4.4</w:t>
+        <w:t>.4.3</w:t>
       </w:r>
       <w:r>
         <w:rPr>
           <w:color w:val="000000" w:themeColor="text1"/>
         </w:rPr>
-        <w:t xml:space="preserve"> Sản Phẩm:</w:t>
+        <w:t xml:space="preserve"> Loại Sản Phẩm:</w:t>
       </w:r>
     </w:p>
     <w:p>
@@ -6964,12 +7082,13 @@
       <w:r>
         <w:rPr>
           <w:i/>
+          <w:noProof/>
         </w:rPr>
         <w:drawing>
-          <wp:inline distT="0" distB="0" distL="0" distR="0" wp14:anchorId="1E1511F2" wp14:editId="1C255C50">
-            <wp:extent cx="5174445" cy="3291840"/>
-            <wp:effectExtent l="0" t="0" r="7620" b="3810"/>
-            <wp:docPr id="7" name="Picture 7"/>
+          <wp:inline distT="0" distB="0" distL="0" distR="0" wp14:anchorId="3B26B160" wp14:editId="0E709543">
+            <wp:extent cx="3470192" cy="3108960"/>
+            <wp:effectExtent l="0" t="0" r="0" b="0"/>
+            <wp:docPr id="6" name="Picture 6"/>
             <wp:cNvGraphicFramePr>
               <a:graphicFrameLocks xmlns:a="http://schemas.openxmlformats.org/drawingml/2006/main" noChangeAspect="1"/>
             </wp:cNvGraphicFramePr>
@@ -6989,7 +7108,7 @@
                   <pic:spPr>
                     <a:xfrm>
                       <a:off x="0" y="0"/>
-                      <a:ext cx="5185828" cy="3299082"/>
+                      <a:ext cx="3479737" cy="3117511"/>
                     </a:xfrm>
                     <a:prstGeom prst="rect">
                       <a:avLst/>
@@ -7013,31 +7132,7 @@
         <w:rPr>
           <w:color w:val="000000" w:themeColor="text1"/>
         </w:rPr>
-        <w:t>2</w:t>
-      </w:r>
-      <w:r>
-        <w:rPr>
-          <w:color w:val="000000" w:themeColor="text1"/>
-        </w:rPr>
-        <w:t>.4.5</w:t>
-      </w:r>
-      <w:r>
-        <w:rPr>
-          <w:color w:val="000000" w:themeColor="text1"/>
-        </w:rPr>
-        <w:t xml:space="preserve"> </w:t>
-      </w:r>
-      <w:r>
-        <w:rPr>
-          <w:color w:val="000000" w:themeColor="text1"/>
-        </w:rPr>
-        <w:t>Hóa Đơn</w:t>
-      </w:r>
-      <w:r>
-        <w:rPr>
-          <w:color w:val="000000" w:themeColor="text1"/>
-        </w:rPr>
-        <w:t>:</w:t>
+        <w:t>2.4.4 Sản Phẩm:</w:t>
       </w:r>
     </w:p>
     <w:p>
@@ -7050,12 +7145,13 @@
       <w:r>
         <w:rPr>
           <w:i/>
+          <w:noProof/>
         </w:rPr>
         <w:drawing>
-          <wp:inline distT="0" distB="0" distL="0" distR="0" wp14:anchorId="731DBCAD" wp14:editId="166855AA">
-            <wp:extent cx="5713485" cy="2964180"/>
-            <wp:effectExtent l="0" t="0" r="1905" b="7620"/>
-            <wp:docPr id="8" name="Picture 8"/>
+          <wp:inline distT="0" distB="0" distL="0" distR="0" wp14:anchorId="1E1511F2" wp14:editId="1C255C50">
+            <wp:extent cx="5174445" cy="3291840"/>
+            <wp:effectExtent l="0" t="0" r="7620" b="3810"/>
+            <wp:docPr id="7" name="Picture 7"/>
             <wp:cNvGraphicFramePr>
               <a:graphicFrameLocks xmlns:a="http://schemas.openxmlformats.org/drawingml/2006/main" noChangeAspect="1"/>
             </wp:cNvGraphicFramePr>
@@ -7075,7 +7171,7 @@
                   <pic:spPr>
                     <a:xfrm>
                       <a:off x="0" y="0"/>
-                      <a:ext cx="5727205" cy="2971298"/>
+                      <a:ext cx="5185828" cy="3299082"/>
                     </a:xfrm>
                     <a:prstGeom prst="rect">
                       <a:avLst/>
@@ -7091,30 +7187,15 @@
     <w:p>
       <w:pPr>
         <w:pStyle w:val="Heading4"/>
-      </w:pPr>
-      <w:r>
         <w:rPr>
           <w:color w:val="000000" w:themeColor="text1"/>
         </w:rPr>
-        <w:t>2</w:t>
-      </w:r>
+      </w:pPr>
       <w:r>
         <w:rPr>
           <w:color w:val="000000" w:themeColor="text1"/>
         </w:rPr>
-        <w:t>.4.6</w:t>
-      </w:r>
-      <w:r>
-        <w:rPr>
-          <w:color w:val="000000" w:themeColor="text1"/>
-        </w:rPr>
-        <w:t xml:space="preserve"> Hóa Đơn</w:t>
-      </w:r>
-      <w:r>
-        <w:rPr>
-          <w:color w:val="000000" w:themeColor="text1"/>
-        </w:rPr>
-        <w:t xml:space="preserve"> Chi Tiết:</w:t>
+        <w:t>2.4.5 Hóa Đơn:</w:t>
       </w:r>
     </w:p>
     <w:p>
@@ -7127,12 +7208,13 @@
       <w:r>
         <w:rPr>
           <w:i/>
+          <w:noProof/>
         </w:rPr>
         <w:drawing>
-          <wp:inline distT="0" distB="0" distL="0" distR="0" wp14:anchorId="269D4889" wp14:editId="07B9D849">
-            <wp:extent cx="5670127" cy="2758440"/>
-            <wp:effectExtent l="0" t="0" r="6985" b="3810"/>
-            <wp:docPr id="10" name="Picture 10"/>
+          <wp:inline distT="0" distB="0" distL="0" distR="0" wp14:anchorId="731DBCAD" wp14:editId="166855AA">
+            <wp:extent cx="5713485" cy="2964180"/>
+            <wp:effectExtent l="0" t="0" r="1905" b="7620"/>
+            <wp:docPr id="8" name="Picture 8"/>
             <wp:cNvGraphicFramePr>
               <a:graphicFrameLocks xmlns:a="http://schemas.openxmlformats.org/drawingml/2006/main" noChangeAspect="1"/>
             </wp:cNvGraphicFramePr>
@@ -7152,7 +7234,7 @@
                   <pic:spPr>
                     <a:xfrm>
                       <a:off x="0" y="0"/>
-                      <a:ext cx="5679265" cy="2762886"/>
+                      <a:ext cx="5727205" cy="2971298"/>
                     </a:xfrm>
                     <a:prstGeom prst="rect">
                       <a:avLst/>
@@ -7168,39 +7250,30 @@
     <w:p>
       <w:pPr>
         <w:pStyle w:val="Heading4"/>
+      </w:pPr>
+      <w:r>
         <w:rPr>
           <w:color w:val="000000" w:themeColor="text1"/>
         </w:rPr>
-      </w:pPr>
+        <w:t>2</w:t>
+      </w:r>
       <w:r>
         <w:rPr>
           <w:color w:val="000000" w:themeColor="text1"/>
         </w:rPr>
-        <w:t>2</w:t>
+        <w:t>.4.6</w:t>
       </w:r>
       <w:r>
         <w:rPr>
           <w:color w:val="000000" w:themeColor="text1"/>
         </w:rPr>
-        <w:t>.4.7</w:t>
+        <w:t xml:space="preserve"> Hóa Đơn</w:t>
       </w:r>
       <w:r>
         <w:rPr>
           <w:color w:val="000000" w:themeColor="text1"/>
         </w:rPr>
-        <w:t xml:space="preserve"> </w:t>
-      </w:r>
-      <w:r>
-        <w:rPr>
-          <w:color w:val="000000" w:themeColor="text1"/>
-        </w:rPr>
-        <w:t>Khuyễn Mãi</w:t>
-      </w:r>
-      <w:r>
-        <w:rPr>
-          <w:color w:val="000000" w:themeColor="text1"/>
-        </w:rPr>
-        <w:t>:</w:t>
+        <w:t xml:space="preserve"> Chi Tiết:</w:t>
       </w:r>
     </w:p>
     <w:p>
@@ -7213,12 +7286,13 @@
       <w:r>
         <w:rPr>
           <w:i/>
+          <w:noProof/>
         </w:rPr>
         <w:drawing>
-          <wp:inline distT="0" distB="0" distL="0" distR="0" wp14:anchorId="5B6BDFFE" wp14:editId="237677BE">
-            <wp:extent cx="5809852" cy="3604260"/>
-            <wp:effectExtent l="0" t="0" r="635" b="0"/>
-            <wp:docPr id="11" name="Picture 11"/>
+          <wp:inline distT="0" distB="0" distL="0" distR="0" wp14:anchorId="269D4889" wp14:editId="07B9D849">
+            <wp:extent cx="5670127" cy="2758440"/>
+            <wp:effectExtent l="0" t="0" r="6985" b="3810"/>
+            <wp:docPr id="10" name="Picture 10"/>
             <wp:cNvGraphicFramePr>
               <a:graphicFrameLocks xmlns:a="http://schemas.openxmlformats.org/drawingml/2006/main" noChangeAspect="1"/>
             </wp:cNvGraphicFramePr>
@@ -7238,6 +7312,81 @@
                   <pic:spPr>
                     <a:xfrm>
                       <a:off x="0" y="0"/>
+                      <a:ext cx="5679265" cy="2762886"/>
+                    </a:xfrm>
+                    <a:prstGeom prst="rect">
+                      <a:avLst/>
+                    </a:prstGeom>
+                  </pic:spPr>
+                </pic:pic>
+              </a:graphicData>
+            </a:graphic>
+          </wp:inline>
+        </w:drawing>
+      </w:r>
+    </w:p>
+    <w:p>
+      <w:pPr>
+        <w:pStyle w:val="Heading4"/>
+        <w:rPr>
+          <w:color w:val="000000" w:themeColor="text1"/>
+        </w:rPr>
+      </w:pPr>
+      <w:r>
+        <w:rPr>
+          <w:color w:val="000000" w:themeColor="text1"/>
+        </w:rPr>
+        <w:t>2</w:t>
+      </w:r>
+      <w:r>
+        <w:rPr>
+          <w:color w:val="000000" w:themeColor="text1"/>
+        </w:rPr>
+        <w:t>.4.7</w:t>
+      </w:r>
+      <w:r>
+        <w:rPr>
+          <w:color w:val="000000" w:themeColor="text1"/>
+        </w:rPr>
+        <w:t xml:space="preserve"> Khuyễn Mãi:</w:t>
+      </w:r>
+    </w:p>
+    <w:p>
+      <w:pPr>
+        <w:jc w:val="center"/>
+        <w:rPr>
+          <w:i/>
+        </w:rPr>
+      </w:pPr>
+      <w:r>
+        <w:rPr>
+          <w:i/>
+          <w:noProof/>
+        </w:rPr>
+        <w:drawing>
+          <wp:inline distT="0" distB="0" distL="0" distR="0" wp14:anchorId="5B6BDFFE" wp14:editId="237677BE">
+            <wp:extent cx="5809852" cy="3604260"/>
+            <wp:effectExtent l="0" t="0" r="635" b="0"/>
+            <wp:docPr id="11" name="Picture 11"/>
+            <wp:cNvGraphicFramePr>
+              <a:graphicFrameLocks xmlns:a="http://schemas.openxmlformats.org/drawingml/2006/main" noChangeAspect="1"/>
+            </wp:cNvGraphicFramePr>
+            <a:graphic xmlns:a="http://schemas.openxmlformats.org/drawingml/2006/main">
+              <a:graphicData uri="http://schemas.openxmlformats.org/drawingml/2006/picture">
+                <pic:pic xmlns:pic="http://schemas.openxmlformats.org/drawingml/2006/picture">
+                  <pic:nvPicPr>
+                    <pic:cNvPr id="1" name=""/>
+                    <pic:cNvPicPr/>
+                  </pic:nvPicPr>
+                  <pic:blipFill>
+                    <a:blip r:embed="rId18"/>
+                    <a:stretch>
+                      <a:fillRect/>
+                    </a:stretch>
+                  </pic:blipFill>
+                  <pic:spPr>
+                    <a:xfrm>
+                      <a:off x="0" y="0"/>
                       <a:ext cx="5815112" cy="3607523"/>
                     </a:xfrm>
                     <a:prstGeom prst="rect">
@@ -7289,7 +7438,7 @@
     </w:p>
     <w:p/>
     <w:sectPr>
-      <w:headerReference w:type="default" r:id="rId18"/>
+      <w:headerReference w:type="default" r:id="rId19"/>
       <w:pgSz w:w="12240" w:h="15840"/>
       <w:pgMar w:top="1440" w:right="1440" w:bottom="1440" w:left="1440" w:header="720" w:footer="720" w:gutter="0"/>
       <w:pgBorders w:offsetFrom="page">
@@ -9096,7 +9245,7 @@
 </file>
 
 <file path=customXml/itemProps1.xml><?xml version="1.0" encoding="utf-8"?>
-<ds:datastoreItem xmlns:ds="http://schemas.openxmlformats.org/officeDocument/2006/customXml" ds:itemID="{77BFC9B4-A17F-496D-AA49-F2AEDD04F71E}">
+<ds:datastoreItem xmlns:ds="http://schemas.openxmlformats.org/officeDocument/2006/customXml" ds:itemID="{1766CDE2-9F01-47D4-9E0C-648248659946}">
   <ds:schemaRefs>
     <ds:schemaRef ds:uri="http://schemas.openxmlformats.org/officeDocument/2006/bibliography"/>
   </ds:schemaRefs>

</xml_diff>

<commit_message>
sua loi hien thi word
</commit_message>
<xml_diff>
--- a/FileBaoCao_DuAn1.docx
+++ b/FileBaoCao_DuAn1.docx
@@ -231,7 +231,7 @@
           <w:sz w:val="44"/>
           <w:szCs w:val="44"/>
         </w:rPr>
-        <w:t xml:space="preserve">QUẢN LÝ CỬA HÀNG </w:t>
+        <w:t>QUẢN LÝ CỬ</w:t>
       </w:r>
       <w:r>
         <w:rPr>
@@ -240,52 +240,43 @@
           <w:sz w:val="44"/>
           <w:szCs w:val="44"/>
         </w:rPr>
-        <w:t>C</w:t>
-      </w:r>
-      <w:r>
+        <w:t>A HÀNG COFFE</w:t>
+      </w:r>
+    </w:p>
+    <w:p>
+      <w:pPr>
+        <w:jc w:val="center"/>
         <w:rPr>
           <w:rFonts w:cs="Times New Roman"/>
           <w:b/>
           <w:sz w:val="44"/>
           <w:szCs w:val="44"/>
         </w:rPr>
-        <w:t>offfe</w:t>
-      </w:r>
-    </w:p>
-    <w:p>
-      <w:pPr>
-        <w:jc w:val="center"/>
+      </w:pPr>
+    </w:p>
+    <w:p>
+      <w:pPr>
+        <w:ind w:left="1440" w:firstLine="720"/>
+        <w:rPr>
+          <w:rFonts w:cs="Times New Roman"/>
+          <w:sz w:val="28"/>
+          <w:szCs w:val="28"/>
+        </w:rPr>
+      </w:pPr>
+      <w:r>
+        <w:rPr>
+          <w:rFonts w:cs="Times New Roman"/>
+          <w:sz w:val="28"/>
+          <w:szCs w:val="28"/>
+        </w:rPr>
+        <w:t xml:space="preserve">Giảng viên hướng dẫn: </w:t>
+      </w:r>
+      <w:r>
         <w:rPr>
           <w:rFonts w:cs="Times New Roman"/>
           <w:b/>
           <w:sz w:val="44"/>
           <w:szCs w:val="44"/>
-        </w:rPr>
-      </w:pPr>
-    </w:p>
-    <w:p>
-      <w:pPr>
-        <w:ind w:left="1440" w:firstLine="720"/>
-        <w:rPr>
-          <w:rFonts w:cs="Times New Roman"/>
-          <w:sz w:val="28"/>
-          <w:szCs w:val="28"/>
-        </w:rPr>
-      </w:pPr>
-      <w:r>
-        <w:rPr>
-          <w:rFonts w:cs="Times New Roman"/>
-          <w:sz w:val="28"/>
-          <w:szCs w:val="28"/>
-        </w:rPr>
-        <w:t xml:space="preserve">Giảng viên hướng dẫn: </w:t>
-      </w:r>
-      <w:r>
-        <w:rPr>
-          <w:rFonts w:cs="Times New Roman"/>
-          <w:b/>
-          <w:sz w:val="28"/>
-          <w:szCs w:val="28"/>
         </w:rPr>
         <w:t>Cô Trần Thị Hường</w:t>
       </w:r>
@@ -1389,90 +1380,54 @@
           <w:fldChar w:fldCharType="end"/>
         </w:r>
       </w:hyperlink>
-    </w:p>
-    <w:p>
-      <w:pPr>
-        <w:pStyle w:val="TOC2"/>
-        <w:tabs>
-          <w:tab w:val="left" w:pos="660"/>
-          <w:tab w:val="right" w:leader="dot" w:pos="10456"/>
-        </w:tabs>
-        <w:rPr>
-          <w:rFonts w:cstheme="minorBidi"/>
+      <w:r>
+        <w:rPr>
           <w:noProof/>
-        </w:rPr>
-      </w:pPr>
-      <w:hyperlink w:anchor="_Toc532120003" w:history="1">
-        <w:r>
-          <w:rPr>
-            <w:rStyle w:val="Hyperlink"/>
-            <w:noProof/>
-          </w:rPr>
-          <w:t>3.</w:t>
-        </w:r>
-        <w:r>
-          <w:rPr>
-            <w:rFonts w:cstheme="minorBidi"/>
-            <w:noProof/>
-          </w:rPr>
-          <w:tab/>
-        </w:r>
-        <w:r>
-          <w:rPr>
-            <w:rStyle w:val="Hyperlink"/>
-            <w:noProof/>
-          </w:rPr>
-          <w:t>THIẾT KẾ GIAO DIỆN:</w:t>
-        </w:r>
-        <w:r>
-          <w:rPr>
-            <w:noProof/>
-            <w:webHidden/>
-          </w:rPr>
-          <w:tab/>
-        </w:r>
-        <w:r>
-          <w:rPr>
-            <w:noProof/>
-            <w:webHidden/>
-          </w:rPr>
-          <w:fldChar w:fldCharType="begin"/>
-        </w:r>
-        <w:r>
-          <w:rPr>
-            <w:noProof/>
-            <w:webHidden/>
-          </w:rPr>
-          <w:instrText xml:space="preserve"> PAGEREF _Toc532120003 \h </w:instrText>
-        </w:r>
-        <w:r>
-          <w:rPr>
-            <w:noProof/>
-            <w:webHidden/>
-          </w:rPr>
-        </w:r>
-        <w:r>
-          <w:rPr>
-            <w:noProof/>
-            <w:webHidden/>
-          </w:rPr>
-          <w:fldChar w:fldCharType="separate"/>
-        </w:r>
-        <w:r>
-          <w:rPr>
-            <w:noProof/>
-            <w:webHidden/>
-          </w:rPr>
-          <w:t>10</w:t>
-        </w:r>
-        <w:r>
-          <w:rPr>
-            <w:noProof/>
-            <w:webHidden/>
-          </w:rPr>
-          <w:fldChar w:fldCharType="end"/>
-        </w:r>
-      </w:hyperlink>
+          <w:webHidden/>
+        </w:rPr>
+        <w:tab/>
+      </w:r>
+      <w:r>
+        <w:rPr>
+          <w:noProof/>
+          <w:webHidden/>
+        </w:rPr>
+        <w:fldChar w:fldCharType="begin"/>
+      </w:r>
+      <w:r>
+        <w:rPr>
+          <w:noProof/>
+          <w:webHidden/>
+        </w:rPr>
+        <w:instrText xml:space="preserve"> PAGEREF _Toc532120006 \h </w:instrText>
+      </w:r>
+      <w:r>
+        <w:rPr>
+          <w:noProof/>
+          <w:webHidden/>
+        </w:rPr>
+      </w:r>
+      <w:r>
+        <w:rPr>
+          <w:noProof/>
+          <w:webHidden/>
+        </w:rPr>
+        <w:fldChar w:fldCharType="separate"/>
+      </w:r>
+      <w:r>
+        <w:rPr>
+          <w:noProof/>
+          <w:webHidden/>
+        </w:rPr>
+        <w:t>10</w:t>
+      </w:r>
+      <w:r>
+        <w:rPr>
+          <w:noProof/>
+          <w:webHidden/>
+        </w:rPr>
+        <w:fldChar w:fldCharType="end"/>
+      </w:r>
     </w:p>
     <w:p>
       <w:pPr>
@@ -1481,349 +1436,13 @@
           <w:tab w:val="left" w:pos="880"/>
           <w:tab w:val="right" w:leader="dot" w:pos="10456"/>
         </w:tabs>
-        <w:rPr>
-          <w:rFonts w:cstheme="minorBidi"/>
-          <w:noProof/>
-        </w:rPr>
-      </w:pPr>
-      <w:hyperlink w:anchor="_Toc532120004" w:history="1">
-        <w:r>
-          <w:rPr>
-            <w:rStyle w:val="Hyperlink"/>
-            <w:rFonts w:cs="Calibri"/>
-            <w:noProof/>
-          </w:rPr>
-          <w:t>a.</w:t>
-        </w:r>
-        <w:r>
-          <w:rPr>
-            <w:rFonts w:cstheme="minorBidi"/>
-            <w:noProof/>
-          </w:rPr>
-          <w:tab/>
-        </w:r>
-        <w:r>
-          <w:rPr>
-            <w:rStyle w:val="Hyperlink"/>
-            <w:rFonts w:cs="Calibri"/>
-            <w:noProof/>
-          </w:rPr>
-          <w:t>Sơ đồ tổ chức giao diện:</w:t>
-        </w:r>
-        <w:r>
-          <w:rPr>
-            <w:noProof/>
-            <w:webHidden/>
-          </w:rPr>
-          <w:tab/>
-        </w:r>
-        <w:r>
-          <w:rPr>
-            <w:noProof/>
-            <w:webHidden/>
-          </w:rPr>
-          <w:fldChar w:fldCharType="begin"/>
-        </w:r>
-        <w:r>
-          <w:rPr>
-            <w:noProof/>
-            <w:webHidden/>
-          </w:rPr>
-          <w:instrText xml:space="preserve"> PAGEREF _Toc532120004 \h </w:instrText>
-        </w:r>
-        <w:r>
-          <w:rPr>
-            <w:noProof/>
-            <w:webHidden/>
-          </w:rPr>
-        </w:r>
-        <w:r>
-          <w:rPr>
-            <w:noProof/>
-            <w:webHidden/>
-          </w:rPr>
-          <w:fldChar w:fldCharType="separate"/>
-        </w:r>
-        <w:r>
-          <w:rPr>
-            <w:noProof/>
-            <w:webHidden/>
-          </w:rPr>
-          <w:t>10</w:t>
-        </w:r>
-        <w:r>
-          <w:rPr>
-            <w:noProof/>
-            <w:webHidden/>
-          </w:rPr>
-          <w:fldChar w:fldCharType="end"/>
-        </w:r>
-      </w:hyperlink>
-    </w:p>
-    <w:p>
-      <w:pPr>
-        <w:pStyle w:val="TOC3"/>
-        <w:tabs>
-          <w:tab w:val="left" w:pos="880"/>
-          <w:tab w:val="right" w:leader="dot" w:pos="10456"/>
-        </w:tabs>
-        <w:rPr>
-          <w:rFonts w:cstheme="minorBidi"/>
-          <w:noProof/>
-        </w:rPr>
-      </w:pPr>
-      <w:hyperlink w:anchor="_Toc532120005" w:history="1">
-        <w:r>
-          <w:rPr>
-            <w:rStyle w:val="Hyperlink"/>
-            <w:rFonts w:cs="Calibri"/>
-            <w:noProof/>
-            <w:lang w:val="en-US"/>
-          </w:rPr>
-          <w:t>b.</w:t>
-        </w:r>
-        <w:r>
-          <w:rPr>
-            <w:rFonts w:cstheme="minorBidi"/>
-            <w:noProof/>
-          </w:rPr>
-          <w:tab/>
-        </w:r>
-        <w:r>
-          <w:rPr>
-            <w:rStyle w:val="Hyperlink"/>
-            <w:rFonts w:cs="Calibri"/>
-            <w:noProof/>
-            <w:lang w:val="en-US"/>
-          </w:rPr>
-          <w:t>Thiết kế giao diện cho các chức năng nghiệp vụ:</w:t>
-        </w:r>
-        <w:r>
-          <w:rPr>
-            <w:noProof/>
-            <w:webHidden/>
-          </w:rPr>
-          <w:tab/>
-        </w:r>
-        <w:r>
-          <w:rPr>
-            <w:noProof/>
-            <w:webHidden/>
-          </w:rPr>
-          <w:fldChar w:fldCharType="begin"/>
-        </w:r>
-        <w:r>
-          <w:rPr>
-            <w:noProof/>
-            <w:webHidden/>
-          </w:rPr>
-          <w:instrText xml:space="preserve"> PAGEREF _Toc532120005 \h </w:instrText>
-        </w:r>
-        <w:r>
-          <w:rPr>
-            <w:noProof/>
-            <w:webHidden/>
-          </w:rPr>
-        </w:r>
-        <w:r>
-          <w:rPr>
-            <w:noProof/>
-            <w:webHidden/>
-          </w:rPr>
-          <w:fldChar w:fldCharType="separate"/>
-        </w:r>
-        <w:r>
-          <w:rPr>
-            <w:noProof/>
-            <w:webHidden/>
-          </w:rPr>
-          <w:t>10</w:t>
-        </w:r>
-        <w:r>
-          <w:rPr>
-            <w:noProof/>
-            <w:webHidden/>
-          </w:rPr>
-          <w:fldChar w:fldCharType="end"/>
-        </w:r>
-      </w:hyperlink>
-    </w:p>
-    <w:p>
-      <w:pPr>
-        <w:pStyle w:val="TOC3"/>
-        <w:tabs>
-          <w:tab w:val="left" w:pos="880"/>
-          <w:tab w:val="right" w:leader="dot" w:pos="10456"/>
-        </w:tabs>
-        <w:rPr>
-          <w:rFonts w:cstheme="minorBidi"/>
-          <w:noProof/>
-        </w:rPr>
-      </w:pPr>
-      <w:hyperlink w:anchor="_Toc532120006" w:history="1">
-        <w:r>
-          <w:rPr>
-            <w:rStyle w:val="Hyperlink"/>
-            <w:rFonts w:cstheme="minorHAnsi"/>
-            <w:noProof/>
-            <w:lang w:val="en-US"/>
-          </w:rPr>
-          <w:t>c.</w:t>
-        </w:r>
-        <w:r>
-          <w:rPr>
-            <w:rFonts w:cstheme="minorBidi"/>
-            <w:noProof/>
-          </w:rPr>
-          <w:tab/>
-        </w:r>
-        <w:r>
-          <w:rPr>
-            <w:rStyle w:val="Hyperlink"/>
-            <w:rFonts w:cstheme="minorHAnsi"/>
-            <w:noProof/>
-            <w:lang w:val="en-US"/>
-          </w:rPr>
-          <w:t>Sơ đồ tổ chức giao diện:</w:t>
-        </w:r>
-        <w:r>
-          <w:rPr>
-            <w:noProof/>
-            <w:webHidden/>
-          </w:rPr>
-          <w:tab/>
-        </w:r>
-        <w:r>
-          <w:rPr>
-            <w:noProof/>
-            <w:webHidden/>
-          </w:rPr>
-          <w:fldChar w:fldCharType="begin"/>
-        </w:r>
-        <w:r>
-          <w:rPr>
-            <w:noProof/>
-            <w:webHidden/>
-          </w:rPr>
-          <w:instrText xml:space="preserve"> PAGEREF _Toc532120006 \h </w:instrText>
-        </w:r>
-        <w:r>
-          <w:rPr>
-            <w:noProof/>
-            <w:webHidden/>
-          </w:rPr>
-        </w:r>
-        <w:r>
-          <w:rPr>
-            <w:noProof/>
-            <w:webHidden/>
-          </w:rPr>
-          <w:fldChar w:fldCharType="separate"/>
-        </w:r>
-        <w:r>
-          <w:rPr>
-            <w:noProof/>
-            <w:webHidden/>
-          </w:rPr>
-          <w:t>10</w:t>
-        </w:r>
-        <w:r>
-          <w:rPr>
-            <w:noProof/>
-            <w:webHidden/>
-          </w:rPr>
-          <w:fldChar w:fldCharType="end"/>
-        </w:r>
-      </w:hyperlink>
-    </w:p>
-    <w:p>
-      <w:pPr>
-        <w:pStyle w:val="TOC3"/>
-        <w:tabs>
-          <w:tab w:val="left" w:pos="880"/>
-          <w:tab w:val="right" w:leader="dot" w:pos="10456"/>
-        </w:tabs>
+        <w:ind w:left="0"/>
         <w:rPr>
           <w:b/>
           <w:bCs/>
           <w:sz w:val="32"/>
         </w:rPr>
       </w:pPr>
-      <w:hyperlink w:anchor="_Toc532120007" w:history="1">
-        <w:r>
-          <w:rPr>
-            <w:rStyle w:val="Hyperlink"/>
-            <w:rFonts w:cstheme="minorHAnsi"/>
-            <w:noProof/>
-            <w:lang w:val="en-US"/>
-          </w:rPr>
-          <w:t>d.</w:t>
-        </w:r>
-        <w:r>
-          <w:rPr>
-            <w:rFonts w:cstheme="minorBidi"/>
-            <w:noProof/>
-          </w:rPr>
-          <w:tab/>
-        </w:r>
-        <w:r>
-          <w:rPr>
-            <w:rStyle w:val="Hyperlink"/>
-            <w:rFonts w:cstheme="minorHAnsi"/>
-            <w:noProof/>
-            <w:lang w:val="en-US"/>
-          </w:rPr>
-          <w:t>Giao diện các màn hình:</w:t>
-        </w:r>
-        <w:r>
-          <w:rPr>
-            <w:noProof/>
-            <w:webHidden/>
-          </w:rPr>
-          <w:tab/>
-        </w:r>
-        <w:r>
-          <w:rPr>
-            <w:noProof/>
-            <w:webHidden/>
-          </w:rPr>
-          <w:fldChar w:fldCharType="begin"/>
-        </w:r>
-        <w:r>
-          <w:rPr>
-            <w:noProof/>
-            <w:webHidden/>
-          </w:rPr>
-          <w:instrText xml:space="preserve"> PAGEREF _Toc532120007 \h </w:instrText>
-        </w:r>
-        <w:r>
-          <w:rPr>
-            <w:noProof/>
-            <w:webHidden/>
-          </w:rPr>
-        </w:r>
-        <w:r>
-          <w:rPr>
-            <w:noProof/>
-            <w:webHidden/>
-          </w:rPr>
-          <w:fldChar w:fldCharType="separate"/>
-        </w:r>
-        <w:r>
-          <w:rPr>
-            <w:noProof/>
-            <w:webHidden/>
-          </w:rPr>
-          <w:t>12</w:t>
-        </w:r>
-        <w:r>
-          <w:rPr>
-            <w:noProof/>
-            <w:webHidden/>
-          </w:rPr>
-          <w:fldChar w:fldCharType="end"/>
-        </w:r>
-      </w:hyperlink>
       <w:r>
         <w:rPr>
           <w:b/>
@@ -1852,7 +1471,7 @@
     </w:p>
     <w:tbl>
       <w:tblPr>
-        <w:tblW w:w="12736" w:type="dxa"/>
+        <w:tblW w:w="9553" w:type="dxa"/>
         <w:jc w:val="center"/>
         <w:tblCellMar>
           <w:left w:w="0" w:type="dxa"/>
@@ -1861,22 +1480,22 @@
         <w:tblLook w:val="0420" w:firstRow="1" w:lastRow="0" w:firstColumn="0" w:lastColumn="0" w:noHBand="0" w:noVBand="1"/>
       </w:tblPr>
       <w:tblGrid>
-        <w:gridCol w:w="1841"/>
-        <w:gridCol w:w="2455"/>
-        <w:gridCol w:w="1688"/>
-        <w:gridCol w:w="1688"/>
-        <w:gridCol w:w="1688"/>
-        <w:gridCol w:w="1688"/>
-        <w:gridCol w:w="1688"/>
+        <w:gridCol w:w="1381"/>
+        <w:gridCol w:w="1842"/>
+        <w:gridCol w:w="1266"/>
+        <w:gridCol w:w="1266"/>
+        <w:gridCol w:w="1266"/>
+        <w:gridCol w:w="1266"/>
+        <w:gridCol w:w="1266"/>
       </w:tblGrid>
       <w:tr>
         <w:trPr>
-          <w:trHeight w:val="290"/>
+          <w:trHeight w:val="250"/>
           <w:jc w:val="center"/>
         </w:trPr>
         <w:tc>
           <w:tcPr>
-            <w:tcW w:w="1841" w:type="dxa"/>
+            <w:tcW w:w="1381" w:type="dxa"/>
             <w:tcBorders>
               <w:top w:val="single" w:sz="18" w:space="0" w:color="9D0000"/>
               <w:left w:val="single" w:sz="18" w:space="0" w:color="9D0000"/>
@@ -1897,6 +1516,7 @@
             <w:pPr>
               <w:jc w:val="center"/>
             </w:pPr>
+            <w:bookmarkStart w:id="0" w:name="_GoBack"/>
             <w:r>
               <w:rPr>
                 <w:b/>
@@ -1908,7 +1528,7 @@
         </w:tc>
         <w:tc>
           <w:tcPr>
-            <w:tcW w:w="2455" w:type="dxa"/>
+            <w:tcW w:w="1842" w:type="dxa"/>
             <w:tcBorders>
               <w:top w:val="single" w:sz="18" w:space="0" w:color="9D0000"/>
               <w:left w:val="single" w:sz="8" w:space="0" w:color="60370F"/>
@@ -1940,7 +1560,7 @@
         </w:tc>
         <w:tc>
           <w:tcPr>
-            <w:tcW w:w="1688" w:type="dxa"/>
+            <w:tcW w:w="1266" w:type="dxa"/>
             <w:tcBorders>
               <w:top w:val="single" w:sz="18" w:space="0" w:color="9D0000"/>
               <w:left w:val="single" w:sz="8" w:space="0" w:color="60370F"/>
@@ -1972,7 +1592,7 @@
         </w:tc>
         <w:tc>
           <w:tcPr>
-            <w:tcW w:w="1688" w:type="dxa"/>
+            <w:tcW w:w="1266" w:type="dxa"/>
             <w:tcBorders>
               <w:top w:val="single" w:sz="18" w:space="0" w:color="9D0000"/>
               <w:left w:val="single" w:sz="8" w:space="0" w:color="60370F"/>
@@ -2004,7 +1624,7 @@
         </w:tc>
         <w:tc>
           <w:tcPr>
-            <w:tcW w:w="1688" w:type="dxa"/>
+            <w:tcW w:w="1266" w:type="dxa"/>
             <w:tcBorders>
               <w:top w:val="single" w:sz="18" w:space="0" w:color="9D0000"/>
               <w:left w:val="single" w:sz="8" w:space="0" w:color="60370F"/>
@@ -2036,7 +1656,7 @@
         </w:tc>
         <w:tc>
           <w:tcPr>
-            <w:tcW w:w="1688" w:type="dxa"/>
+            <w:tcW w:w="1266" w:type="dxa"/>
             <w:tcBorders>
               <w:top w:val="single" w:sz="18" w:space="0" w:color="9D0000"/>
               <w:left w:val="single" w:sz="8" w:space="0" w:color="60370F"/>
@@ -2068,7 +1688,7 @@
         </w:tc>
         <w:tc>
           <w:tcPr>
-            <w:tcW w:w="1688" w:type="dxa"/>
+            <w:tcW w:w="1266" w:type="dxa"/>
             <w:tcBorders>
               <w:top w:val="single" w:sz="18" w:space="0" w:color="9D0000"/>
               <w:left w:val="single" w:sz="8" w:space="0" w:color="60370F"/>
@@ -2097,12 +1717,12 @@
       </w:tr>
       <w:tr>
         <w:trPr>
-          <w:trHeight w:val="290"/>
+          <w:trHeight w:val="250"/>
           <w:jc w:val="center"/>
         </w:trPr>
         <w:tc>
           <w:tcPr>
-            <w:tcW w:w="1841" w:type="dxa"/>
+            <w:tcW w:w="1381" w:type="dxa"/>
             <w:vMerge w:val="restart"/>
             <w:tcBorders>
               <w:top w:val="single" w:sz="18" w:space="0" w:color="9D0000"/>
@@ -2135,7 +1755,7 @@
         </w:tc>
         <w:tc>
           <w:tcPr>
-            <w:tcW w:w="2455" w:type="dxa"/>
+            <w:tcW w:w="1842" w:type="dxa"/>
             <w:tcBorders>
               <w:top w:val="single" w:sz="18" w:space="0" w:color="9D0000"/>
               <w:left w:val="single" w:sz="8" w:space="0" w:color="60370F"/>
@@ -2163,7 +1783,7 @@
         </w:tc>
         <w:tc>
           <w:tcPr>
-            <w:tcW w:w="1688" w:type="dxa"/>
+            <w:tcW w:w="1266" w:type="dxa"/>
             <w:tcBorders>
               <w:top w:val="single" w:sz="18" w:space="0" w:color="9D0000"/>
               <w:left w:val="single" w:sz="8" w:space="0" w:color="60370F"/>
@@ -2188,7 +1808,7 @@
         </w:tc>
         <w:tc>
           <w:tcPr>
-            <w:tcW w:w="1688" w:type="dxa"/>
+            <w:tcW w:w="1266" w:type="dxa"/>
             <w:tcBorders>
               <w:top w:val="single" w:sz="18" w:space="0" w:color="9D0000"/>
               <w:left w:val="single" w:sz="8" w:space="0" w:color="60370F"/>
@@ -2213,7 +1833,7 @@
         </w:tc>
         <w:tc>
           <w:tcPr>
-            <w:tcW w:w="1688" w:type="dxa"/>
+            <w:tcW w:w="1266" w:type="dxa"/>
             <w:tcBorders>
               <w:top w:val="single" w:sz="18" w:space="0" w:color="9D0000"/>
               <w:left w:val="single" w:sz="8" w:space="0" w:color="60370F"/>
@@ -2238,7 +1858,7 @@
         </w:tc>
         <w:tc>
           <w:tcPr>
-            <w:tcW w:w="1688" w:type="dxa"/>
+            <w:tcW w:w="1266" w:type="dxa"/>
             <w:tcBorders>
               <w:top w:val="single" w:sz="18" w:space="0" w:color="9D0000"/>
               <w:left w:val="single" w:sz="8" w:space="0" w:color="60370F"/>
@@ -2263,7 +1883,7 @@
         </w:tc>
         <w:tc>
           <w:tcPr>
-            <w:tcW w:w="1688" w:type="dxa"/>
+            <w:tcW w:w="1266" w:type="dxa"/>
             <w:tcBorders>
               <w:top w:val="single" w:sz="18" w:space="0" w:color="9D0000"/>
               <w:left w:val="single" w:sz="8" w:space="0" w:color="60370F"/>
@@ -2280,12 +1900,12 @@
       </w:tr>
       <w:tr>
         <w:trPr>
-          <w:trHeight w:val="290"/>
+          <w:trHeight w:val="250"/>
           <w:jc w:val="center"/>
         </w:trPr>
         <w:tc>
           <w:tcPr>
-            <w:tcW w:w="1841" w:type="dxa"/>
+            <w:tcW w:w="1381" w:type="dxa"/>
             <w:vMerge/>
             <w:tcBorders>
               <w:top w:val="single" w:sz="18" w:space="0" w:color="9D0000"/>
@@ -2304,7 +1924,7 @@
         </w:tc>
         <w:tc>
           <w:tcPr>
-            <w:tcW w:w="2455" w:type="dxa"/>
+            <w:tcW w:w="1842" w:type="dxa"/>
             <w:tcBorders>
               <w:top w:val="single" w:sz="8" w:space="0" w:color="60370F"/>
               <w:left w:val="single" w:sz="8" w:space="0" w:color="60370F"/>
@@ -2332,7 +1952,7 @@
         </w:tc>
         <w:tc>
           <w:tcPr>
-            <w:tcW w:w="1688" w:type="dxa"/>
+            <w:tcW w:w="1266" w:type="dxa"/>
             <w:tcBorders>
               <w:top w:val="single" w:sz="8" w:space="0" w:color="60370F"/>
               <w:left w:val="single" w:sz="8" w:space="0" w:color="60370F"/>
@@ -2357,7 +1977,7 @@
         </w:tc>
         <w:tc>
           <w:tcPr>
-            <w:tcW w:w="1688" w:type="dxa"/>
+            <w:tcW w:w="1266" w:type="dxa"/>
             <w:tcBorders>
               <w:top w:val="single" w:sz="8" w:space="0" w:color="60370F"/>
               <w:left w:val="single" w:sz="8" w:space="0" w:color="60370F"/>
@@ -2382,7 +2002,7 @@
         </w:tc>
         <w:tc>
           <w:tcPr>
-            <w:tcW w:w="1688" w:type="dxa"/>
+            <w:tcW w:w="1266" w:type="dxa"/>
             <w:tcBorders>
               <w:top w:val="single" w:sz="8" w:space="0" w:color="60370F"/>
               <w:left w:val="single" w:sz="8" w:space="0" w:color="60370F"/>
@@ -2407,7 +2027,7 @@
         </w:tc>
         <w:tc>
           <w:tcPr>
-            <w:tcW w:w="1688" w:type="dxa"/>
+            <w:tcW w:w="1266" w:type="dxa"/>
             <w:tcBorders>
               <w:top w:val="single" w:sz="8" w:space="0" w:color="60370F"/>
               <w:left w:val="single" w:sz="8" w:space="0" w:color="60370F"/>
@@ -2432,7 +2052,7 @@
         </w:tc>
         <w:tc>
           <w:tcPr>
-            <w:tcW w:w="1688" w:type="dxa"/>
+            <w:tcW w:w="1266" w:type="dxa"/>
             <w:tcBorders>
               <w:top w:val="single" w:sz="8" w:space="0" w:color="60370F"/>
               <w:left w:val="single" w:sz="8" w:space="0" w:color="60370F"/>
@@ -2449,12 +2069,12 @@
       </w:tr>
       <w:tr>
         <w:trPr>
-          <w:trHeight w:val="290"/>
+          <w:trHeight w:val="250"/>
           <w:jc w:val="center"/>
         </w:trPr>
         <w:tc>
           <w:tcPr>
-            <w:tcW w:w="1841" w:type="dxa"/>
+            <w:tcW w:w="1381" w:type="dxa"/>
             <w:vMerge/>
             <w:tcBorders>
               <w:top w:val="single" w:sz="18" w:space="0" w:color="9D0000"/>
@@ -2473,7 +2093,7 @@
         </w:tc>
         <w:tc>
           <w:tcPr>
-            <w:tcW w:w="2455" w:type="dxa"/>
+            <w:tcW w:w="1842" w:type="dxa"/>
             <w:tcBorders>
               <w:top w:val="single" w:sz="8" w:space="0" w:color="60370F"/>
               <w:left w:val="single" w:sz="8" w:space="0" w:color="60370F"/>
@@ -2501,7 +2121,7 @@
         </w:tc>
         <w:tc>
           <w:tcPr>
-            <w:tcW w:w="1688" w:type="dxa"/>
+            <w:tcW w:w="1266" w:type="dxa"/>
             <w:tcBorders>
               <w:top w:val="single" w:sz="8" w:space="0" w:color="60370F"/>
               <w:left w:val="single" w:sz="8" w:space="0" w:color="60370F"/>
@@ -2526,7 +2146,7 @@
         </w:tc>
         <w:tc>
           <w:tcPr>
-            <w:tcW w:w="1688" w:type="dxa"/>
+            <w:tcW w:w="1266" w:type="dxa"/>
             <w:tcBorders>
               <w:top w:val="single" w:sz="8" w:space="0" w:color="60370F"/>
               <w:left w:val="single" w:sz="8" w:space="0" w:color="60370F"/>
@@ -2551,7 +2171,7 @@
         </w:tc>
         <w:tc>
           <w:tcPr>
-            <w:tcW w:w="1688" w:type="dxa"/>
+            <w:tcW w:w="1266" w:type="dxa"/>
             <w:tcBorders>
               <w:top w:val="single" w:sz="8" w:space="0" w:color="60370F"/>
               <w:left w:val="single" w:sz="8" w:space="0" w:color="60370F"/>
@@ -2576,7 +2196,7 @@
         </w:tc>
         <w:tc>
           <w:tcPr>
-            <w:tcW w:w="1688" w:type="dxa"/>
+            <w:tcW w:w="1266" w:type="dxa"/>
             <w:tcBorders>
               <w:top w:val="single" w:sz="8" w:space="0" w:color="60370F"/>
               <w:left w:val="single" w:sz="8" w:space="0" w:color="60370F"/>
@@ -2601,7 +2221,7 @@
         </w:tc>
         <w:tc>
           <w:tcPr>
-            <w:tcW w:w="1688" w:type="dxa"/>
+            <w:tcW w:w="1266" w:type="dxa"/>
             <w:tcBorders>
               <w:top w:val="single" w:sz="8" w:space="0" w:color="60370F"/>
               <w:left w:val="single" w:sz="8" w:space="0" w:color="60370F"/>
@@ -2618,12 +2238,12 @@
       </w:tr>
       <w:tr>
         <w:trPr>
-          <w:trHeight w:val="290"/>
+          <w:trHeight w:val="250"/>
           <w:jc w:val="center"/>
         </w:trPr>
         <w:tc>
           <w:tcPr>
-            <w:tcW w:w="1841" w:type="dxa"/>
+            <w:tcW w:w="1381" w:type="dxa"/>
             <w:vMerge w:val="restart"/>
             <w:tcBorders>
               <w:top w:val="single" w:sz="18" w:space="0" w:color="9D0000"/>
@@ -2656,7 +2276,7 @@
         </w:tc>
         <w:tc>
           <w:tcPr>
-            <w:tcW w:w="2455" w:type="dxa"/>
+            <w:tcW w:w="1842" w:type="dxa"/>
             <w:tcBorders>
               <w:top w:val="single" w:sz="18" w:space="0" w:color="9D0000"/>
               <w:left w:val="single" w:sz="8" w:space="0" w:color="60370F"/>
@@ -2684,7 +2304,7 @@
         </w:tc>
         <w:tc>
           <w:tcPr>
-            <w:tcW w:w="1688" w:type="dxa"/>
+            <w:tcW w:w="1266" w:type="dxa"/>
             <w:tcBorders>
               <w:top w:val="single" w:sz="18" w:space="0" w:color="9D0000"/>
               <w:left w:val="single" w:sz="8" w:space="0" w:color="60370F"/>
@@ -2709,7 +2329,7 @@
         </w:tc>
         <w:tc>
           <w:tcPr>
-            <w:tcW w:w="1688" w:type="dxa"/>
+            <w:tcW w:w="1266" w:type="dxa"/>
             <w:tcBorders>
               <w:top w:val="single" w:sz="18" w:space="0" w:color="9D0000"/>
               <w:left w:val="single" w:sz="8" w:space="0" w:color="60370F"/>
@@ -2734,7 +2354,7 @@
         </w:tc>
         <w:tc>
           <w:tcPr>
-            <w:tcW w:w="1688" w:type="dxa"/>
+            <w:tcW w:w="1266" w:type="dxa"/>
             <w:tcBorders>
               <w:top w:val="single" w:sz="18" w:space="0" w:color="9D0000"/>
               <w:left w:val="single" w:sz="8" w:space="0" w:color="60370F"/>
@@ -2759,7 +2379,7 @@
         </w:tc>
         <w:tc>
           <w:tcPr>
-            <w:tcW w:w="1688" w:type="dxa"/>
+            <w:tcW w:w="1266" w:type="dxa"/>
             <w:tcBorders>
               <w:top w:val="single" w:sz="18" w:space="0" w:color="9D0000"/>
               <w:left w:val="single" w:sz="8" w:space="0" w:color="60370F"/>
@@ -2784,7 +2404,7 @@
         </w:tc>
         <w:tc>
           <w:tcPr>
-            <w:tcW w:w="1688" w:type="dxa"/>
+            <w:tcW w:w="1266" w:type="dxa"/>
             <w:tcBorders>
               <w:top w:val="single" w:sz="18" w:space="0" w:color="9D0000"/>
               <w:left w:val="single" w:sz="8" w:space="0" w:color="60370F"/>
@@ -2802,12 +2422,12 @@
       </w:tr>
       <w:tr>
         <w:trPr>
-          <w:trHeight w:val="290"/>
+          <w:trHeight w:val="250"/>
           <w:jc w:val="center"/>
         </w:trPr>
         <w:tc>
           <w:tcPr>
-            <w:tcW w:w="1841" w:type="dxa"/>
+            <w:tcW w:w="1381" w:type="dxa"/>
             <w:vMerge/>
             <w:tcBorders>
               <w:top w:val="single" w:sz="18" w:space="0" w:color="9D0000"/>
@@ -2826,7 +2446,7 @@
         </w:tc>
         <w:tc>
           <w:tcPr>
-            <w:tcW w:w="2455" w:type="dxa"/>
+            <w:tcW w:w="1842" w:type="dxa"/>
             <w:tcBorders>
               <w:top w:val="single" w:sz="8" w:space="0" w:color="60370F"/>
               <w:left w:val="single" w:sz="8" w:space="0" w:color="60370F"/>
@@ -2854,7 +2474,7 @@
         </w:tc>
         <w:tc>
           <w:tcPr>
-            <w:tcW w:w="1688" w:type="dxa"/>
+            <w:tcW w:w="1266" w:type="dxa"/>
             <w:tcBorders>
               <w:top w:val="single" w:sz="8" w:space="0" w:color="60370F"/>
               <w:left w:val="single" w:sz="8" w:space="0" w:color="60370F"/>
@@ -2879,7 +2499,7 @@
         </w:tc>
         <w:tc>
           <w:tcPr>
-            <w:tcW w:w="1688" w:type="dxa"/>
+            <w:tcW w:w="1266" w:type="dxa"/>
             <w:tcBorders>
               <w:top w:val="single" w:sz="8" w:space="0" w:color="60370F"/>
               <w:left w:val="single" w:sz="8" w:space="0" w:color="60370F"/>
@@ -2904,7 +2524,7 @@
         </w:tc>
         <w:tc>
           <w:tcPr>
-            <w:tcW w:w="1688" w:type="dxa"/>
+            <w:tcW w:w="1266" w:type="dxa"/>
             <w:tcBorders>
               <w:top w:val="single" w:sz="8" w:space="0" w:color="60370F"/>
               <w:left w:val="single" w:sz="8" w:space="0" w:color="60370F"/>
@@ -2929,7 +2549,7 @@
         </w:tc>
         <w:tc>
           <w:tcPr>
-            <w:tcW w:w="1688" w:type="dxa"/>
+            <w:tcW w:w="1266" w:type="dxa"/>
             <w:tcBorders>
               <w:top w:val="single" w:sz="8" w:space="0" w:color="60370F"/>
               <w:left w:val="single" w:sz="8" w:space="0" w:color="60370F"/>
@@ -2954,7 +2574,7 @@
         </w:tc>
         <w:tc>
           <w:tcPr>
-            <w:tcW w:w="1688" w:type="dxa"/>
+            <w:tcW w:w="1266" w:type="dxa"/>
             <w:tcBorders>
               <w:top w:val="single" w:sz="8" w:space="0" w:color="60370F"/>
               <w:left w:val="single" w:sz="8" w:space="0" w:color="60370F"/>
@@ -2972,12 +2592,12 @@
       </w:tr>
       <w:tr>
         <w:trPr>
-          <w:trHeight w:val="290"/>
+          <w:trHeight w:val="250"/>
           <w:jc w:val="center"/>
         </w:trPr>
         <w:tc>
           <w:tcPr>
-            <w:tcW w:w="1841" w:type="dxa"/>
+            <w:tcW w:w="1381" w:type="dxa"/>
             <w:vMerge/>
             <w:tcBorders>
               <w:top w:val="single" w:sz="18" w:space="0" w:color="9D0000"/>
@@ -2996,7 +2616,7 @@
         </w:tc>
         <w:tc>
           <w:tcPr>
-            <w:tcW w:w="2455" w:type="dxa"/>
+            <w:tcW w:w="1842" w:type="dxa"/>
             <w:tcBorders>
               <w:top w:val="single" w:sz="8" w:space="0" w:color="60370F"/>
               <w:left w:val="single" w:sz="8" w:space="0" w:color="60370F"/>
@@ -3024,7 +2644,7 @@
         </w:tc>
         <w:tc>
           <w:tcPr>
-            <w:tcW w:w="1688" w:type="dxa"/>
+            <w:tcW w:w="1266" w:type="dxa"/>
             <w:tcBorders>
               <w:top w:val="single" w:sz="8" w:space="0" w:color="60370F"/>
               <w:left w:val="single" w:sz="8" w:space="0" w:color="60370F"/>
@@ -3049,7 +2669,7 @@
         </w:tc>
         <w:tc>
           <w:tcPr>
-            <w:tcW w:w="1688" w:type="dxa"/>
+            <w:tcW w:w="1266" w:type="dxa"/>
             <w:tcBorders>
               <w:top w:val="single" w:sz="8" w:space="0" w:color="60370F"/>
               <w:left w:val="single" w:sz="8" w:space="0" w:color="60370F"/>
@@ -3074,7 +2694,7 @@
         </w:tc>
         <w:tc>
           <w:tcPr>
-            <w:tcW w:w="1688" w:type="dxa"/>
+            <w:tcW w:w="1266" w:type="dxa"/>
             <w:tcBorders>
               <w:top w:val="single" w:sz="8" w:space="0" w:color="60370F"/>
               <w:left w:val="single" w:sz="8" w:space="0" w:color="60370F"/>
@@ -3099,7 +2719,7 @@
         </w:tc>
         <w:tc>
           <w:tcPr>
-            <w:tcW w:w="1688" w:type="dxa"/>
+            <w:tcW w:w="1266" w:type="dxa"/>
             <w:tcBorders>
               <w:top w:val="single" w:sz="8" w:space="0" w:color="60370F"/>
               <w:left w:val="single" w:sz="8" w:space="0" w:color="60370F"/>
@@ -3124,7 +2744,7 @@
         </w:tc>
         <w:tc>
           <w:tcPr>
-            <w:tcW w:w="1688" w:type="dxa"/>
+            <w:tcW w:w="1266" w:type="dxa"/>
             <w:tcBorders>
               <w:top w:val="single" w:sz="8" w:space="0" w:color="60370F"/>
               <w:left w:val="single" w:sz="8" w:space="0" w:color="60370F"/>
@@ -3142,12 +2762,12 @@
       </w:tr>
       <w:tr>
         <w:trPr>
-          <w:trHeight w:val="290"/>
+          <w:trHeight w:val="250"/>
           <w:jc w:val="center"/>
         </w:trPr>
         <w:tc>
           <w:tcPr>
-            <w:tcW w:w="1841" w:type="dxa"/>
+            <w:tcW w:w="1381" w:type="dxa"/>
             <w:tcBorders>
               <w:top w:val="single" w:sz="18" w:space="0" w:color="9D0000"/>
               <w:left w:val="single" w:sz="18" w:space="0" w:color="9D0000"/>
@@ -3179,7 +2799,7 @@
         </w:tc>
         <w:tc>
           <w:tcPr>
-            <w:tcW w:w="2455" w:type="dxa"/>
+            <w:tcW w:w="1842" w:type="dxa"/>
             <w:tcBorders>
               <w:top w:val="single" w:sz="18" w:space="0" w:color="9D0000"/>
               <w:left w:val="single" w:sz="8" w:space="0" w:color="60370F"/>
@@ -3207,7 +2827,7 @@
         </w:tc>
         <w:tc>
           <w:tcPr>
-            <w:tcW w:w="1688" w:type="dxa"/>
+            <w:tcW w:w="1266" w:type="dxa"/>
             <w:tcBorders>
               <w:top w:val="single" w:sz="18" w:space="0" w:color="9D0000"/>
               <w:left w:val="single" w:sz="8" w:space="0" w:color="60370F"/>
@@ -3232,7 +2852,7 @@
         </w:tc>
         <w:tc>
           <w:tcPr>
-            <w:tcW w:w="1688" w:type="dxa"/>
+            <w:tcW w:w="1266" w:type="dxa"/>
             <w:tcBorders>
               <w:top w:val="single" w:sz="18" w:space="0" w:color="9D0000"/>
               <w:left w:val="single" w:sz="8" w:space="0" w:color="60370F"/>
@@ -3260,7 +2880,7 @@
         </w:tc>
         <w:tc>
           <w:tcPr>
-            <w:tcW w:w="1688" w:type="dxa"/>
+            <w:tcW w:w="1266" w:type="dxa"/>
             <w:tcBorders>
               <w:top w:val="single" w:sz="18" w:space="0" w:color="9D0000"/>
               <w:left w:val="single" w:sz="8" w:space="0" w:color="60370F"/>
@@ -3285,7 +2905,7 @@
         </w:tc>
         <w:tc>
           <w:tcPr>
-            <w:tcW w:w="1688" w:type="dxa"/>
+            <w:tcW w:w="1266" w:type="dxa"/>
             <w:tcBorders>
               <w:top w:val="single" w:sz="18" w:space="0" w:color="9D0000"/>
               <w:left w:val="single" w:sz="8" w:space="0" w:color="60370F"/>
@@ -3310,7 +2930,7 @@
         </w:tc>
         <w:tc>
           <w:tcPr>
-            <w:tcW w:w="1688" w:type="dxa"/>
+            <w:tcW w:w="1266" w:type="dxa"/>
             <w:tcBorders>
               <w:top w:val="single" w:sz="18" w:space="0" w:color="9D0000"/>
               <w:left w:val="single" w:sz="8" w:space="0" w:color="60370F"/>
@@ -3327,12 +2947,12 @@
       </w:tr>
       <w:tr>
         <w:trPr>
-          <w:trHeight w:val="290"/>
+          <w:trHeight w:val="250"/>
           <w:jc w:val="center"/>
         </w:trPr>
         <w:tc>
           <w:tcPr>
-            <w:tcW w:w="1841" w:type="dxa"/>
+            <w:tcW w:w="1381" w:type="dxa"/>
             <w:vMerge w:val="restart"/>
             <w:tcBorders>
               <w:top w:val="single" w:sz="18" w:space="0" w:color="9D0000"/>
@@ -3377,7 +2997,7 @@
         </w:tc>
         <w:tc>
           <w:tcPr>
-            <w:tcW w:w="2455" w:type="dxa"/>
+            <w:tcW w:w="1842" w:type="dxa"/>
             <w:tcBorders>
               <w:top w:val="single" w:sz="18" w:space="0" w:color="9D0000"/>
               <w:left w:val="single" w:sz="8" w:space="0" w:color="60370F"/>
@@ -3405,7 +3025,7 @@
         </w:tc>
         <w:tc>
           <w:tcPr>
-            <w:tcW w:w="1688" w:type="dxa"/>
+            <w:tcW w:w="1266" w:type="dxa"/>
             <w:tcBorders>
               <w:top w:val="single" w:sz="18" w:space="0" w:color="9D0000"/>
               <w:left w:val="single" w:sz="8" w:space="0" w:color="9D0000"/>
@@ -3430,7 +3050,7 @@
         </w:tc>
         <w:tc>
           <w:tcPr>
-            <w:tcW w:w="1688" w:type="dxa"/>
+            <w:tcW w:w="1266" w:type="dxa"/>
             <w:tcBorders>
               <w:top w:val="single" w:sz="18" w:space="0" w:color="9D0000"/>
               <w:left w:val="single" w:sz="8" w:space="0" w:color="9D0000"/>
@@ -3455,7 +3075,7 @@
         </w:tc>
         <w:tc>
           <w:tcPr>
-            <w:tcW w:w="1688" w:type="dxa"/>
+            <w:tcW w:w="1266" w:type="dxa"/>
             <w:tcBorders>
               <w:top w:val="single" w:sz="18" w:space="0" w:color="9D0000"/>
               <w:left w:val="single" w:sz="8" w:space="0" w:color="9D0000"/>
@@ -3480,7 +3100,7 @@
         </w:tc>
         <w:tc>
           <w:tcPr>
-            <w:tcW w:w="1688" w:type="dxa"/>
+            <w:tcW w:w="1266" w:type="dxa"/>
             <w:tcBorders>
               <w:top w:val="single" w:sz="18" w:space="0" w:color="9D0000"/>
               <w:left w:val="single" w:sz="8" w:space="0" w:color="9D0000"/>
@@ -3505,7 +3125,7 @@
         </w:tc>
         <w:tc>
           <w:tcPr>
-            <w:tcW w:w="1688" w:type="dxa"/>
+            <w:tcW w:w="1266" w:type="dxa"/>
             <w:tcBorders>
               <w:top w:val="single" w:sz="18" w:space="0" w:color="9D0000"/>
               <w:left w:val="single" w:sz="8" w:space="0" w:color="9D0000"/>
@@ -3523,12 +3143,12 @@
       </w:tr>
       <w:tr>
         <w:trPr>
-          <w:trHeight w:val="290"/>
+          <w:trHeight w:val="250"/>
           <w:jc w:val="center"/>
         </w:trPr>
         <w:tc>
           <w:tcPr>
-            <w:tcW w:w="1841" w:type="dxa"/>
+            <w:tcW w:w="1381" w:type="dxa"/>
             <w:vMerge/>
             <w:tcBorders>
               <w:top w:val="single" w:sz="18" w:space="0" w:color="9D0000"/>
@@ -3547,7 +3167,7 @@
         </w:tc>
         <w:tc>
           <w:tcPr>
-            <w:tcW w:w="2455" w:type="dxa"/>
+            <w:tcW w:w="1842" w:type="dxa"/>
             <w:tcBorders>
               <w:top w:val="single" w:sz="8" w:space="0" w:color="9D0000"/>
               <w:left w:val="single" w:sz="8" w:space="0" w:color="60370F"/>
@@ -3575,7 +3195,7 @@
         </w:tc>
         <w:tc>
           <w:tcPr>
-            <w:tcW w:w="1688" w:type="dxa"/>
+            <w:tcW w:w="1266" w:type="dxa"/>
             <w:tcBorders>
               <w:top w:val="single" w:sz="8" w:space="0" w:color="9D0000"/>
               <w:left w:val="single" w:sz="8" w:space="0" w:color="9D0000"/>
@@ -3600,7 +3220,7 @@
         </w:tc>
         <w:tc>
           <w:tcPr>
-            <w:tcW w:w="1688" w:type="dxa"/>
+            <w:tcW w:w="1266" w:type="dxa"/>
             <w:tcBorders>
               <w:top w:val="single" w:sz="8" w:space="0" w:color="9D0000"/>
               <w:left w:val="single" w:sz="8" w:space="0" w:color="9D0000"/>
@@ -3625,7 +3245,7 @@
         </w:tc>
         <w:tc>
           <w:tcPr>
-            <w:tcW w:w="1688" w:type="dxa"/>
+            <w:tcW w:w="1266" w:type="dxa"/>
             <w:tcBorders>
               <w:top w:val="single" w:sz="8" w:space="0" w:color="9D0000"/>
               <w:left w:val="single" w:sz="8" w:space="0" w:color="9D0000"/>
@@ -3650,7 +3270,7 @@
         </w:tc>
         <w:tc>
           <w:tcPr>
-            <w:tcW w:w="1688" w:type="dxa"/>
+            <w:tcW w:w="1266" w:type="dxa"/>
             <w:tcBorders>
               <w:top w:val="single" w:sz="8" w:space="0" w:color="9D0000"/>
               <w:left w:val="single" w:sz="8" w:space="0" w:color="9D0000"/>
@@ -3675,7 +3295,7 @@
         </w:tc>
         <w:tc>
           <w:tcPr>
-            <w:tcW w:w="1688" w:type="dxa"/>
+            <w:tcW w:w="1266" w:type="dxa"/>
             <w:tcBorders>
               <w:top w:val="single" w:sz="8" w:space="0" w:color="9D0000"/>
               <w:left w:val="single" w:sz="8" w:space="0" w:color="9D0000"/>
@@ -3693,12 +3313,12 @@
       </w:tr>
       <w:tr>
         <w:trPr>
-          <w:trHeight w:val="290"/>
+          <w:trHeight w:val="250"/>
           <w:jc w:val="center"/>
         </w:trPr>
         <w:tc>
           <w:tcPr>
-            <w:tcW w:w="1841" w:type="dxa"/>
+            <w:tcW w:w="1381" w:type="dxa"/>
             <w:vMerge/>
             <w:tcBorders>
               <w:top w:val="single" w:sz="18" w:space="0" w:color="9D0000"/>
@@ -3717,7 +3337,7 @@
         </w:tc>
         <w:tc>
           <w:tcPr>
-            <w:tcW w:w="2455" w:type="dxa"/>
+            <w:tcW w:w="1842" w:type="dxa"/>
             <w:tcBorders>
               <w:top w:val="single" w:sz="8" w:space="0" w:color="9D0000"/>
               <w:left w:val="single" w:sz="8" w:space="0" w:color="60370F"/>
@@ -3745,7 +3365,7 @@
         </w:tc>
         <w:tc>
           <w:tcPr>
-            <w:tcW w:w="1688" w:type="dxa"/>
+            <w:tcW w:w="1266" w:type="dxa"/>
             <w:tcBorders>
               <w:top w:val="single" w:sz="8" w:space="0" w:color="9D0000"/>
               <w:left w:val="single" w:sz="8" w:space="0" w:color="9D0000"/>
@@ -3770,7 +3390,7 @@
         </w:tc>
         <w:tc>
           <w:tcPr>
-            <w:tcW w:w="1688" w:type="dxa"/>
+            <w:tcW w:w="1266" w:type="dxa"/>
             <w:tcBorders>
               <w:top w:val="single" w:sz="8" w:space="0" w:color="9D0000"/>
               <w:left w:val="single" w:sz="8" w:space="0" w:color="9D0000"/>
@@ -3795,7 +3415,7 @@
         </w:tc>
         <w:tc>
           <w:tcPr>
-            <w:tcW w:w="1688" w:type="dxa"/>
+            <w:tcW w:w="1266" w:type="dxa"/>
             <w:tcBorders>
               <w:top w:val="single" w:sz="8" w:space="0" w:color="9D0000"/>
               <w:left w:val="single" w:sz="8" w:space="0" w:color="9D0000"/>
@@ -3820,7 +3440,7 @@
         </w:tc>
         <w:tc>
           <w:tcPr>
-            <w:tcW w:w="1688" w:type="dxa"/>
+            <w:tcW w:w="1266" w:type="dxa"/>
             <w:tcBorders>
               <w:top w:val="single" w:sz="8" w:space="0" w:color="9D0000"/>
               <w:left w:val="single" w:sz="8" w:space="0" w:color="9D0000"/>
@@ -3845,7 +3465,7 @@
         </w:tc>
         <w:tc>
           <w:tcPr>
-            <w:tcW w:w="1688" w:type="dxa"/>
+            <w:tcW w:w="1266" w:type="dxa"/>
             <w:tcBorders>
               <w:top w:val="single" w:sz="8" w:space="0" w:color="9D0000"/>
               <w:left w:val="single" w:sz="8" w:space="0" w:color="9D0000"/>
@@ -3863,12 +3483,12 @@
       </w:tr>
       <w:tr>
         <w:trPr>
-          <w:trHeight w:val="290"/>
+          <w:trHeight w:val="250"/>
           <w:jc w:val="center"/>
         </w:trPr>
         <w:tc>
           <w:tcPr>
-            <w:tcW w:w="1841" w:type="dxa"/>
+            <w:tcW w:w="1381" w:type="dxa"/>
             <w:vMerge/>
             <w:tcBorders>
               <w:top w:val="single" w:sz="18" w:space="0" w:color="9D0000"/>
@@ -3887,7 +3507,7 @@
         </w:tc>
         <w:tc>
           <w:tcPr>
-            <w:tcW w:w="2455" w:type="dxa"/>
+            <w:tcW w:w="1842" w:type="dxa"/>
             <w:tcBorders>
               <w:top w:val="single" w:sz="8" w:space="0" w:color="9D0000"/>
               <w:left w:val="single" w:sz="8" w:space="0" w:color="60370F"/>
@@ -3915,7 +3535,7 @@
         </w:tc>
         <w:tc>
           <w:tcPr>
-            <w:tcW w:w="1688" w:type="dxa"/>
+            <w:tcW w:w="1266" w:type="dxa"/>
             <w:tcBorders>
               <w:top w:val="single" w:sz="8" w:space="0" w:color="9D0000"/>
               <w:left w:val="single" w:sz="8" w:space="0" w:color="9D0000"/>
@@ -3940,7 +3560,7 @@
         </w:tc>
         <w:tc>
           <w:tcPr>
-            <w:tcW w:w="1688" w:type="dxa"/>
+            <w:tcW w:w="1266" w:type="dxa"/>
             <w:tcBorders>
               <w:top w:val="single" w:sz="8" w:space="0" w:color="9D0000"/>
               <w:left w:val="single" w:sz="8" w:space="0" w:color="9D0000"/>
@@ -3965,7 +3585,7 @@
         </w:tc>
         <w:tc>
           <w:tcPr>
-            <w:tcW w:w="1688" w:type="dxa"/>
+            <w:tcW w:w="1266" w:type="dxa"/>
             <w:tcBorders>
               <w:top w:val="single" w:sz="8" w:space="0" w:color="9D0000"/>
               <w:left w:val="single" w:sz="8" w:space="0" w:color="9D0000"/>
@@ -3990,7 +3610,7 @@
         </w:tc>
         <w:tc>
           <w:tcPr>
-            <w:tcW w:w="1688" w:type="dxa"/>
+            <w:tcW w:w="1266" w:type="dxa"/>
             <w:tcBorders>
               <w:top w:val="single" w:sz="8" w:space="0" w:color="9D0000"/>
               <w:left w:val="single" w:sz="8" w:space="0" w:color="9D0000"/>
@@ -4015,7 +3635,7 @@
         </w:tc>
         <w:tc>
           <w:tcPr>
-            <w:tcW w:w="1688" w:type="dxa"/>
+            <w:tcW w:w="1266" w:type="dxa"/>
             <w:tcBorders>
               <w:top w:val="single" w:sz="8" w:space="0" w:color="9D0000"/>
               <w:left w:val="single" w:sz="8" w:space="0" w:color="9D0000"/>
@@ -4033,12 +3653,12 @@
       </w:tr>
       <w:tr>
         <w:trPr>
-          <w:trHeight w:val="290"/>
+          <w:trHeight w:val="250"/>
           <w:jc w:val="center"/>
         </w:trPr>
         <w:tc>
           <w:tcPr>
-            <w:tcW w:w="1841" w:type="dxa"/>
+            <w:tcW w:w="1381" w:type="dxa"/>
             <w:vMerge w:val="restart"/>
             <w:tcBorders>
               <w:top w:val="single" w:sz="18" w:space="0" w:color="833C0B" w:themeColor="accent2" w:themeShade="80"/>
@@ -4080,7 +3700,7 @@
         </w:tc>
         <w:tc>
           <w:tcPr>
-            <w:tcW w:w="2455" w:type="dxa"/>
+            <w:tcW w:w="1842" w:type="dxa"/>
             <w:tcBorders>
               <w:top w:val="single" w:sz="18" w:space="0" w:color="833C0B" w:themeColor="accent2" w:themeShade="80"/>
               <w:left w:val="single" w:sz="8" w:space="0" w:color="833C0B" w:themeColor="accent2" w:themeShade="80"/>
@@ -4107,7 +3727,7 @@
         </w:tc>
         <w:tc>
           <w:tcPr>
-            <w:tcW w:w="1688" w:type="dxa"/>
+            <w:tcW w:w="1266" w:type="dxa"/>
             <w:tcBorders>
               <w:top w:val="single" w:sz="18" w:space="0" w:color="833C0B" w:themeColor="accent2" w:themeShade="80"/>
               <w:left w:val="single" w:sz="8" w:space="0" w:color="833C0B" w:themeColor="accent2" w:themeShade="80"/>
@@ -4131,7 +3751,7 @@
         </w:tc>
         <w:tc>
           <w:tcPr>
-            <w:tcW w:w="1688" w:type="dxa"/>
+            <w:tcW w:w="1266" w:type="dxa"/>
             <w:tcBorders>
               <w:top w:val="single" w:sz="18" w:space="0" w:color="833C0B" w:themeColor="accent2" w:themeShade="80"/>
               <w:left w:val="single" w:sz="8" w:space="0" w:color="833C0B" w:themeColor="accent2" w:themeShade="80"/>
@@ -4155,7 +3775,7 @@
         </w:tc>
         <w:tc>
           <w:tcPr>
-            <w:tcW w:w="1688" w:type="dxa"/>
+            <w:tcW w:w="1266" w:type="dxa"/>
             <w:tcBorders>
               <w:top w:val="single" w:sz="18" w:space="0" w:color="833C0B" w:themeColor="accent2" w:themeShade="80"/>
               <w:left w:val="single" w:sz="8" w:space="0" w:color="833C0B" w:themeColor="accent2" w:themeShade="80"/>
@@ -4179,7 +3799,7 @@
         </w:tc>
         <w:tc>
           <w:tcPr>
-            <w:tcW w:w="1688" w:type="dxa"/>
+            <w:tcW w:w="1266" w:type="dxa"/>
             <w:tcBorders>
               <w:top w:val="single" w:sz="18" w:space="0" w:color="833C0B" w:themeColor="accent2" w:themeShade="80"/>
               <w:left w:val="single" w:sz="8" w:space="0" w:color="833C0B" w:themeColor="accent2" w:themeShade="80"/>
@@ -4203,7 +3823,7 @@
         </w:tc>
         <w:tc>
           <w:tcPr>
-            <w:tcW w:w="1688" w:type="dxa"/>
+            <w:tcW w:w="1266" w:type="dxa"/>
             <w:tcBorders>
               <w:top w:val="single" w:sz="18" w:space="0" w:color="833C0B" w:themeColor="accent2" w:themeShade="80"/>
               <w:left w:val="single" w:sz="8" w:space="0" w:color="833C0B" w:themeColor="accent2" w:themeShade="80"/>
@@ -4220,12 +3840,12 @@
       </w:tr>
       <w:tr>
         <w:trPr>
-          <w:trHeight w:val="290"/>
+          <w:trHeight w:val="250"/>
           <w:jc w:val="center"/>
         </w:trPr>
         <w:tc>
           <w:tcPr>
-            <w:tcW w:w="1841" w:type="dxa"/>
+            <w:tcW w:w="1381" w:type="dxa"/>
             <w:vMerge/>
             <w:tcBorders>
               <w:left w:val="single" w:sz="18" w:space="0" w:color="833C0B" w:themeColor="accent2" w:themeShade="80"/>
@@ -4245,7 +3865,7 @@
         </w:tc>
         <w:tc>
           <w:tcPr>
-            <w:tcW w:w="2455" w:type="dxa"/>
+            <w:tcW w:w="1842" w:type="dxa"/>
             <w:tcBorders>
               <w:top w:val="single" w:sz="8" w:space="0" w:color="833C0B" w:themeColor="accent2" w:themeShade="80"/>
               <w:left w:val="single" w:sz="8" w:space="0" w:color="833C0B" w:themeColor="accent2" w:themeShade="80"/>
@@ -4272,7 +3892,7 @@
         </w:tc>
         <w:tc>
           <w:tcPr>
-            <w:tcW w:w="1688" w:type="dxa"/>
+            <w:tcW w:w="1266" w:type="dxa"/>
             <w:tcBorders>
               <w:top w:val="single" w:sz="8" w:space="0" w:color="833C0B" w:themeColor="accent2" w:themeShade="80"/>
               <w:left w:val="single" w:sz="8" w:space="0" w:color="833C0B" w:themeColor="accent2" w:themeShade="80"/>
@@ -4296,7 +3916,7 @@
         </w:tc>
         <w:tc>
           <w:tcPr>
-            <w:tcW w:w="1688" w:type="dxa"/>
+            <w:tcW w:w="1266" w:type="dxa"/>
             <w:tcBorders>
               <w:top w:val="single" w:sz="8" w:space="0" w:color="833C0B" w:themeColor="accent2" w:themeShade="80"/>
               <w:left w:val="single" w:sz="8" w:space="0" w:color="833C0B" w:themeColor="accent2" w:themeShade="80"/>
@@ -4320,7 +3940,7 @@
         </w:tc>
         <w:tc>
           <w:tcPr>
-            <w:tcW w:w="1688" w:type="dxa"/>
+            <w:tcW w:w="1266" w:type="dxa"/>
             <w:tcBorders>
               <w:top w:val="single" w:sz="8" w:space="0" w:color="833C0B" w:themeColor="accent2" w:themeShade="80"/>
               <w:left w:val="single" w:sz="8" w:space="0" w:color="833C0B" w:themeColor="accent2" w:themeShade="80"/>
@@ -4344,7 +3964,7 @@
         </w:tc>
         <w:tc>
           <w:tcPr>
-            <w:tcW w:w="1688" w:type="dxa"/>
+            <w:tcW w:w="1266" w:type="dxa"/>
             <w:tcBorders>
               <w:top w:val="single" w:sz="8" w:space="0" w:color="833C0B" w:themeColor="accent2" w:themeShade="80"/>
               <w:left w:val="single" w:sz="8" w:space="0" w:color="833C0B" w:themeColor="accent2" w:themeShade="80"/>
@@ -4368,7 +3988,7 @@
         </w:tc>
         <w:tc>
           <w:tcPr>
-            <w:tcW w:w="1688" w:type="dxa"/>
+            <w:tcW w:w="1266" w:type="dxa"/>
             <w:tcBorders>
               <w:top w:val="single" w:sz="8" w:space="0" w:color="833C0B" w:themeColor="accent2" w:themeShade="80"/>
               <w:left w:val="single" w:sz="8" w:space="0" w:color="833C0B" w:themeColor="accent2" w:themeShade="80"/>
@@ -4385,12 +4005,12 @@
       </w:tr>
       <w:tr>
         <w:trPr>
-          <w:trHeight w:val="290"/>
+          <w:trHeight w:val="250"/>
           <w:jc w:val="center"/>
         </w:trPr>
         <w:tc>
           <w:tcPr>
-            <w:tcW w:w="1841" w:type="dxa"/>
+            <w:tcW w:w="1381" w:type="dxa"/>
             <w:vMerge/>
             <w:tcBorders>
               <w:left w:val="single" w:sz="18" w:space="0" w:color="833C0B" w:themeColor="accent2" w:themeShade="80"/>
@@ -4410,7 +4030,7 @@
         </w:tc>
         <w:tc>
           <w:tcPr>
-            <w:tcW w:w="2455" w:type="dxa"/>
+            <w:tcW w:w="1842" w:type="dxa"/>
             <w:tcBorders>
               <w:top w:val="single" w:sz="8" w:space="0" w:color="833C0B" w:themeColor="accent2" w:themeShade="80"/>
               <w:left w:val="single" w:sz="8" w:space="0" w:color="833C0B" w:themeColor="accent2" w:themeShade="80"/>
@@ -4437,7 +4057,7 @@
         </w:tc>
         <w:tc>
           <w:tcPr>
-            <w:tcW w:w="1688" w:type="dxa"/>
+            <w:tcW w:w="1266" w:type="dxa"/>
             <w:tcBorders>
               <w:top w:val="single" w:sz="8" w:space="0" w:color="833C0B" w:themeColor="accent2" w:themeShade="80"/>
               <w:left w:val="single" w:sz="8" w:space="0" w:color="833C0B" w:themeColor="accent2" w:themeShade="80"/>
@@ -4461,7 +4081,7 @@
         </w:tc>
         <w:tc>
           <w:tcPr>
-            <w:tcW w:w="1688" w:type="dxa"/>
+            <w:tcW w:w="1266" w:type="dxa"/>
             <w:tcBorders>
               <w:top w:val="single" w:sz="8" w:space="0" w:color="833C0B" w:themeColor="accent2" w:themeShade="80"/>
               <w:left w:val="single" w:sz="8" w:space="0" w:color="833C0B" w:themeColor="accent2" w:themeShade="80"/>
@@ -4485,7 +4105,7 @@
         </w:tc>
         <w:tc>
           <w:tcPr>
-            <w:tcW w:w="1688" w:type="dxa"/>
+            <w:tcW w:w="1266" w:type="dxa"/>
             <w:tcBorders>
               <w:top w:val="single" w:sz="8" w:space="0" w:color="833C0B" w:themeColor="accent2" w:themeShade="80"/>
               <w:left w:val="single" w:sz="8" w:space="0" w:color="833C0B" w:themeColor="accent2" w:themeShade="80"/>
@@ -4509,7 +4129,7 @@
         </w:tc>
         <w:tc>
           <w:tcPr>
-            <w:tcW w:w="1688" w:type="dxa"/>
+            <w:tcW w:w="1266" w:type="dxa"/>
             <w:tcBorders>
               <w:top w:val="single" w:sz="8" w:space="0" w:color="833C0B" w:themeColor="accent2" w:themeShade="80"/>
               <w:left w:val="single" w:sz="8" w:space="0" w:color="833C0B" w:themeColor="accent2" w:themeShade="80"/>
@@ -4533,7 +4153,7 @@
         </w:tc>
         <w:tc>
           <w:tcPr>
-            <w:tcW w:w="1688" w:type="dxa"/>
+            <w:tcW w:w="1266" w:type="dxa"/>
             <w:tcBorders>
               <w:top w:val="single" w:sz="8" w:space="0" w:color="833C0B" w:themeColor="accent2" w:themeShade="80"/>
               <w:left w:val="single" w:sz="8" w:space="0" w:color="833C0B" w:themeColor="accent2" w:themeShade="80"/>
@@ -4550,12 +4170,12 @@
       </w:tr>
       <w:tr>
         <w:trPr>
-          <w:trHeight w:val="290"/>
+          <w:trHeight w:val="250"/>
           <w:jc w:val="center"/>
         </w:trPr>
         <w:tc>
           <w:tcPr>
-            <w:tcW w:w="1841" w:type="dxa"/>
+            <w:tcW w:w="1381" w:type="dxa"/>
             <w:vMerge w:val="restart"/>
             <w:tcBorders>
               <w:top w:val="single" w:sz="18" w:space="0" w:color="833C0B" w:themeColor="accent2" w:themeShade="80"/>
@@ -4597,7 +4217,7 @@
         </w:tc>
         <w:tc>
           <w:tcPr>
-            <w:tcW w:w="2455" w:type="dxa"/>
+            <w:tcW w:w="1842" w:type="dxa"/>
             <w:tcBorders>
               <w:top w:val="single" w:sz="18" w:space="0" w:color="833C0B" w:themeColor="accent2" w:themeShade="80"/>
               <w:left w:val="single" w:sz="8" w:space="0" w:color="833C0B" w:themeColor="accent2" w:themeShade="80"/>
@@ -4624,7 +4244,7 @@
         </w:tc>
         <w:tc>
           <w:tcPr>
-            <w:tcW w:w="1688" w:type="dxa"/>
+            <w:tcW w:w="1266" w:type="dxa"/>
             <w:tcBorders>
               <w:top w:val="single" w:sz="18" w:space="0" w:color="833C0B" w:themeColor="accent2" w:themeShade="80"/>
               <w:left w:val="single" w:sz="8" w:space="0" w:color="833C0B" w:themeColor="accent2" w:themeShade="80"/>
@@ -4648,7 +4268,7 @@
         </w:tc>
         <w:tc>
           <w:tcPr>
-            <w:tcW w:w="1688" w:type="dxa"/>
+            <w:tcW w:w="1266" w:type="dxa"/>
             <w:tcBorders>
               <w:top w:val="single" w:sz="18" w:space="0" w:color="833C0B" w:themeColor="accent2" w:themeShade="80"/>
               <w:left w:val="single" w:sz="8" w:space="0" w:color="833C0B" w:themeColor="accent2" w:themeShade="80"/>
@@ -4672,7 +4292,7 @@
         </w:tc>
         <w:tc>
           <w:tcPr>
-            <w:tcW w:w="1688" w:type="dxa"/>
+            <w:tcW w:w="1266" w:type="dxa"/>
             <w:tcBorders>
               <w:top w:val="single" w:sz="18" w:space="0" w:color="833C0B" w:themeColor="accent2" w:themeShade="80"/>
               <w:left w:val="single" w:sz="8" w:space="0" w:color="833C0B" w:themeColor="accent2" w:themeShade="80"/>
@@ -4696,7 +4316,7 @@
         </w:tc>
         <w:tc>
           <w:tcPr>
-            <w:tcW w:w="1688" w:type="dxa"/>
+            <w:tcW w:w="1266" w:type="dxa"/>
             <w:tcBorders>
               <w:top w:val="single" w:sz="18" w:space="0" w:color="833C0B" w:themeColor="accent2" w:themeShade="80"/>
               <w:left w:val="single" w:sz="8" w:space="0" w:color="833C0B" w:themeColor="accent2" w:themeShade="80"/>
@@ -4720,7 +4340,7 @@
         </w:tc>
         <w:tc>
           <w:tcPr>
-            <w:tcW w:w="1688" w:type="dxa"/>
+            <w:tcW w:w="1266" w:type="dxa"/>
             <w:tcBorders>
               <w:top w:val="single" w:sz="18" w:space="0" w:color="833C0B" w:themeColor="accent2" w:themeShade="80"/>
               <w:left w:val="single" w:sz="8" w:space="0" w:color="833C0B" w:themeColor="accent2" w:themeShade="80"/>
@@ -4738,12 +4358,12 @@
       </w:tr>
       <w:tr>
         <w:trPr>
-          <w:trHeight w:val="290"/>
+          <w:trHeight w:val="250"/>
           <w:jc w:val="center"/>
         </w:trPr>
         <w:tc>
           <w:tcPr>
-            <w:tcW w:w="1841" w:type="dxa"/>
+            <w:tcW w:w="1381" w:type="dxa"/>
             <w:vMerge/>
             <w:tcBorders>
               <w:top w:val="single" w:sz="8" w:space="0" w:color="833C0B" w:themeColor="accent2" w:themeShade="80"/>
@@ -4761,7 +4381,7 @@
         </w:tc>
         <w:tc>
           <w:tcPr>
-            <w:tcW w:w="2455" w:type="dxa"/>
+            <w:tcW w:w="1842" w:type="dxa"/>
             <w:tcBorders>
               <w:top w:val="single" w:sz="8" w:space="0" w:color="833C0B" w:themeColor="accent2" w:themeShade="80"/>
               <w:left w:val="single" w:sz="8" w:space="0" w:color="833C0B" w:themeColor="accent2" w:themeShade="80"/>
@@ -4788,7 +4408,7 @@
         </w:tc>
         <w:tc>
           <w:tcPr>
-            <w:tcW w:w="1688" w:type="dxa"/>
+            <w:tcW w:w="1266" w:type="dxa"/>
             <w:tcBorders>
               <w:top w:val="single" w:sz="8" w:space="0" w:color="833C0B" w:themeColor="accent2" w:themeShade="80"/>
               <w:left w:val="single" w:sz="8" w:space="0" w:color="833C0B" w:themeColor="accent2" w:themeShade="80"/>
@@ -4812,7 +4432,7 @@
         </w:tc>
         <w:tc>
           <w:tcPr>
-            <w:tcW w:w="1688" w:type="dxa"/>
+            <w:tcW w:w="1266" w:type="dxa"/>
             <w:tcBorders>
               <w:top w:val="single" w:sz="8" w:space="0" w:color="833C0B" w:themeColor="accent2" w:themeShade="80"/>
               <w:left w:val="single" w:sz="8" w:space="0" w:color="833C0B" w:themeColor="accent2" w:themeShade="80"/>
@@ -4836,7 +4456,7 @@
         </w:tc>
         <w:tc>
           <w:tcPr>
-            <w:tcW w:w="1688" w:type="dxa"/>
+            <w:tcW w:w="1266" w:type="dxa"/>
             <w:tcBorders>
               <w:top w:val="single" w:sz="8" w:space="0" w:color="833C0B" w:themeColor="accent2" w:themeShade="80"/>
               <w:left w:val="single" w:sz="8" w:space="0" w:color="833C0B" w:themeColor="accent2" w:themeShade="80"/>
@@ -4860,7 +4480,7 @@
         </w:tc>
         <w:tc>
           <w:tcPr>
-            <w:tcW w:w="1688" w:type="dxa"/>
+            <w:tcW w:w="1266" w:type="dxa"/>
             <w:tcBorders>
               <w:top w:val="single" w:sz="8" w:space="0" w:color="833C0B" w:themeColor="accent2" w:themeShade="80"/>
               <w:left w:val="single" w:sz="8" w:space="0" w:color="833C0B" w:themeColor="accent2" w:themeShade="80"/>
@@ -4884,7 +4504,7 @@
         </w:tc>
         <w:tc>
           <w:tcPr>
-            <w:tcW w:w="1688" w:type="dxa"/>
+            <w:tcW w:w="1266" w:type="dxa"/>
             <w:tcBorders>
               <w:top w:val="single" w:sz="8" w:space="0" w:color="833C0B" w:themeColor="accent2" w:themeShade="80"/>
               <w:left w:val="single" w:sz="8" w:space="0" w:color="833C0B" w:themeColor="accent2" w:themeShade="80"/>
@@ -4902,12 +4522,12 @@
       </w:tr>
       <w:tr>
         <w:trPr>
-          <w:trHeight w:val="290"/>
+          <w:trHeight w:val="250"/>
           <w:jc w:val="center"/>
         </w:trPr>
         <w:tc>
           <w:tcPr>
-            <w:tcW w:w="1841" w:type="dxa"/>
+            <w:tcW w:w="1381" w:type="dxa"/>
             <w:vMerge/>
             <w:tcBorders>
               <w:top w:val="single" w:sz="8" w:space="0" w:color="833C0B" w:themeColor="accent2" w:themeShade="80"/>
@@ -4925,7 +4545,7 @@
         </w:tc>
         <w:tc>
           <w:tcPr>
-            <w:tcW w:w="2455" w:type="dxa"/>
+            <w:tcW w:w="1842" w:type="dxa"/>
             <w:tcBorders>
               <w:top w:val="single" w:sz="8" w:space="0" w:color="833C0B" w:themeColor="accent2" w:themeShade="80"/>
               <w:left w:val="single" w:sz="8" w:space="0" w:color="833C0B" w:themeColor="accent2" w:themeShade="80"/>
@@ -4952,7 +4572,7 @@
         </w:tc>
         <w:tc>
           <w:tcPr>
-            <w:tcW w:w="1688" w:type="dxa"/>
+            <w:tcW w:w="1266" w:type="dxa"/>
             <w:tcBorders>
               <w:top w:val="single" w:sz="8" w:space="0" w:color="833C0B" w:themeColor="accent2" w:themeShade="80"/>
               <w:left w:val="single" w:sz="8" w:space="0" w:color="833C0B" w:themeColor="accent2" w:themeShade="80"/>
@@ -4976,7 +4596,7 @@
         </w:tc>
         <w:tc>
           <w:tcPr>
-            <w:tcW w:w="1688" w:type="dxa"/>
+            <w:tcW w:w="1266" w:type="dxa"/>
             <w:tcBorders>
               <w:top w:val="single" w:sz="8" w:space="0" w:color="833C0B" w:themeColor="accent2" w:themeShade="80"/>
               <w:left w:val="single" w:sz="8" w:space="0" w:color="833C0B" w:themeColor="accent2" w:themeShade="80"/>
@@ -5000,7 +4620,7 @@
         </w:tc>
         <w:tc>
           <w:tcPr>
-            <w:tcW w:w="1688" w:type="dxa"/>
+            <w:tcW w:w="1266" w:type="dxa"/>
             <w:tcBorders>
               <w:top w:val="single" w:sz="8" w:space="0" w:color="833C0B" w:themeColor="accent2" w:themeShade="80"/>
               <w:left w:val="single" w:sz="8" w:space="0" w:color="833C0B" w:themeColor="accent2" w:themeShade="80"/>
@@ -5024,7 +4644,7 @@
         </w:tc>
         <w:tc>
           <w:tcPr>
-            <w:tcW w:w="1688" w:type="dxa"/>
+            <w:tcW w:w="1266" w:type="dxa"/>
             <w:tcBorders>
               <w:top w:val="single" w:sz="8" w:space="0" w:color="833C0B" w:themeColor="accent2" w:themeShade="80"/>
               <w:left w:val="single" w:sz="8" w:space="0" w:color="833C0B" w:themeColor="accent2" w:themeShade="80"/>
@@ -5048,7 +4668,7 @@
         </w:tc>
         <w:tc>
           <w:tcPr>
-            <w:tcW w:w="1688" w:type="dxa"/>
+            <w:tcW w:w="1266" w:type="dxa"/>
             <w:tcBorders>
               <w:top w:val="single" w:sz="8" w:space="0" w:color="833C0B" w:themeColor="accent2" w:themeShade="80"/>
               <w:left w:val="single" w:sz="8" w:space="0" w:color="833C0B" w:themeColor="accent2" w:themeShade="80"/>
@@ -5066,12 +4686,12 @@
       </w:tr>
       <w:tr>
         <w:trPr>
-          <w:trHeight w:val="290"/>
+          <w:trHeight w:val="250"/>
           <w:jc w:val="center"/>
         </w:trPr>
         <w:tc>
           <w:tcPr>
-            <w:tcW w:w="1841" w:type="dxa"/>
+            <w:tcW w:w="1381" w:type="dxa"/>
             <w:vMerge w:val="restart"/>
             <w:tcBorders>
               <w:top w:val="single" w:sz="18" w:space="0" w:color="833C0B" w:themeColor="accent2" w:themeShade="80"/>
@@ -5108,7 +4728,7 @@
         </w:tc>
         <w:tc>
           <w:tcPr>
-            <w:tcW w:w="2455" w:type="dxa"/>
+            <w:tcW w:w="1842" w:type="dxa"/>
             <w:tcBorders>
               <w:top w:val="single" w:sz="18" w:space="0" w:color="833C0B" w:themeColor="accent2" w:themeShade="80"/>
               <w:left w:val="single" w:sz="8" w:space="0" w:color="833C0B" w:themeColor="accent2" w:themeShade="80"/>
@@ -5135,7 +4755,7 @@
         </w:tc>
         <w:tc>
           <w:tcPr>
-            <w:tcW w:w="1688" w:type="dxa"/>
+            <w:tcW w:w="1266" w:type="dxa"/>
             <w:tcBorders>
               <w:top w:val="single" w:sz="18" w:space="0" w:color="833C0B" w:themeColor="accent2" w:themeShade="80"/>
               <w:left w:val="single" w:sz="8" w:space="0" w:color="833C0B" w:themeColor="accent2" w:themeShade="80"/>
@@ -5162,7 +4782,7 @@
         </w:tc>
         <w:tc>
           <w:tcPr>
-            <w:tcW w:w="1688" w:type="dxa"/>
+            <w:tcW w:w="1266" w:type="dxa"/>
             <w:tcBorders>
               <w:top w:val="single" w:sz="18" w:space="0" w:color="833C0B" w:themeColor="accent2" w:themeShade="80"/>
               <w:left w:val="single" w:sz="8" w:space="0" w:color="833C0B" w:themeColor="accent2" w:themeShade="80"/>
@@ -5186,7 +4806,7 @@
         </w:tc>
         <w:tc>
           <w:tcPr>
-            <w:tcW w:w="1688" w:type="dxa"/>
+            <w:tcW w:w="1266" w:type="dxa"/>
             <w:tcBorders>
               <w:top w:val="single" w:sz="18" w:space="0" w:color="833C0B" w:themeColor="accent2" w:themeShade="80"/>
               <w:left w:val="single" w:sz="8" w:space="0" w:color="833C0B" w:themeColor="accent2" w:themeShade="80"/>
@@ -5210,7 +4830,7 @@
         </w:tc>
         <w:tc>
           <w:tcPr>
-            <w:tcW w:w="1688" w:type="dxa"/>
+            <w:tcW w:w="1266" w:type="dxa"/>
             <w:tcBorders>
               <w:top w:val="single" w:sz="18" w:space="0" w:color="833C0B" w:themeColor="accent2" w:themeShade="80"/>
               <w:left w:val="single" w:sz="8" w:space="0" w:color="833C0B" w:themeColor="accent2" w:themeShade="80"/>
@@ -5237,7 +4857,7 @@
         </w:tc>
         <w:tc>
           <w:tcPr>
-            <w:tcW w:w="1688" w:type="dxa"/>
+            <w:tcW w:w="1266" w:type="dxa"/>
             <w:tcBorders>
               <w:top w:val="single" w:sz="18" w:space="0" w:color="833C0B" w:themeColor="accent2" w:themeShade="80"/>
               <w:left w:val="single" w:sz="8" w:space="0" w:color="833C0B" w:themeColor="accent2" w:themeShade="80"/>
@@ -5257,12 +4877,12 @@
       </w:tr>
       <w:tr>
         <w:trPr>
-          <w:trHeight w:val="290"/>
+          <w:trHeight w:val="250"/>
           <w:jc w:val="center"/>
         </w:trPr>
         <w:tc>
           <w:tcPr>
-            <w:tcW w:w="1841" w:type="dxa"/>
+            <w:tcW w:w="1381" w:type="dxa"/>
             <w:vMerge/>
             <w:tcBorders>
               <w:left w:val="single" w:sz="18" w:space="0" w:color="833C0B" w:themeColor="accent2" w:themeShade="80"/>
@@ -5278,7 +4898,7 @@
         </w:tc>
         <w:tc>
           <w:tcPr>
-            <w:tcW w:w="2455" w:type="dxa"/>
+            <w:tcW w:w="1842" w:type="dxa"/>
             <w:tcBorders>
               <w:top w:val="single" w:sz="8" w:space="0" w:color="833C0B" w:themeColor="accent2" w:themeShade="80"/>
               <w:left w:val="single" w:sz="8" w:space="0" w:color="833C0B" w:themeColor="accent2" w:themeShade="80"/>
@@ -5305,7 +4925,7 @@
         </w:tc>
         <w:tc>
           <w:tcPr>
-            <w:tcW w:w="1688" w:type="dxa"/>
+            <w:tcW w:w="1266" w:type="dxa"/>
             <w:tcBorders>
               <w:top w:val="single" w:sz="8" w:space="0" w:color="833C0B" w:themeColor="accent2" w:themeShade="80"/>
               <w:left w:val="single" w:sz="8" w:space="0" w:color="833C0B" w:themeColor="accent2" w:themeShade="80"/>
@@ -5329,7 +4949,7 @@
         </w:tc>
         <w:tc>
           <w:tcPr>
-            <w:tcW w:w="1688" w:type="dxa"/>
+            <w:tcW w:w="1266" w:type="dxa"/>
             <w:tcBorders>
               <w:top w:val="single" w:sz="8" w:space="0" w:color="833C0B" w:themeColor="accent2" w:themeShade="80"/>
               <w:left w:val="single" w:sz="8" w:space="0" w:color="833C0B" w:themeColor="accent2" w:themeShade="80"/>
@@ -5353,7 +4973,7 @@
         </w:tc>
         <w:tc>
           <w:tcPr>
-            <w:tcW w:w="1688" w:type="dxa"/>
+            <w:tcW w:w="1266" w:type="dxa"/>
             <w:tcBorders>
               <w:top w:val="single" w:sz="8" w:space="0" w:color="833C0B" w:themeColor="accent2" w:themeShade="80"/>
               <w:left w:val="single" w:sz="8" w:space="0" w:color="833C0B" w:themeColor="accent2" w:themeShade="80"/>
@@ -5377,7 +4997,7 @@
         </w:tc>
         <w:tc>
           <w:tcPr>
-            <w:tcW w:w="1688" w:type="dxa"/>
+            <w:tcW w:w="1266" w:type="dxa"/>
             <w:tcBorders>
               <w:top w:val="single" w:sz="8" w:space="0" w:color="833C0B" w:themeColor="accent2" w:themeShade="80"/>
               <w:left w:val="single" w:sz="8" w:space="0" w:color="833C0B" w:themeColor="accent2" w:themeShade="80"/>
@@ -5401,7 +5021,7 @@
         </w:tc>
         <w:tc>
           <w:tcPr>
-            <w:tcW w:w="1688" w:type="dxa"/>
+            <w:tcW w:w="1266" w:type="dxa"/>
             <w:tcBorders>
               <w:top w:val="single" w:sz="8" w:space="0" w:color="833C0B" w:themeColor="accent2" w:themeShade="80"/>
               <w:left w:val="single" w:sz="8" w:space="0" w:color="833C0B" w:themeColor="accent2" w:themeShade="80"/>
@@ -5418,12 +5038,12 @@
       </w:tr>
       <w:tr>
         <w:trPr>
-          <w:trHeight w:val="290"/>
+          <w:trHeight w:val="250"/>
           <w:jc w:val="center"/>
         </w:trPr>
         <w:tc>
           <w:tcPr>
-            <w:tcW w:w="1841" w:type="dxa"/>
+            <w:tcW w:w="1381" w:type="dxa"/>
             <w:tcBorders>
               <w:left w:val="single" w:sz="18" w:space="0" w:color="833C0B" w:themeColor="accent2" w:themeShade="80"/>
               <w:bottom w:val="single" w:sz="18" w:space="0" w:color="833C0B" w:themeColor="accent2" w:themeShade="80"/>
@@ -5439,7 +5059,7 @@
         </w:tc>
         <w:tc>
           <w:tcPr>
-            <w:tcW w:w="2455" w:type="dxa"/>
+            <w:tcW w:w="1842" w:type="dxa"/>
             <w:tcBorders>
               <w:top w:val="single" w:sz="8" w:space="0" w:color="833C0B" w:themeColor="accent2" w:themeShade="80"/>
               <w:left w:val="single" w:sz="8" w:space="0" w:color="833C0B" w:themeColor="accent2" w:themeShade="80"/>
@@ -5466,7 +5086,7 @@
         </w:tc>
         <w:tc>
           <w:tcPr>
-            <w:tcW w:w="1688" w:type="dxa"/>
+            <w:tcW w:w="1266" w:type="dxa"/>
             <w:tcBorders>
               <w:top w:val="single" w:sz="8" w:space="0" w:color="833C0B" w:themeColor="accent2" w:themeShade="80"/>
               <w:left w:val="single" w:sz="8" w:space="0" w:color="833C0B" w:themeColor="accent2" w:themeShade="80"/>
@@ -5490,7 +5110,7 @@
         </w:tc>
         <w:tc>
           <w:tcPr>
-            <w:tcW w:w="1688" w:type="dxa"/>
+            <w:tcW w:w="1266" w:type="dxa"/>
             <w:tcBorders>
               <w:top w:val="single" w:sz="8" w:space="0" w:color="833C0B" w:themeColor="accent2" w:themeShade="80"/>
               <w:left w:val="single" w:sz="8" w:space="0" w:color="833C0B" w:themeColor="accent2" w:themeShade="80"/>
@@ -5514,7 +5134,7 @@
         </w:tc>
         <w:tc>
           <w:tcPr>
-            <w:tcW w:w="1688" w:type="dxa"/>
+            <w:tcW w:w="1266" w:type="dxa"/>
             <w:tcBorders>
               <w:top w:val="single" w:sz="8" w:space="0" w:color="833C0B" w:themeColor="accent2" w:themeShade="80"/>
               <w:left w:val="single" w:sz="8" w:space="0" w:color="833C0B" w:themeColor="accent2" w:themeShade="80"/>
@@ -5541,7 +5161,7 @@
         </w:tc>
         <w:tc>
           <w:tcPr>
-            <w:tcW w:w="1688" w:type="dxa"/>
+            <w:tcW w:w="1266" w:type="dxa"/>
             <w:tcBorders>
               <w:top w:val="single" w:sz="8" w:space="0" w:color="833C0B" w:themeColor="accent2" w:themeShade="80"/>
               <w:left w:val="single" w:sz="8" w:space="0" w:color="833C0B" w:themeColor="accent2" w:themeShade="80"/>
@@ -5565,7 +5185,7 @@
         </w:tc>
         <w:tc>
           <w:tcPr>
-            <w:tcW w:w="1688" w:type="dxa"/>
+            <w:tcW w:w="1266" w:type="dxa"/>
             <w:tcBorders>
               <w:top w:val="single" w:sz="8" w:space="0" w:color="833C0B" w:themeColor="accent2" w:themeShade="80"/>
               <w:left w:val="single" w:sz="8" w:space="0" w:color="833C0B" w:themeColor="accent2" w:themeShade="80"/>
@@ -5580,6 +5200,7 @@
           </w:p>
         </w:tc>
       </w:tr>
+      <w:bookmarkEnd w:id="0"/>
     </w:tbl>
     <w:p>
       <w:pPr>
@@ -5621,8 +5242,8 @@
           <w:szCs w:val="24"/>
         </w:rPr>
       </w:pPr>
-      <w:bookmarkStart w:id="0" w:name="_Toc39675399"/>
-      <w:bookmarkStart w:id="1" w:name="_Toc39675417"/>
+      <w:bookmarkStart w:id="1" w:name="_Toc39675399"/>
+      <w:bookmarkStart w:id="2" w:name="_Toc39675417"/>
       <w:r>
         <w:rPr>
           <w:b/>
@@ -5641,8 +5262,8 @@
         </w:rPr>
         <w:t>GIỚI THIỆU ĐỀ TÀI</w:t>
       </w:r>
-      <w:bookmarkEnd w:id="0"/>
       <w:bookmarkEnd w:id="1"/>
+      <w:bookmarkEnd w:id="2"/>
     </w:p>
     <w:p>
       <w:pPr>
@@ -5679,19 +5300,37 @@
           <w:sz w:val="24"/>
           <w:szCs w:val="24"/>
         </w:rPr>
-        <w:t>Việc quản lý các hóa đơn bán hàng , quản lý sản phẩm, quản lý nhân viên, quản lý khách hàng(thành viên) được chủ cửa hàng quản lý trên sổ sách bằng tay và các file Excel. Việc này gây khó khăn cho chủ cửa hàng, tốn thời gian ghi chép, và sai sót nhiều trong thống kê. Vì lí do trên chúng tôi mang đến một app mobile để khến cho việc quản lí của chủ cửa hàng một cách dễ dàng và minh bạch hơn.</w:t>
-      </w:r>
-      <w:bookmarkStart w:id="2" w:name="_Toc39675400"/>
-      <w:bookmarkStart w:id="3" w:name="_Toc39675418"/>
-    </w:p>
-    <w:p>
-      <w:pPr>
+        <w:t>Việc quản lý các hóa đơn bán hàng , quản lý sản phẩm, quản lý nhân viên, quản lý khách hàng(thành viên) được chủ cửa hàng quản lý trên sổ sách bằng tay và các file Excel. Việc này gây khó khăn cho chủ cửa hàng, tốn thời gian ghi chép, và sai sót nhiều trong thống kê. Vì lí do trên chúng tôi mang đến một app mobile để kh</w:t>
+      </w:r>
+      <w:r>
         <w:rPr>
           <w:rFonts w:eastAsia="Times New Roman" w:cs="Times New Roman"/>
           <w:noProof/>
           <w:sz w:val="24"/>
           <w:szCs w:val="24"/>
         </w:rPr>
+        <w:t>i</w:t>
+      </w:r>
+      <w:r>
+        <w:rPr>
+          <w:rFonts w:eastAsia="Times New Roman" w:cs="Times New Roman"/>
+          <w:noProof/>
+          <w:sz w:val="24"/>
+          <w:szCs w:val="24"/>
+        </w:rPr>
+        <w:t>ến cho việc quản lí của chủ cửa hàng một cách dễ dàng và minh bạch hơn.</w:t>
+      </w:r>
+      <w:bookmarkStart w:id="3" w:name="_Toc39675400"/>
+      <w:bookmarkStart w:id="4" w:name="_Toc39675418"/>
+    </w:p>
+    <w:p>
+      <w:pPr>
+        <w:rPr>
+          <w:rFonts w:eastAsia="Times New Roman" w:cs="Times New Roman"/>
+          <w:noProof/>
+          <w:sz w:val="24"/>
+          <w:szCs w:val="24"/>
+        </w:rPr>
       </w:pPr>
     </w:p>
     <w:p>
@@ -5709,8 +5348,8 @@
         </w:rPr>
         <w:t>2</w:t>
       </w:r>
-      <w:bookmarkEnd w:id="2"/>
       <w:bookmarkEnd w:id="3"/>
+      <w:bookmarkEnd w:id="4"/>
       <w:r>
         <w:rPr>
           <w:b/>
@@ -5734,8 +5373,8 @@
           <w:color w:val="000000" w:themeColor="text1"/>
         </w:rPr>
       </w:pPr>
-      <w:bookmarkStart w:id="4" w:name="_Toc39675401"/>
-      <w:bookmarkStart w:id="5" w:name="_Toc39675419"/>
+      <w:bookmarkStart w:id="5" w:name="_Toc39675401"/>
+      <w:bookmarkStart w:id="6" w:name="_Toc39675419"/>
       <w:r>
         <w:rPr>
           <w:b/>
@@ -5743,8 +5382,8 @@
         </w:rPr>
         <w:t>2.1 Yêu cầu chức năng nghiệp vụ:</w:t>
       </w:r>
-      <w:bookmarkEnd w:id="4"/>
       <w:bookmarkEnd w:id="5"/>
+      <w:bookmarkEnd w:id="6"/>
     </w:p>
     <w:p>
       <w:pPr>
@@ -5754,8 +5393,8 @@
           <w:color w:val="000000" w:themeColor="text1"/>
         </w:rPr>
       </w:pPr>
-      <w:bookmarkStart w:id="6" w:name="_Toc39675402"/>
-      <w:bookmarkStart w:id="7" w:name="_Toc39675420"/>
+      <w:bookmarkStart w:id="7" w:name="_Toc39675402"/>
+      <w:bookmarkStart w:id="8" w:name="_Toc39675420"/>
       <w:r>
         <w:rPr>
           <w:b/>
@@ -5777,8 +5416,8 @@
         </w:rPr>
         <w:t>dành cho khách hàng):</w:t>
       </w:r>
-      <w:bookmarkEnd w:id="6"/>
       <w:bookmarkEnd w:id="7"/>
+      <w:bookmarkEnd w:id="8"/>
     </w:p>
     <w:p>
       <w:pPr>
@@ -6169,8 +5808,8 @@
           <w:color w:val="000000" w:themeColor="text1"/>
         </w:rPr>
       </w:pPr>
-      <w:bookmarkStart w:id="8" w:name="_Toc39675403"/>
-      <w:bookmarkStart w:id="9" w:name="_Toc39675421"/>
+      <w:bookmarkStart w:id="9" w:name="_Toc39675403"/>
+      <w:bookmarkStart w:id="10" w:name="_Toc39675421"/>
       <w:r>
         <w:rPr>
           <w:b/>
@@ -6178,8 +5817,8 @@
         </w:rPr>
         <w:t>2.2 Yêu cầu công nghệ:</w:t>
       </w:r>
-      <w:bookmarkEnd w:id="8"/>
       <w:bookmarkEnd w:id="9"/>
+      <w:bookmarkEnd w:id="10"/>
     </w:p>
     <w:p>
       <w:pPr>
@@ -6188,16 +5827,16 @@
           <w:color w:val="000000" w:themeColor="text1"/>
         </w:rPr>
       </w:pPr>
-      <w:bookmarkStart w:id="10" w:name="_Toc39675404"/>
-      <w:bookmarkStart w:id="11" w:name="_Toc39675422"/>
+      <w:bookmarkStart w:id="11" w:name="_Toc39675404"/>
+      <w:bookmarkStart w:id="12" w:name="_Toc39675422"/>
       <w:r>
         <w:rPr>
           <w:color w:val="000000" w:themeColor="text1"/>
         </w:rPr>
         <w:t>2.2.1 Front end</w:t>
       </w:r>
-      <w:bookmarkEnd w:id="10"/>
       <w:bookmarkEnd w:id="11"/>
+      <w:bookmarkEnd w:id="12"/>
     </w:p>
     <w:p>
       <w:pPr>
@@ -6233,16 +5872,16 @@
           <w:color w:val="000000" w:themeColor="text1"/>
         </w:rPr>
       </w:pPr>
-      <w:bookmarkStart w:id="12" w:name="_Toc39675405"/>
-      <w:bookmarkStart w:id="13" w:name="_Toc39675423"/>
+      <w:bookmarkStart w:id="13" w:name="_Toc39675405"/>
+      <w:bookmarkStart w:id="14" w:name="_Toc39675423"/>
       <w:r>
         <w:rPr>
           <w:color w:val="000000" w:themeColor="text1"/>
         </w:rPr>
         <w:t>2.2.2 Backend</w:t>
       </w:r>
-      <w:bookmarkEnd w:id="12"/>
       <w:bookmarkEnd w:id="13"/>
+      <w:bookmarkEnd w:id="14"/>
     </w:p>
     <w:p>
       <w:r>
@@ -6252,8 +5891,8 @@
         <w:tab/>
         <w:t>- Sử dụng Firebase Database</w:t>
       </w:r>
-      <w:bookmarkStart w:id="14" w:name="_Toc39675408"/>
-      <w:bookmarkStart w:id="15" w:name="_Toc39675426"/>
+      <w:bookmarkStart w:id="15" w:name="_Toc39675408"/>
+      <w:bookmarkStart w:id="16" w:name="_Toc39675426"/>
     </w:p>
     <w:p>
       <w:pPr>
@@ -6277,8 +5916,8 @@
         </w:rPr>
         <w:t>2.3 Sơ đồ Usecase:</w:t>
       </w:r>
-      <w:bookmarkEnd w:id="14"/>
       <w:bookmarkEnd w:id="15"/>
+      <w:bookmarkEnd w:id="16"/>
     </w:p>
     <w:p>
       <w:pPr>
@@ -6322,8 +5961,8 @@
         </w:rPr>
         <w:drawing>
           <wp:inline distT="0" distB="0" distL="0" distR="0">
-            <wp:extent cx="5613400" cy="6660828"/>
-            <wp:effectExtent l="0" t="0" r="6350" b="6985"/>
+            <wp:extent cx="4475953" cy="5311140"/>
+            <wp:effectExtent l="0" t="0" r="1270" b="3810"/>
             <wp:docPr id="4" name="Picture 4"/>
             <wp:cNvGraphicFramePr>
               <a:graphicFrameLocks xmlns:a="http://schemas.openxmlformats.org/drawingml/2006/main" noChangeAspect="1"/>
@@ -6336,7 +5975,7 @@
                     <pic:cNvPicPr/>
                   </pic:nvPicPr>
                   <pic:blipFill>
-                    <a:blip r:embed="rId9">
+                    <a:blip r:embed="rId9" cstate="print">
                       <a:extLst>
                         <a:ext uri="{28A0092B-C50C-407E-A947-70E740481C1C}">
                           <a14:useLocalDpi xmlns:a14="http://schemas.microsoft.com/office/drawing/2010/main" val="0"/>
@@ -6350,7 +5989,7 @@
                   <pic:spPr>
                     <a:xfrm>
                       <a:off x="0" y="0"/>
-                      <a:ext cx="5624918" cy="6674496"/>
+                      <a:ext cx="4487031" cy="5324285"/>
                     </a:xfrm>
                     <a:prstGeom prst="rect">
                       <a:avLst/>
@@ -6408,8 +6047,8 @@
         </w:rPr>
         <w:drawing>
           <wp:inline distT="0" distB="0" distL="0" distR="0">
-            <wp:extent cx="8412480" cy="4937527"/>
-            <wp:effectExtent l="0" t="0" r="7620" b="0"/>
+            <wp:extent cx="7292340" cy="4280085"/>
+            <wp:effectExtent l="0" t="0" r="3810" b="6350"/>
             <wp:docPr id="3" name="Picture 3"/>
             <wp:cNvGraphicFramePr>
               <a:graphicFrameLocks xmlns:a="http://schemas.openxmlformats.org/drawingml/2006/main" noChangeAspect="1"/>
@@ -6436,7 +6075,7 @@
                   <pic:spPr>
                     <a:xfrm>
                       <a:off x="0" y="0"/>
-                      <a:ext cx="8441097" cy="4954323"/>
+                      <a:ext cx="7320249" cy="4296466"/>
                     </a:xfrm>
                     <a:prstGeom prst="rect">
                       <a:avLst/>
@@ -6802,8 +6441,6 @@
         </w:rPr>
         <w:t>Đăng xuất: Đăng xuất khỏi tài khoản đã đăng nhập. Xóa bỏ ghi nhớ đăng nhập.</w:t>
       </w:r>
-      <w:bookmarkStart w:id="16" w:name="_GoBack"/>
-      <w:bookmarkEnd w:id="16"/>
     </w:p>
     <w:p>
       <w:pPr>
@@ -6823,8 +6460,8 @@
         </w:rPr>
         <w:drawing>
           <wp:inline distT="0" distB="0" distL="0" distR="0">
-            <wp:extent cx="10413365" cy="3775929"/>
-            <wp:effectExtent l="0" t="0" r="6985" b="0"/>
+            <wp:extent cx="8721082" cy="3162300"/>
+            <wp:effectExtent l="0" t="0" r="4445" b="0"/>
             <wp:docPr id="2" name="Picture 2"/>
             <wp:cNvGraphicFramePr>
               <a:graphicFrameLocks xmlns:a="http://schemas.openxmlformats.org/drawingml/2006/main" noChangeAspect="1"/>
@@ -6851,7 +6488,7 @@
                   <pic:spPr>
                     <a:xfrm>
                       <a:off x="0" y="0"/>
-                      <a:ext cx="10425671" cy="3780391"/>
+                      <a:ext cx="8736116" cy="3167751"/>
                     </a:xfrm>
                     <a:prstGeom prst="rect">
                       <a:avLst/>
@@ -6932,8 +6569,8 @@
         </w:rPr>
         <w:drawing>
           <wp:inline distT="0" distB="0" distL="0" distR="0" wp14:anchorId="3B521117" wp14:editId="0E866E3C">
-            <wp:extent cx="4511040" cy="3388337"/>
-            <wp:effectExtent l="0" t="0" r="3810" b="3175"/>
+            <wp:extent cx="3726180" cy="2798812"/>
+            <wp:effectExtent l="0" t="0" r="7620" b="1905"/>
             <wp:docPr id="1" name="Picture 1"/>
             <wp:cNvGraphicFramePr>
               <a:graphicFrameLocks xmlns:a="http://schemas.openxmlformats.org/drawingml/2006/main" noChangeAspect="1"/>
@@ -6954,7 +6591,7 @@
                   <pic:spPr>
                     <a:xfrm>
                       <a:off x="0" y="0"/>
-                      <a:ext cx="4526022" cy="3399590"/>
+                      <a:ext cx="3742106" cy="2810775"/>
                     </a:xfrm>
                     <a:prstGeom prst="rect">
                       <a:avLst/>
@@ -7004,7 +6641,7 @@
         </w:rPr>
         <w:drawing>
           <wp:inline distT="0" distB="0" distL="0" distR="0" wp14:anchorId="43F8416F" wp14:editId="57107D11">
-            <wp:extent cx="5621489" cy="3055620"/>
+            <wp:extent cx="4808406" cy="2613660"/>
             <wp:effectExtent l="0" t="0" r="0" b="0"/>
             <wp:docPr id="5" name="Picture 5"/>
             <wp:cNvGraphicFramePr>
@@ -7026,7 +6663,7 @@
                   <pic:spPr>
                     <a:xfrm>
                       <a:off x="0" y="0"/>
-                      <a:ext cx="5631950" cy="3061306"/>
+                      <a:ext cx="4821324" cy="2620682"/>
                     </a:xfrm>
                     <a:prstGeom prst="rect">
                       <a:avLst/>
@@ -7086,7 +6723,7 @@
         </w:rPr>
         <w:drawing>
           <wp:inline distT="0" distB="0" distL="0" distR="0" wp14:anchorId="3B26B160" wp14:editId="0E709543">
-            <wp:extent cx="3470192" cy="3108960"/>
+            <wp:extent cx="3048000" cy="2730716"/>
             <wp:effectExtent l="0" t="0" r="0" b="0"/>
             <wp:docPr id="6" name="Picture 6"/>
             <wp:cNvGraphicFramePr>
@@ -7108,7 +6745,7 @@
                   <pic:spPr>
                     <a:xfrm>
                       <a:off x="0" y="0"/>
-                      <a:ext cx="3479737" cy="3117511"/>
+                      <a:ext cx="3059775" cy="2741265"/>
                     </a:xfrm>
                     <a:prstGeom prst="rect">
                       <a:avLst/>
@@ -7149,8 +6786,8 @@
         </w:rPr>
         <w:drawing>
           <wp:inline distT="0" distB="0" distL="0" distR="0" wp14:anchorId="1E1511F2" wp14:editId="1C255C50">
-            <wp:extent cx="5174445" cy="3291840"/>
-            <wp:effectExtent l="0" t="0" r="7620" b="3810"/>
+            <wp:extent cx="4122420" cy="2622571"/>
+            <wp:effectExtent l="0" t="0" r="0" b="6350"/>
             <wp:docPr id="7" name="Picture 7"/>
             <wp:cNvGraphicFramePr>
               <a:graphicFrameLocks xmlns:a="http://schemas.openxmlformats.org/drawingml/2006/main" noChangeAspect="1"/>
@@ -7171,7 +6808,7 @@
                   <pic:spPr>
                     <a:xfrm>
                       <a:off x="0" y="0"/>
-                      <a:ext cx="5185828" cy="3299082"/>
+                      <a:ext cx="4134517" cy="2630267"/>
                     </a:xfrm>
                     <a:prstGeom prst="rect">
                       <a:avLst/>
@@ -7212,8 +6849,8 @@
         </w:rPr>
         <w:drawing>
           <wp:inline distT="0" distB="0" distL="0" distR="0" wp14:anchorId="731DBCAD" wp14:editId="166855AA">
-            <wp:extent cx="5713485" cy="2964180"/>
-            <wp:effectExtent l="0" t="0" r="1905" b="7620"/>
+            <wp:extent cx="4582538" cy="2377440"/>
+            <wp:effectExtent l="0" t="0" r="8890" b="3810"/>
             <wp:docPr id="8" name="Picture 8"/>
             <wp:cNvGraphicFramePr>
               <a:graphicFrameLocks xmlns:a="http://schemas.openxmlformats.org/drawingml/2006/main" noChangeAspect="1"/>
@@ -7234,7 +6871,7 @@
                   <pic:spPr>
                     <a:xfrm>
                       <a:off x="0" y="0"/>
-                      <a:ext cx="5727205" cy="2971298"/>
+                      <a:ext cx="4596689" cy="2384782"/>
                     </a:xfrm>
                     <a:prstGeom prst="rect">
                       <a:avLst/>
@@ -7290,8 +6927,8 @@
         </w:rPr>
         <w:drawing>
           <wp:inline distT="0" distB="0" distL="0" distR="0" wp14:anchorId="269D4889" wp14:editId="07B9D849">
-            <wp:extent cx="5670127" cy="2758440"/>
-            <wp:effectExtent l="0" t="0" r="6985" b="3810"/>
+            <wp:extent cx="4503420" cy="2190853"/>
+            <wp:effectExtent l="0" t="0" r="0" b="0"/>
             <wp:docPr id="10" name="Picture 10"/>
             <wp:cNvGraphicFramePr>
               <a:graphicFrameLocks xmlns:a="http://schemas.openxmlformats.org/drawingml/2006/main" noChangeAspect="1"/>
@@ -7312,7 +6949,7 @@
                   <pic:spPr>
                     <a:xfrm>
                       <a:off x="0" y="0"/>
-                      <a:ext cx="5679265" cy="2762886"/>
+                      <a:ext cx="4515955" cy="2196951"/>
                     </a:xfrm>
                     <a:prstGeom prst="rect">
                       <a:avLst/>
@@ -7365,8 +7002,8 @@
         </w:rPr>
         <w:drawing>
           <wp:inline distT="0" distB="0" distL="0" distR="0" wp14:anchorId="5B6BDFFE" wp14:editId="237677BE">
-            <wp:extent cx="5809852" cy="3604260"/>
-            <wp:effectExtent l="0" t="0" r="635" b="0"/>
+            <wp:extent cx="4765798" cy="2956560"/>
+            <wp:effectExtent l="0" t="0" r="0" b="0"/>
             <wp:docPr id="11" name="Picture 11"/>
             <wp:cNvGraphicFramePr>
               <a:graphicFrameLocks xmlns:a="http://schemas.openxmlformats.org/drawingml/2006/main" noChangeAspect="1"/>
@@ -7387,7 +7024,7 @@
                   <pic:spPr>
                     <a:xfrm>
                       <a:off x="0" y="0"/>
-                      <a:ext cx="5815112" cy="3607523"/>
+                      <a:ext cx="4772084" cy="2960460"/>
                     </a:xfrm>
                     <a:prstGeom prst="rect">
                       <a:avLst/>
@@ -9245,7 +8882,7 @@
 </file>
 
 <file path=customXml/itemProps1.xml><?xml version="1.0" encoding="utf-8"?>
-<ds:datastoreItem xmlns:ds="http://schemas.openxmlformats.org/officeDocument/2006/customXml" ds:itemID="{1766CDE2-9F01-47D4-9E0C-648248659946}">
+<ds:datastoreItem xmlns:ds="http://schemas.openxmlformats.org/officeDocument/2006/customXml" ds:itemID="{A9C097CC-AE85-4CB9-8169-3DB07191FE08}">
   <ds:schemaRefs>
     <ds:schemaRef ds:uri="http://schemas.openxmlformats.org/officeDocument/2006/bibliography"/>
   </ds:schemaRefs>

</xml_diff>